<commit_message>
last modification table sql
</commit_message>
<xml_diff>
--- a/documentation/Documents_Réponses_Projet_2023_2024 (docx).docx
+++ b/documentation/Documents_Réponses_Projet_2023_2024 (docx).docx
@@ -1082,7 +1082,45 @@
       </w:r>
     </w:p>
     <w:p/>
-    <w:p/>
+    <w:p>
+      <w:r>
+        <w:drawing>
+          <wp:inline distT="0" distB="0" distL="0" distR="0" wp14:anchorId="0D56B833" wp14:editId="6552BF07">
+            <wp:extent cx="6120765" cy="4434840"/>
+            <wp:effectExtent l="0" t="0" r="0" b="3810"/>
+            <wp:docPr id="1738984394" name="Image 1"/>
+            <wp:cNvGraphicFramePr>
+              <a:graphicFrameLocks xmlns:a="http://schemas.openxmlformats.org/drawingml/2006/main" noChangeAspect="1"/>
+            </wp:cNvGraphicFramePr>
+            <a:graphic xmlns:a="http://schemas.openxmlformats.org/drawingml/2006/main">
+              <a:graphicData uri="http://schemas.openxmlformats.org/drawingml/2006/picture">
+                <pic:pic xmlns:pic="http://schemas.openxmlformats.org/drawingml/2006/picture">
+                  <pic:nvPicPr>
+                    <pic:cNvPr id="1738984394" name=""/>
+                    <pic:cNvPicPr/>
+                  </pic:nvPicPr>
+                  <pic:blipFill>
+                    <a:blip r:embed="rId8"/>
+                    <a:stretch>
+                      <a:fillRect/>
+                    </a:stretch>
+                  </pic:blipFill>
+                  <pic:spPr>
+                    <a:xfrm>
+                      <a:off x="0" y="0"/>
+                      <a:ext cx="6120765" cy="4434840"/>
+                    </a:xfrm>
+                    <a:prstGeom prst="rect">
+                      <a:avLst/>
+                    </a:prstGeom>
+                  </pic:spPr>
+                </pic:pic>
+              </a:graphicData>
+            </a:graphic>
+          </wp:inline>
+        </w:drawing>
+      </w:r>
+    </w:p>
     <w:p>
       <w:pPr>
         <w:pageBreakBefore/>
@@ -3976,7 +4014,7 @@
                     <pic:cNvPicPr/>
                   </pic:nvPicPr>
                   <pic:blipFill>
-                    <a:blip r:embed="rId8"/>
+                    <a:blip r:embed="rId9"/>
                     <a:srcRect/>
                     <a:stretch>
                       <a:fillRect/>
@@ -4261,7 +4299,7 @@
       </w:pPr>
     </w:p>
     <w:sectPr>
-      <w:footerReference w:type="default" r:id="rId9"/>
+      <w:footerReference w:type="default" r:id="rId10"/>
       <w:pgSz w:w="12240" w:h="15840"/>
       <w:pgMar w:top="709" w:right="1467" w:bottom="851" w:left="1134" w:header="720" w:footer="284" w:gutter="0"/>
       <w:cols w:space="720"/>

</xml_diff>

<commit_message>
Mise à jour de la doc et du document
</commit_message>
<xml_diff>
--- a/documentation/Documents_Réponses_Projet_2023_2024 (docx).docx
+++ b/documentation/Documents_Réponses_Projet_2023_2024 (docx).docx
@@ -371,7 +371,7 @@
     </w:p>
     <w:p>
       <w:pPr>
-        <w:pStyle w:val="Paragraphedeliste"/>
+        <w:pStyle w:val="ListParagraph"/>
         <w:spacing w:after="0" w:line="240" w:lineRule="auto"/>
         <w:ind w:left="135" w:right="-720"/>
         <w:jc w:val="center"/>
@@ -513,7 +513,27 @@
           <w:sz w:val="28"/>
           <w:szCs w:val="28"/>
         </w:rPr>
-        <w:t xml:space="preserve">. Veuillez inscrire sur le tableau ci-dessous vos noms et prénoms (4 par projet). Veuillez déposer l’archive dans le dépôt de votre groupe (Groupe1 ou Groupe2). Utiliser les noms des membres de l’équipe pour nommer votre Archive.  Vous devez lire attentivement le document « CahierDesCharges » disponible sur le campus avant de répondre aux questions posées. </w:t>
+        <w:t>. Veuillez inscrire sur le tableau ci-dessous vos noms et prénoms (4 par projet). Veuillez déposer l’archive dans le dépôt de votre groupe (Groupe1 ou Groupe2). Utiliser les noms des membres de l’équipe pour nommer votre Archive.  Vous devez lire attentivement le document « </w:t>
+      </w:r>
+      <w:proofErr w:type="spellStart"/>
+      <w:r>
+        <w:rPr>
+          <w:rFonts w:ascii="Calibri" w:hAnsi="Calibri"/>
+          <w:color w:val="0070C0"/>
+          <w:sz w:val="28"/>
+          <w:szCs w:val="28"/>
+        </w:rPr>
+        <w:t>CahierDesCharges</w:t>
+      </w:r>
+      <w:proofErr w:type="spellEnd"/>
+      <w:r>
+        <w:rPr>
+          <w:rFonts w:ascii="Calibri" w:hAnsi="Calibri"/>
+          <w:color w:val="0070C0"/>
+          <w:sz w:val="28"/>
+          <w:szCs w:val="28"/>
+        </w:rPr>
+        <w:t xml:space="preserve"> » disponible sur le campus avant de répondre aux questions posées. </w:t>
       </w:r>
     </w:p>
     <w:p>
@@ -1044,7 +1064,59 @@
           <w:color w:val="000000"/>
           <w:lang w:eastAsia="fr-FR"/>
         </w:rPr>
-        <w:t>(DIA, LucidChart, ArgoUML, …)</w:t>
+        <w:t xml:space="preserve">(DIA, </w:t>
+      </w:r>
+      <w:proofErr w:type="spellStart"/>
+      <w:r>
+        <w:rPr>
+          <w:rFonts w:ascii="Consolas" w:eastAsia="Times New Roman" w:hAnsi="Consolas" w:cs="Arial"/>
+          <w:b/>
+          <w:bCs/>
+          <w:i/>
+          <w:iCs/>
+          <w:color w:val="000000"/>
+          <w:lang w:eastAsia="fr-FR"/>
+        </w:rPr>
+        <w:t>LucidChart</w:t>
+      </w:r>
+      <w:proofErr w:type="spellEnd"/>
+      <w:r>
+        <w:rPr>
+          <w:rFonts w:ascii="Consolas" w:eastAsia="Times New Roman" w:hAnsi="Consolas" w:cs="Arial"/>
+          <w:b/>
+          <w:bCs/>
+          <w:i/>
+          <w:iCs/>
+          <w:color w:val="000000"/>
+          <w:lang w:eastAsia="fr-FR"/>
+        </w:rPr>
+        <w:t xml:space="preserve">, </w:t>
+      </w:r>
+      <w:proofErr w:type="spellStart"/>
+      <w:r>
+        <w:rPr>
+          <w:rFonts w:ascii="Consolas" w:eastAsia="Times New Roman" w:hAnsi="Consolas" w:cs="Arial"/>
+          <w:b/>
+          <w:bCs/>
+          <w:i/>
+          <w:iCs/>
+          <w:color w:val="000000"/>
+          <w:lang w:eastAsia="fr-FR"/>
+        </w:rPr>
+        <w:t>ArgoUML</w:t>
+      </w:r>
+      <w:proofErr w:type="spellEnd"/>
+      <w:r>
+        <w:rPr>
+          <w:rFonts w:ascii="Consolas" w:eastAsia="Times New Roman" w:hAnsi="Consolas" w:cs="Arial"/>
+          <w:b/>
+          <w:bCs/>
+          <w:i/>
+          <w:iCs/>
+          <w:color w:val="000000"/>
+          <w:lang w:eastAsia="fr-FR"/>
+        </w:rPr>
+        <w:t>, …)</w:t>
       </w:r>
       <w:r>
         <w:rPr>
@@ -1085,10 +1157,10 @@
     <w:p>
       <w:r>
         <w:drawing>
-          <wp:inline distT="0" distB="0" distL="0" distR="0" wp14:anchorId="0D56B833" wp14:editId="6552BF07">
-            <wp:extent cx="6120765" cy="4434840"/>
-            <wp:effectExtent l="0" t="0" r="0" b="3810"/>
-            <wp:docPr id="1738984394" name="Image 1"/>
+          <wp:inline distT="0" distB="0" distL="0" distR="0" wp14:anchorId="64F6B10F" wp14:editId="46CC194C">
+            <wp:extent cx="6120765" cy="4646295"/>
+            <wp:effectExtent l="0" t="0" r="0" b="1905"/>
+            <wp:docPr id="999559291" name="Picture 1" descr="A diagram of a computer&#10;&#10;Description automatically generated"/>
             <wp:cNvGraphicFramePr>
               <a:graphicFrameLocks xmlns:a="http://schemas.openxmlformats.org/drawingml/2006/main" noChangeAspect="1"/>
             </wp:cNvGraphicFramePr>
@@ -1096,7 +1168,7 @@
               <a:graphicData uri="http://schemas.openxmlformats.org/drawingml/2006/picture">
                 <pic:pic xmlns:pic="http://schemas.openxmlformats.org/drawingml/2006/picture">
                   <pic:nvPicPr>
-                    <pic:cNvPr id="1738984394" name=""/>
+                    <pic:cNvPr id="999559291" name="Picture 1" descr="A diagram of a computer&#10;&#10;Description automatically generated"/>
                     <pic:cNvPicPr/>
                   </pic:nvPicPr>
                   <pic:blipFill>
@@ -1108,7 +1180,7 @@
                   <pic:spPr>
                     <a:xfrm>
                       <a:off x="0" y="0"/>
-                      <a:ext cx="6120765" cy="4434840"/>
+                      <a:ext cx="6120765" cy="4646295"/>
                     </a:xfrm>
                     <a:prstGeom prst="rect">
                       <a:avLst/>
@@ -1230,7 +1302,7 @@
     </w:p>
     <w:p>
       <w:pPr>
-        <w:pStyle w:val="Paragraphedeliste"/>
+        <w:pStyle w:val="ListParagraph"/>
         <w:numPr>
           <w:ilvl w:val="0"/>
           <w:numId w:val="32"/>
@@ -1255,7 +1327,7 @@
     </w:p>
     <w:p>
       <w:pPr>
-        <w:pStyle w:val="Paragraphedeliste"/>
+        <w:pStyle w:val="ListParagraph"/>
         <w:numPr>
           <w:ilvl w:val="0"/>
           <w:numId w:val="32"/>
@@ -1281,7 +1353,7 @@
     </w:p>
     <w:p>
       <w:pPr>
-        <w:pStyle w:val="Paragraphedeliste"/>
+        <w:pStyle w:val="ListParagraph"/>
         <w:numPr>
           <w:ilvl w:val="0"/>
           <w:numId w:val="32"/>
@@ -1307,7 +1379,7 @@
     </w:p>
     <w:p>
       <w:pPr>
-        <w:pStyle w:val="Paragraphedeliste"/>
+        <w:pStyle w:val="ListParagraph"/>
         <w:numPr>
           <w:ilvl w:val="0"/>
           <w:numId w:val="32"/>
@@ -1333,7 +1405,7 @@
     </w:p>
     <w:p>
       <w:pPr>
-        <w:pStyle w:val="Paragraphedeliste"/>
+        <w:pStyle w:val="ListParagraph"/>
         <w:numPr>
           <w:ilvl w:val="0"/>
           <w:numId w:val="32"/>
@@ -1359,7 +1431,7 @@
     </w:p>
     <w:p>
       <w:pPr>
-        <w:pStyle w:val="Paragraphedeliste"/>
+        <w:pStyle w:val="ListParagraph"/>
         <w:numPr>
           <w:ilvl w:val="0"/>
           <w:numId w:val="32"/>
@@ -1385,7 +1457,7 @@
     </w:p>
     <w:p>
       <w:pPr>
-        <w:pStyle w:val="Paragraphedeliste"/>
+        <w:pStyle w:val="ListParagraph"/>
         <w:numPr>
           <w:ilvl w:val="0"/>
           <w:numId w:val="32"/>
@@ -1411,7 +1483,7 @@
     </w:p>
     <w:p>
       <w:pPr>
-        <w:pStyle w:val="Paragraphedeliste"/>
+        <w:pStyle w:val="ListParagraph"/>
         <w:numPr>
           <w:ilvl w:val="0"/>
           <w:numId w:val="32"/>
@@ -1437,7 +1509,7 @@
     </w:p>
     <w:p>
       <w:pPr>
-        <w:pStyle w:val="Paragraphedeliste"/>
+        <w:pStyle w:val="ListParagraph"/>
         <w:numPr>
           <w:ilvl w:val="0"/>
           <w:numId w:val="32"/>
@@ -1468,7 +1540,7 @@
     </w:p>
     <w:p>
       <w:pPr>
-        <w:pStyle w:val="Paragraphedeliste"/>
+        <w:pStyle w:val="ListParagraph"/>
         <w:spacing w:after="0" w:line="240" w:lineRule="auto"/>
         <w:ind w:left="714"/>
         <w:rPr>
@@ -1616,6 +1688,74 @@
     </w:p>
     <w:p>
       <w:pPr>
+        <w:pStyle w:val="ListParagraph"/>
+        <w:numPr>
+          <w:ilvl w:val="0"/>
+          <w:numId w:val="32"/>
+        </w:numPr>
+        <w:spacing w:after="80"/>
+        <w:rPr>
+          <w:rFonts w:ascii="Constantia" w:hAnsi="Constantia"/>
+          <w:sz w:val="24"/>
+          <w:szCs w:val="24"/>
+          <w:lang w:eastAsia="fr-FR"/>
+        </w:rPr>
+      </w:pPr>
+      <w:r>
+        <w:rPr>
+          <w:rFonts w:ascii="Constantia" w:hAnsi="Constantia"/>
+          <w:sz w:val="24"/>
+          <w:szCs w:val="24"/>
+          <w:lang w:eastAsia="fr-FR"/>
+        </w:rPr>
+        <w:t>Il ne peut y avoir que 4 concours par année durant les 4 saisons (1 concours par saison).</w:t>
+      </w:r>
+    </w:p>
+    <w:p>
+      <w:pPr>
+        <w:spacing w:after="80"/>
+        <w:ind w:left="360"/>
+        <w:rPr>
+          <w:rFonts w:ascii="Constantia" w:hAnsi="Constantia"/>
+          <w:lang w:eastAsia="fr-FR"/>
+        </w:rPr>
+      </w:pPr>
+      <w:r>
+        <w:rPr>
+          <w:rFonts w:ascii="Constantia" w:hAnsi="Constantia"/>
+          <w:lang w:eastAsia="fr-FR"/>
+        </w:rPr>
+        <w:t>Cette contrainte n’est pas définie dans le schéma il aurait fallu mettre une contrainte sur les dates ou mettre une classe année ou saison encadrant les concours</w:t>
+      </w:r>
+    </w:p>
+    <w:p>
+      <w:pPr>
+        <w:pStyle w:val="ListParagraph"/>
+        <w:numPr>
+          <w:ilvl w:val="0"/>
+          <w:numId w:val="32"/>
+        </w:numPr>
+        <w:spacing w:after="80" w:line="240" w:lineRule="auto"/>
+        <w:ind w:left="714" w:hanging="357"/>
+        <w:rPr>
+          <w:rFonts w:ascii="Constantia" w:hAnsi="Constantia"/>
+          <w:sz w:val="24"/>
+          <w:szCs w:val="24"/>
+          <w:lang w:eastAsia="fr-FR"/>
+        </w:rPr>
+      </w:pPr>
+      <w:r>
+        <w:rPr>
+          <w:rFonts w:ascii="Constantia" w:hAnsi="Constantia"/>
+          <w:sz w:val="24"/>
+          <w:szCs w:val="24"/>
+          <w:lang w:eastAsia="fr-FR"/>
+        </w:rPr>
+        <w:t>Un évaluateur ne pourra pas évaluer plus de deux dessins d’un même compétiteur dans un même concours, et ne pourra pas évaluer plus de 8 dessins en tout dans un même concours,</w:t>
+      </w:r>
+    </w:p>
+    <w:p>
+      <w:pPr>
         <w:tabs>
           <w:tab w:val="left" w:pos="2940"/>
         </w:tabs>
@@ -1633,7 +1773,363 @@
           <w:szCs w:val="28"/>
           <w:lang w:eastAsia="fr-FR"/>
         </w:rPr>
+        <w:t>Ici idem on a aucune contrainte dans notre schéma empêchant un évaluateur de ne pas évaluer plus de 2 dessins d’un compétiteur n’y qu’il peut évaluer pas plus de 8 dessins</w:t>
+      </w:r>
+    </w:p>
+    <w:p>
+      <w:pPr>
+        <w:pStyle w:val="ListParagraph"/>
+        <w:numPr>
+          <w:ilvl w:val="0"/>
+          <w:numId w:val="32"/>
+        </w:numPr>
+        <w:spacing w:after="80" w:line="240" w:lineRule="auto"/>
+        <w:ind w:left="714" w:hanging="357"/>
+        <w:rPr>
+          <w:rFonts w:ascii="Constantia" w:hAnsi="Constantia"/>
+          <w:sz w:val="24"/>
+          <w:szCs w:val="24"/>
+          <w:lang w:eastAsia="fr-FR"/>
+        </w:rPr>
+      </w:pPr>
+      <w:r>
+        <w:rPr>
+          <w:rFonts w:ascii="Constantia" w:hAnsi="Constantia"/>
+          <w:sz w:val="24"/>
+          <w:szCs w:val="24"/>
+          <w:lang w:eastAsia="fr-FR"/>
+        </w:rPr>
+        <w:t>Un dessin doit être évalué par deux évaluateurs qui constituent un Jury.</w:t>
+      </w:r>
+    </w:p>
+    <w:p>
+      <w:pPr>
+        <w:tabs>
+          <w:tab w:val="left" w:pos="2940"/>
+        </w:tabs>
+        <w:rPr>
+          <w:rFonts w:ascii="Calibri" w:eastAsia="Times New Roman" w:hAnsi="Calibri" w:cs="Times New Roman"/>
+          <w:sz w:val="28"/>
+          <w:szCs w:val="28"/>
+          <w:lang w:eastAsia="fr-FR"/>
+        </w:rPr>
+      </w:pPr>
+      <w:r>
+        <w:rPr>
+          <w:rFonts w:ascii="Calibri" w:eastAsia="Times New Roman" w:hAnsi="Calibri" w:cs="Times New Roman"/>
+          <w:sz w:val="28"/>
+          <w:szCs w:val="28"/>
+          <w:lang w:eastAsia="fr-FR"/>
+        </w:rPr>
+        <w:t xml:space="preserve">Cette contrainte est </w:t>
+      </w:r>
+      <w:r>
+        <w:rPr>
+          <w:rFonts w:ascii="Calibri" w:eastAsia="Times New Roman" w:hAnsi="Calibri" w:cs="Times New Roman"/>
+          <w:sz w:val="28"/>
+          <w:szCs w:val="28"/>
+          <w:lang w:eastAsia="fr-FR"/>
+        </w:rPr>
+        <w:t>respectée</w:t>
+      </w:r>
+      <w:r>
+        <w:rPr>
+          <w:rFonts w:ascii="Calibri" w:eastAsia="Times New Roman" w:hAnsi="Calibri" w:cs="Times New Roman"/>
+          <w:sz w:val="28"/>
+          <w:szCs w:val="28"/>
+          <w:lang w:eastAsia="fr-FR"/>
+        </w:rPr>
+        <w:t xml:space="preserve"> car </w:t>
+      </w:r>
+      <w:r>
+        <w:rPr>
+          <w:rFonts w:ascii="Calibri" w:eastAsia="Times New Roman" w:hAnsi="Calibri" w:cs="Times New Roman"/>
+          <w:sz w:val="28"/>
+          <w:szCs w:val="28"/>
+          <w:lang w:eastAsia="fr-FR"/>
+        </w:rPr>
+        <w:t>on a une cardinalité de 2 de dessin à évaluateur</w:t>
+      </w:r>
+    </w:p>
+    <w:p>
+      <w:pPr>
+        <w:pStyle w:val="ListParagraph"/>
+        <w:numPr>
+          <w:ilvl w:val="0"/>
+          <w:numId w:val="32"/>
+        </w:numPr>
+        <w:spacing w:after="80" w:line="240" w:lineRule="auto"/>
+        <w:ind w:left="714" w:hanging="357"/>
+        <w:rPr>
+          <w:rFonts w:ascii="Constantia" w:hAnsi="Constantia"/>
+          <w:sz w:val="24"/>
+          <w:szCs w:val="24"/>
+          <w:lang w:eastAsia="fr-FR"/>
+        </w:rPr>
+      </w:pPr>
+      <w:r>
+        <w:rPr>
+          <w:rFonts w:ascii="Constantia" w:hAnsi="Constantia"/>
+          <w:sz w:val="24"/>
+          <w:szCs w:val="24"/>
+          <w:lang w:eastAsia="fr-FR"/>
+        </w:rPr>
+        <w:t xml:space="preserve">Tout compétiteur ne peut pas déposer plus de trois dessins dans un même concours donné </w:t>
+      </w:r>
+    </w:p>
+    <w:p>
+      <w:pPr>
+        <w:tabs>
+          <w:tab w:val="left" w:pos="2940"/>
+        </w:tabs>
+        <w:rPr>
+          <w:rFonts w:ascii="Calibri" w:eastAsia="Times New Roman" w:hAnsi="Calibri" w:cs="Times New Roman"/>
+          <w:sz w:val="28"/>
+          <w:szCs w:val="28"/>
+          <w:lang w:eastAsia="fr-FR"/>
+        </w:rPr>
+      </w:pPr>
+      <w:r>
+        <w:rPr>
+          <w:rFonts w:ascii="Calibri" w:eastAsia="Times New Roman" w:hAnsi="Calibri" w:cs="Times New Roman"/>
+          <w:sz w:val="28"/>
+          <w:szCs w:val="28"/>
+          <w:lang w:eastAsia="fr-FR"/>
+        </w:rPr>
+        <w:t xml:space="preserve">On a aucune contrainte de nombre sur le nombre de dessin déposer par un compétiteur dans un concours car * de </w:t>
+      </w:r>
+      <w:r>
+        <w:rPr>
+          <w:rFonts w:ascii="Calibri" w:eastAsia="Times New Roman" w:hAnsi="Calibri" w:cs="Times New Roman"/>
+          <w:sz w:val="28"/>
+          <w:szCs w:val="28"/>
+          <w:lang w:eastAsia="fr-FR"/>
+        </w:rPr>
+        <w:t>compétiteur</w:t>
+      </w:r>
+      <w:r>
+        <w:rPr>
+          <w:rFonts w:ascii="Calibri" w:eastAsia="Times New Roman" w:hAnsi="Calibri" w:cs="Times New Roman"/>
+          <w:sz w:val="28"/>
+          <w:szCs w:val="28"/>
+          <w:lang w:eastAsia="fr-FR"/>
+        </w:rPr>
+        <w:t xml:space="preserve"> à dessin et * de concours à dessin</w:t>
+      </w:r>
+    </w:p>
+    <w:p>
+      <w:pPr>
+        <w:pStyle w:val="ListParagraph"/>
+        <w:numPr>
+          <w:ilvl w:val="0"/>
+          <w:numId w:val="32"/>
+        </w:numPr>
+        <w:spacing w:after="80" w:line="240" w:lineRule="auto"/>
+        <w:ind w:left="714" w:hanging="357"/>
+        <w:rPr>
+          <w:rFonts w:ascii="Constantia" w:hAnsi="Constantia"/>
+          <w:sz w:val="24"/>
+          <w:szCs w:val="24"/>
+          <w:lang w:eastAsia="fr-FR"/>
+        </w:rPr>
+      </w:pPr>
+      <w:r>
+        <w:rPr>
+          <w:rFonts w:ascii="Constantia" w:hAnsi="Constantia"/>
+          <w:sz w:val="24"/>
+          <w:szCs w:val="24"/>
+          <w:lang w:eastAsia="fr-FR"/>
+        </w:rPr>
+        <w:t xml:space="preserve">Un concours pour être organisé doit mobiliser au moins 2 régions et au moins 2 départements de chaque région. De plus, chaque département impliqué dans un concours doit mobiliser au moins 2 clubs (de la même ville ou pas). </w:t>
+      </w:r>
+    </w:p>
+    <w:p>
+      <w:pPr>
+        <w:tabs>
+          <w:tab w:val="left" w:pos="2940"/>
+        </w:tabs>
+        <w:rPr>
+          <w:rFonts w:ascii="Calibri" w:eastAsia="Times New Roman" w:hAnsi="Calibri" w:cs="Times New Roman"/>
+          <w:sz w:val="28"/>
+          <w:szCs w:val="28"/>
+          <w:lang w:eastAsia="fr-FR"/>
+        </w:rPr>
+      </w:pPr>
+      <w:r>
+        <w:rPr>
+          <w:rFonts w:ascii="Calibri" w:eastAsia="Times New Roman" w:hAnsi="Calibri" w:cs="Times New Roman"/>
+          <w:sz w:val="28"/>
+          <w:szCs w:val="28"/>
+          <w:lang w:eastAsia="fr-FR"/>
+        </w:rPr>
+        <w:t>Le schéma n’exprime aucune contrainte vis-à-vis des région et/ou département de club participant à un concours</w:t>
+      </w:r>
+      <w:r>
+        <w:rPr>
+          <w:rFonts w:ascii="Calibri" w:eastAsia="Times New Roman" w:hAnsi="Calibri" w:cs="Times New Roman"/>
+          <w:sz w:val="28"/>
+          <w:szCs w:val="28"/>
+          <w:lang w:eastAsia="fr-FR"/>
+        </w:rPr>
         <w:tab/>
+      </w:r>
+    </w:p>
+    <w:p>
+      <w:pPr>
+        <w:pStyle w:val="ListParagraph"/>
+        <w:numPr>
+          <w:ilvl w:val="0"/>
+          <w:numId w:val="32"/>
+        </w:numPr>
+        <w:spacing w:after="80" w:line="240" w:lineRule="auto"/>
+        <w:ind w:left="714" w:hanging="357"/>
+        <w:rPr>
+          <w:rFonts w:ascii="Constantia" w:hAnsi="Constantia"/>
+          <w:sz w:val="24"/>
+          <w:szCs w:val="24"/>
+          <w:lang w:eastAsia="fr-FR"/>
+        </w:rPr>
+      </w:pPr>
+      <w:r>
+        <w:rPr>
+          <w:rFonts w:ascii="Constantia" w:hAnsi="Constantia"/>
+          <w:sz w:val="24"/>
+          <w:szCs w:val="24"/>
+          <w:lang w:eastAsia="fr-FR"/>
+        </w:rPr>
+        <w:t xml:space="preserve">Un évaluateur ne peut pas évaluer des dessins de son Club. </w:t>
+      </w:r>
+    </w:p>
+    <w:p>
+      <w:pPr>
+        <w:tabs>
+          <w:tab w:val="left" w:pos="2940"/>
+        </w:tabs>
+        <w:rPr>
+          <w:rFonts w:ascii="Calibri" w:eastAsia="Times New Roman" w:hAnsi="Calibri" w:cs="Times New Roman"/>
+          <w:sz w:val="28"/>
+          <w:szCs w:val="28"/>
+          <w:lang w:eastAsia="fr-FR"/>
+        </w:rPr>
+      </w:pPr>
+      <w:r>
+        <w:rPr>
+          <w:rFonts w:ascii="Calibri" w:eastAsia="Times New Roman" w:hAnsi="Calibri" w:cs="Times New Roman"/>
+          <w:sz w:val="28"/>
+          <w:szCs w:val="28"/>
+          <w:lang w:eastAsia="fr-FR"/>
+        </w:rPr>
+        <w:t>Dans le schéma aucune contrainte n’est posée sur le club entre un évaluateur et le compétiteur du dessin évalué</w:t>
+      </w:r>
+    </w:p>
+    <w:p>
+      <w:pPr>
+        <w:pStyle w:val="ListParagraph"/>
+        <w:numPr>
+          <w:ilvl w:val="0"/>
+          <w:numId w:val="32"/>
+        </w:numPr>
+        <w:spacing w:after="80" w:line="240" w:lineRule="auto"/>
+        <w:ind w:left="714" w:hanging="357"/>
+        <w:rPr>
+          <w:rFonts w:ascii="Constantia" w:hAnsi="Constantia"/>
+          <w:sz w:val="24"/>
+          <w:szCs w:val="24"/>
+          <w:lang w:eastAsia="fr-FR"/>
+        </w:rPr>
+      </w:pPr>
+      <w:r>
+        <w:rPr>
+          <w:rFonts w:ascii="Constantia" w:hAnsi="Constantia"/>
+          <w:sz w:val="24"/>
+          <w:szCs w:val="24"/>
+          <w:lang w:eastAsia="fr-FR"/>
+        </w:rPr>
+        <w:t xml:space="preserve">Tout club qui participe à un concours donné doit mobiliser au moins 6 compétiteurs et 3 évaluateurs. </w:t>
+      </w:r>
+    </w:p>
+    <w:p>
+      <w:pPr>
+        <w:tabs>
+          <w:tab w:val="left" w:pos="2940"/>
+        </w:tabs>
+        <w:rPr>
+          <w:rFonts w:ascii="Calibri" w:eastAsia="Times New Roman" w:hAnsi="Calibri" w:cs="Times New Roman"/>
+          <w:sz w:val="28"/>
+          <w:szCs w:val="28"/>
+          <w:lang w:eastAsia="fr-FR"/>
+        </w:rPr>
+      </w:pPr>
+      <w:r>
+        <w:rPr>
+          <w:rFonts w:ascii="Calibri" w:eastAsia="Times New Roman" w:hAnsi="Calibri" w:cs="Times New Roman"/>
+          <w:sz w:val="28"/>
+          <w:szCs w:val="28"/>
+          <w:lang w:eastAsia="fr-FR"/>
+        </w:rPr>
+        <w:t xml:space="preserve">Sur le schéma </w:t>
+      </w:r>
+      <w:r>
+        <w:rPr>
+          <w:rFonts w:ascii="Calibri" w:eastAsia="Times New Roman" w:hAnsi="Calibri" w:cs="Times New Roman"/>
+          <w:sz w:val="28"/>
+          <w:szCs w:val="28"/>
+          <w:lang w:eastAsia="fr-FR"/>
+        </w:rPr>
+        <w:t>un concours n’émet pas de contrainte sur le club d’un compétiteur ou un évaluateur par conséquent la contrainte n’est pas présente dans le schéma</w:t>
+      </w:r>
+    </w:p>
+    <w:p>
+      <w:pPr>
+        <w:pStyle w:val="ListParagraph"/>
+        <w:numPr>
+          <w:ilvl w:val="0"/>
+          <w:numId w:val="32"/>
+        </w:numPr>
+        <w:spacing w:after="80"/>
+        <w:rPr>
+          <w:rFonts w:ascii="Constantia" w:hAnsi="Constantia"/>
+          <w:sz w:val="24"/>
+          <w:szCs w:val="24"/>
+        </w:rPr>
+      </w:pPr>
+      <w:r>
+        <w:rPr>
+          <w:rFonts w:ascii="Constantia" w:hAnsi="Constantia"/>
+          <w:sz w:val="24"/>
+          <w:szCs w:val="24"/>
+        </w:rPr>
+        <w:t>U</w:t>
+      </w:r>
+      <w:r>
+        <w:rPr>
+          <w:rFonts w:ascii="Constantia" w:hAnsi="Constantia"/>
+          <w:sz w:val="24"/>
+          <w:szCs w:val="24"/>
+        </w:rPr>
+        <w:t xml:space="preserve">n évaluateur d’un concours ne peut pas concourir dans celui-ci </w:t>
+      </w:r>
+    </w:p>
+    <w:p>
+      <w:pPr>
+        <w:tabs>
+          <w:tab w:val="left" w:pos="2940"/>
+        </w:tabs>
+        <w:rPr>
+          <w:rFonts w:ascii="Calibri" w:eastAsia="Times New Roman" w:hAnsi="Calibri" w:cs="Times New Roman"/>
+          <w:sz w:val="28"/>
+          <w:szCs w:val="28"/>
+          <w:lang w:eastAsia="fr-FR"/>
+        </w:rPr>
+      </w:pPr>
+      <w:r>
+        <w:rPr>
+          <w:rFonts w:ascii="Calibri" w:eastAsia="Times New Roman" w:hAnsi="Calibri" w:cs="Times New Roman"/>
+          <w:sz w:val="28"/>
+          <w:szCs w:val="28"/>
+          <w:lang w:eastAsia="fr-FR"/>
+        </w:rPr>
+        <w:t>Il n’y a pas de contrainte visant à vérifier si un compétiteur n’a pas le même numéro d’Utilisateur qu’un évaluateur</w:t>
       </w:r>
     </w:p>
     <w:p>
@@ -1753,11 +2249,35 @@
           <w:szCs w:val="28"/>
           <w:lang w:eastAsia="fr-FR"/>
         </w:rPr>
-        <w:t>En suivant les règles de passage entre un schéma conceptuel vers un schéma logique de bases de données relationnelles, proposez ci-dessous le schéma logique correspondant au schéma conceptuel. Veuillez proposer la spécification textuelle puis graphique du schéma logique. Pour la spécification graphique, vous pouvez utiliser des logiciels comme DIA,  PlantUML</w:t>
-      </w:r>
-      <w:r>
-        <w:rPr>
-          <w:rStyle w:val="Appelnotedebasdep"/>
+        <w:t xml:space="preserve">En suivant les règles de passage entre un schéma conceptuel vers un schéma logique de bases de données relationnelles, proposez ci-dessous le schéma logique correspondant au schéma conceptuel. Veuillez proposer la spécification textuelle puis graphique du schéma logique. Pour la spécification graphique, vous pouvez utiliser des logiciels comme </w:t>
+      </w:r>
+      <w:proofErr w:type="gramStart"/>
+      <w:r>
+        <w:rPr>
+          <w:rFonts w:ascii="Calibri" w:eastAsia="Times New Roman" w:hAnsi="Calibri" w:cs="Arial"/>
+          <w:color w:val="000000"/>
+          <w:sz w:val="28"/>
+          <w:szCs w:val="28"/>
+          <w:lang w:eastAsia="fr-FR"/>
+        </w:rPr>
+        <w:t xml:space="preserve">DIA,  </w:t>
+      </w:r>
+      <w:proofErr w:type="spellStart"/>
+      <w:r>
+        <w:rPr>
+          <w:rFonts w:ascii="Calibri" w:eastAsia="Times New Roman" w:hAnsi="Calibri" w:cs="Arial"/>
+          <w:color w:val="000000"/>
+          <w:sz w:val="28"/>
+          <w:szCs w:val="28"/>
+          <w:lang w:eastAsia="fr-FR"/>
+        </w:rPr>
+        <w:t>PlantUML</w:t>
+      </w:r>
+      <w:proofErr w:type="spellEnd"/>
+      <w:proofErr w:type="gramEnd"/>
+      <w:r>
+        <w:rPr>
+          <w:rStyle w:val="FootnoteReference"/>
           <w:rFonts w:ascii="Calibri" w:eastAsia="Times New Roman" w:hAnsi="Calibri" w:cs="Arial"/>
           <w:color w:val="000000"/>
           <w:sz w:val="28"/>
@@ -1785,7 +2305,7 @@
     </w:p>
     <w:p>
       <w:pPr>
-        <w:pStyle w:val="Paragraphedeliste"/>
+        <w:pStyle w:val="ListParagraph"/>
         <w:numPr>
           <w:ilvl w:val="0"/>
           <w:numId w:val="33"/>
@@ -1812,13 +2332,705 @@
     </w:p>
     <w:p>
       <w:pPr>
+        <w:rPr>
+          <w:rFonts w:asciiTheme="minorHAnsi" w:hAnsiTheme="minorHAnsi" w:cstheme="minorHAnsi"/>
+          <w:sz w:val="28"/>
+          <w:szCs w:val="28"/>
+        </w:rPr>
+      </w:pPr>
+      <w:r>
+        <w:rPr>
+          <w:rFonts w:asciiTheme="minorHAnsi" w:hAnsiTheme="minorHAnsi" w:cstheme="minorHAnsi"/>
+          <w:sz w:val="28"/>
+          <w:szCs w:val="28"/>
+        </w:rPr>
+        <w:t>Utilisateur (</w:t>
+      </w:r>
+      <w:r>
+        <w:rPr>
+          <w:rFonts w:asciiTheme="minorHAnsi" w:hAnsiTheme="minorHAnsi" w:cstheme="minorHAnsi"/>
+          <w:sz w:val="28"/>
+          <w:szCs w:val="28"/>
+          <w:u w:val="single"/>
+        </w:rPr>
+        <w:t>numUtilisateur</w:t>
+      </w:r>
+      <w:r>
+        <w:rPr>
+          <w:rFonts w:asciiTheme="minorHAnsi" w:hAnsiTheme="minorHAnsi" w:cstheme="minorHAnsi"/>
+          <w:sz w:val="28"/>
+          <w:szCs w:val="28"/>
+        </w:rPr>
+        <w:t>, numClub*, nom, prénom, adresse, login, motDePasse, dateDébut, dateDeNaissance)</w:t>
+      </w:r>
+    </w:p>
+    <w:p>
+      <w:pPr>
+        <w:rPr>
+          <w:rFonts w:asciiTheme="minorHAnsi" w:hAnsiTheme="minorHAnsi" w:cstheme="minorHAnsi"/>
+          <w:sz w:val="28"/>
+          <w:szCs w:val="28"/>
+        </w:rPr>
+      </w:pPr>
+      <w:r>
+        <w:rPr>
+          <w:rFonts w:asciiTheme="minorHAnsi" w:hAnsiTheme="minorHAnsi" w:cstheme="minorHAnsi"/>
+          <w:sz w:val="28"/>
+          <w:szCs w:val="28"/>
+        </w:rPr>
+        <w:t>Club</w:t>
+      </w:r>
+      <w:r>
+        <w:rPr>
+          <w:rFonts w:asciiTheme="minorHAnsi" w:hAnsiTheme="minorHAnsi" w:cstheme="minorHAnsi"/>
+          <w:sz w:val="28"/>
+          <w:szCs w:val="28"/>
+        </w:rPr>
+        <w:t xml:space="preserve"> </w:t>
+      </w:r>
+      <w:r>
+        <w:rPr>
+          <w:rFonts w:asciiTheme="minorHAnsi" w:hAnsiTheme="minorHAnsi" w:cstheme="minorHAnsi"/>
+          <w:sz w:val="28"/>
+          <w:szCs w:val="28"/>
+        </w:rPr>
+        <w:t>(</w:t>
+      </w:r>
+      <w:r>
+        <w:rPr>
+          <w:rFonts w:asciiTheme="minorHAnsi" w:hAnsiTheme="minorHAnsi" w:cstheme="minorHAnsi"/>
+          <w:sz w:val="28"/>
+          <w:szCs w:val="28"/>
+          <w:u w:val="single"/>
+        </w:rPr>
+        <w:t>numClub</w:t>
+      </w:r>
+      <w:r>
+        <w:rPr>
+          <w:rFonts w:asciiTheme="minorHAnsi" w:hAnsiTheme="minorHAnsi" w:cstheme="minorHAnsi"/>
+          <w:sz w:val="28"/>
+          <w:szCs w:val="28"/>
+        </w:rPr>
+        <w:t>, numDirecteur*, nomClub, adresse, numTéléphone, nombre Adhérents, ville, département, région)</w:t>
+      </w:r>
+    </w:p>
+    <w:p>
+      <w:pPr>
+        <w:rPr>
+          <w:rFonts w:asciiTheme="minorHAnsi" w:hAnsiTheme="minorHAnsi" w:cstheme="minorHAnsi"/>
+          <w:sz w:val="28"/>
+          <w:szCs w:val="28"/>
+        </w:rPr>
+      </w:pPr>
+      <w:r>
+        <w:rPr>
+          <w:rFonts w:asciiTheme="minorHAnsi" w:hAnsiTheme="minorHAnsi" w:cstheme="minorHAnsi"/>
+          <w:sz w:val="28"/>
+          <w:szCs w:val="28"/>
+        </w:rPr>
+        <w:t>Président (</w:t>
+      </w:r>
+      <w:r>
+        <w:rPr>
+          <w:rFonts w:asciiTheme="minorHAnsi" w:hAnsiTheme="minorHAnsi" w:cstheme="minorHAnsi"/>
+          <w:sz w:val="28"/>
+          <w:szCs w:val="28"/>
+          <w:u w:val="single"/>
+        </w:rPr>
+        <w:t>numPresident*</w:t>
+      </w:r>
+      <w:r>
+        <w:rPr>
+          <w:rFonts w:asciiTheme="minorHAnsi" w:hAnsiTheme="minorHAnsi" w:cstheme="minorHAnsi"/>
+          <w:sz w:val="28"/>
+          <w:szCs w:val="28"/>
+        </w:rPr>
+        <w:t>, </w:t>
+      </w:r>
+      <w:r>
+        <w:rPr>
+          <w:rFonts w:asciiTheme="minorHAnsi" w:hAnsiTheme="minorHAnsi" w:cstheme="minorHAnsi"/>
+          <w:sz w:val="28"/>
+          <w:szCs w:val="28"/>
+          <w:u w:val="single"/>
+        </w:rPr>
+        <w:t>numConcours*</w:t>
+      </w:r>
+      <w:r>
+        <w:rPr>
+          <w:rFonts w:asciiTheme="minorHAnsi" w:hAnsiTheme="minorHAnsi" w:cstheme="minorHAnsi"/>
+          <w:sz w:val="28"/>
+          <w:szCs w:val="28"/>
+        </w:rPr>
+        <w:t>, dateDebut, prime)</w:t>
+      </w:r>
+    </w:p>
+    <w:p>
+      <w:pPr>
+        <w:rPr>
+          <w:rFonts w:asciiTheme="minorHAnsi" w:hAnsiTheme="minorHAnsi" w:cstheme="minorHAnsi"/>
+          <w:sz w:val="28"/>
+          <w:szCs w:val="28"/>
+        </w:rPr>
+      </w:pPr>
+      <w:r>
+        <w:rPr>
+          <w:rFonts w:asciiTheme="minorHAnsi" w:hAnsiTheme="minorHAnsi" w:cstheme="minorHAnsi"/>
+          <w:sz w:val="28"/>
+          <w:szCs w:val="28"/>
+        </w:rPr>
+        <w:t>Evaluateur (</w:t>
+      </w:r>
+      <w:r>
+        <w:rPr>
+          <w:rFonts w:asciiTheme="minorHAnsi" w:hAnsiTheme="minorHAnsi" w:cstheme="minorHAnsi"/>
+          <w:sz w:val="28"/>
+          <w:szCs w:val="28"/>
+          <w:u w:val="single"/>
+        </w:rPr>
+        <w:t>numEvaluateur*</w:t>
+      </w:r>
+      <w:r>
+        <w:rPr>
+          <w:rFonts w:asciiTheme="minorHAnsi" w:hAnsiTheme="minorHAnsi" w:cstheme="minorHAnsi"/>
+          <w:sz w:val="28"/>
+          <w:szCs w:val="28"/>
+        </w:rPr>
+        <w:t>, specialite)</w:t>
+      </w:r>
+    </w:p>
+    <w:p>
+      <w:pPr>
+        <w:rPr>
+          <w:rFonts w:asciiTheme="minorHAnsi" w:hAnsiTheme="minorHAnsi" w:cstheme="minorHAnsi"/>
+          <w:sz w:val="28"/>
+          <w:szCs w:val="28"/>
+        </w:rPr>
+      </w:pPr>
+      <w:proofErr w:type="gramStart"/>
+      <w:r>
+        <w:rPr>
+          <w:rFonts w:asciiTheme="minorHAnsi" w:hAnsiTheme="minorHAnsi" w:cstheme="minorHAnsi"/>
+          <w:sz w:val="28"/>
+          <w:szCs w:val="28"/>
+        </w:rPr>
+        <w:t>Evaluation(</w:t>
+      </w:r>
+      <w:proofErr w:type="gramEnd"/>
+      <w:r>
+        <w:rPr>
+          <w:rFonts w:asciiTheme="minorHAnsi" w:hAnsiTheme="minorHAnsi" w:cstheme="minorHAnsi"/>
+          <w:sz w:val="28"/>
+          <w:szCs w:val="28"/>
+          <w:u w:val="single"/>
+        </w:rPr>
+        <w:t>numEvaluateur1*</w:t>
+      </w:r>
+      <w:r>
+        <w:rPr>
+          <w:rFonts w:asciiTheme="minorHAnsi" w:hAnsiTheme="minorHAnsi" w:cstheme="minorHAnsi"/>
+          <w:sz w:val="28"/>
+          <w:szCs w:val="28"/>
+        </w:rPr>
+        <w:t>, </w:t>
+      </w:r>
+      <w:r>
+        <w:rPr>
+          <w:rFonts w:asciiTheme="minorHAnsi" w:hAnsiTheme="minorHAnsi" w:cstheme="minorHAnsi"/>
+          <w:sz w:val="28"/>
+          <w:szCs w:val="28"/>
+          <w:u w:val="single"/>
+        </w:rPr>
+        <w:t>numEvaluateur2*</w:t>
+      </w:r>
+      <w:r>
+        <w:rPr>
+          <w:rFonts w:asciiTheme="minorHAnsi" w:hAnsiTheme="minorHAnsi" w:cstheme="minorHAnsi"/>
+          <w:sz w:val="28"/>
+          <w:szCs w:val="28"/>
+        </w:rPr>
+        <w:t>, numDessin*, dateEvaluation, note, commentaire)</w:t>
+      </w:r>
+    </w:p>
+    <w:p>
+      <w:pPr>
+        <w:rPr>
+          <w:rFonts w:asciiTheme="minorHAnsi" w:hAnsiTheme="minorHAnsi" w:cstheme="minorHAnsi"/>
+          <w:sz w:val="28"/>
+          <w:szCs w:val="28"/>
+        </w:rPr>
+      </w:pPr>
+      <w:r>
+        <w:rPr>
+          <w:rFonts w:asciiTheme="minorHAnsi" w:hAnsiTheme="minorHAnsi" w:cstheme="minorHAnsi"/>
+          <w:sz w:val="28"/>
+          <w:szCs w:val="28"/>
+        </w:rPr>
+        <w:t>Compétiteur (</w:t>
+      </w:r>
+      <w:r>
+        <w:rPr>
+          <w:rFonts w:asciiTheme="minorHAnsi" w:hAnsiTheme="minorHAnsi" w:cstheme="minorHAnsi"/>
+          <w:sz w:val="28"/>
+          <w:szCs w:val="28"/>
+          <w:u w:val="single"/>
+        </w:rPr>
+        <w:t>numCompetiteur*</w:t>
+      </w:r>
+      <w:r>
+        <w:rPr>
+          <w:rFonts w:asciiTheme="minorHAnsi" w:hAnsiTheme="minorHAnsi" w:cstheme="minorHAnsi"/>
+          <w:sz w:val="28"/>
+          <w:szCs w:val="28"/>
+        </w:rPr>
+        <w:t>, datePremParticipation)</w:t>
+      </w:r>
+    </w:p>
+    <w:p>
+      <w:pPr>
+        <w:rPr>
+          <w:rFonts w:asciiTheme="minorHAnsi" w:hAnsiTheme="minorHAnsi" w:cstheme="minorHAnsi"/>
+          <w:sz w:val="28"/>
+          <w:szCs w:val="28"/>
+        </w:rPr>
+      </w:pPr>
+      <w:r>
+        <w:rPr>
+          <w:rFonts w:asciiTheme="minorHAnsi" w:hAnsiTheme="minorHAnsi" w:cstheme="minorHAnsi"/>
+          <w:sz w:val="28"/>
+          <w:szCs w:val="28"/>
+        </w:rPr>
+        <w:t>Administrateur (</w:t>
+      </w:r>
+      <w:r>
+        <w:rPr>
+          <w:rFonts w:asciiTheme="minorHAnsi" w:hAnsiTheme="minorHAnsi" w:cstheme="minorHAnsi"/>
+          <w:sz w:val="28"/>
+          <w:szCs w:val="28"/>
+          <w:u w:val="single"/>
+        </w:rPr>
+        <w:t>numAdministrateur*</w:t>
+      </w:r>
+      <w:r>
+        <w:rPr>
+          <w:rFonts w:asciiTheme="minorHAnsi" w:hAnsiTheme="minorHAnsi" w:cstheme="minorHAnsi"/>
+          <w:sz w:val="28"/>
+          <w:szCs w:val="28"/>
+        </w:rPr>
+        <w:t>, dateDébut)</w:t>
+      </w:r>
+    </w:p>
+    <w:p>
+      <w:pPr>
+        <w:rPr>
+          <w:rFonts w:asciiTheme="minorHAnsi" w:hAnsiTheme="minorHAnsi" w:cstheme="minorHAnsi"/>
+          <w:sz w:val="28"/>
+          <w:szCs w:val="28"/>
+        </w:rPr>
+      </w:pPr>
+      <w:r>
+        <w:rPr>
+          <w:rFonts w:asciiTheme="minorHAnsi" w:hAnsiTheme="minorHAnsi" w:cstheme="minorHAnsi"/>
+          <w:sz w:val="28"/>
+          <w:szCs w:val="28"/>
+        </w:rPr>
+        <w:t>Directeur (</w:t>
+      </w:r>
+      <w:r>
+        <w:rPr>
+          <w:rFonts w:asciiTheme="minorHAnsi" w:hAnsiTheme="minorHAnsi" w:cstheme="minorHAnsi"/>
+          <w:sz w:val="28"/>
+          <w:szCs w:val="28"/>
+          <w:u w:val="single"/>
+        </w:rPr>
+        <w:t>numDirecteur*</w:t>
+      </w:r>
+      <w:r>
+        <w:rPr>
+          <w:rFonts w:asciiTheme="minorHAnsi" w:hAnsiTheme="minorHAnsi" w:cstheme="minorHAnsi"/>
+          <w:sz w:val="28"/>
+          <w:szCs w:val="28"/>
+        </w:rPr>
+        <w:t>, </w:t>
+      </w:r>
+      <w:r>
+        <w:rPr>
+          <w:rFonts w:asciiTheme="minorHAnsi" w:hAnsiTheme="minorHAnsi" w:cstheme="minorHAnsi"/>
+          <w:sz w:val="28"/>
+          <w:szCs w:val="28"/>
+          <w:u w:val="single"/>
+        </w:rPr>
+        <w:t>numConcours*</w:t>
+      </w:r>
+      <w:r>
+        <w:rPr>
+          <w:rFonts w:asciiTheme="minorHAnsi" w:hAnsiTheme="minorHAnsi" w:cstheme="minorHAnsi"/>
+          <w:sz w:val="28"/>
+          <w:szCs w:val="28"/>
+        </w:rPr>
+        <w:t>, dateDébut)</w:t>
+      </w:r>
+    </w:p>
+    <w:p>
+      <w:pPr>
+        <w:rPr>
+          <w:rFonts w:asciiTheme="minorHAnsi" w:hAnsiTheme="minorHAnsi" w:cstheme="minorHAnsi"/>
+          <w:sz w:val="28"/>
+          <w:szCs w:val="28"/>
+        </w:rPr>
+      </w:pPr>
+      <w:r>
+        <w:rPr>
+          <w:rFonts w:asciiTheme="minorHAnsi" w:hAnsiTheme="minorHAnsi" w:cstheme="minorHAnsi"/>
+          <w:sz w:val="28"/>
+          <w:szCs w:val="28"/>
+        </w:rPr>
+        <w:t>Dirige (</w:t>
+      </w:r>
+      <w:r>
+        <w:rPr>
+          <w:rFonts w:asciiTheme="minorHAnsi" w:hAnsiTheme="minorHAnsi" w:cstheme="minorHAnsi"/>
+          <w:sz w:val="28"/>
+          <w:szCs w:val="28"/>
+          <w:u w:val="single"/>
+        </w:rPr>
+        <w:t>numClub*</w:t>
+      </w:r>
+      <w:r>
+        <w:rPr>
+          <w:rFonts w:asciiTheme="minorHAnsi" w:hAnsiTheme="minorHAnsi" w:cstheme="minorHAnsi"/>
+          <w:sz w:val="28"/>
+          <w:szCs w:val="28"/>
+        </w:rPr>
+        <w:t>, </w:t>
+      </w:r>
+      <w:r>
+        <w:rPr>
+          <w:rFonts w:asciiTheme="minorHAnsi" w:hAnsiTheme="minorHAnsi" w:cstheme="minorHAnsi"/>
+          <w:sz w:val="28"/>
+          <w:szCs w:val="28"/>
+          <w:u w:val="single"/>
+        </w:rPr>
+        <w:t>numDirecteur*</w:t>
+      </w:r>
+      <w:r>
+        <w:rPr>
+          <w:rFonts w:asciiTheme="minorHAnsi" w:hAnsiTheme="minorHAnsi" w:cstheme="minorHAnsi"/>
+          <w:sz w:val="28"/>
+          <w:szCs w:val="28"/>
+        </w:rPr>
+        <w:t>) → (Cas particulier 1X1, la création de la table Dirige est adéquate)</w:t>
+      </w:r>
+    </w:p>
+    <w:p>
+      <w:pPr>
+        <w:rPr>
+          <w:rFonts w:asciiTheme="minorHAnsi" w:hAnsiTheme="minorHAnsi" w:cstheme="minorHAnsi"/>
+          <w:sz w:val="28"/>
+          <w:szCs w:val="28"/>
+        </w:rPr>
+      </w:pPr>
+      <w:r>
+        <w:rPr>
+          <w:rFonts w:asciiTheme="minorHAnsi" w:hAnsiTheme="minorHAnsi" w:cstheme="minorHAnsi"/>
+          <w:sz w:val="28"/>
+          <w:szCs w:val="28"/>
+        </w:rPr>
+        <w:t>Dessin(</w:t>
+      </w:r>
+      <w:r>
+        <w:rPr>
+          <w:rFonts w:asciiTheme="minorHAnsi" w:hAnsiTheme="minorHAnsi" w:cstheme="minorHAnsi"/>
+          <w:sz w:val="28"/>
+          <w:szCs w:val="28"/>
+          <w:u w:val="single"/>
+        </w:rPr>
+        <w:t>numDessin</w:t>
+      </w:r>
+      <w:r>
+        <w:rPr>
+          <w:rFonts w:asciiTheme="minorHAnsi" w:hAnsiTheme="minorHAnsi" w:cstheme="minorHAnsi"/>
+          <w:sz w:val="28"/>
+          <w:szCs w:val="28"/>
+        </w:rPr>
+        <w:t>, numCompetiteur*, commentaire, classement, dateRemise, leDessin)</w:t>
+      </w:r>
+    </w:p>
+    <w:p>
+      <w:pPr>
+        <w:rPr>
+          <w:rFonts w:asciiTheme="minorHAnsi" w:hAnsiTheme="minorHAnsi" w:cstheme="minorHAnsi"/>
+          <w:sz w:val="28"/>
+          <w:szCs w:val="28"/>
+        </w:rPr>
+      </w:pPr>
+      <w:r>
+        <w:rPr>
+          <w:rFonts w:asciiTheme="minorHAnsi" w:hAnsiTheme="minorHAnsi" w:cstheme="minorHAnsi"/>
+          <w:sz w:val="28"/>
+          <w:szCs w:val="28"/>
+        </w:rPr>
+        <w:t>Concours</w:t>
+      </w:r>
+      <w:r>
+        <w:rPr>
+          <w:rFonts w:asciiTheme="minorHAnsi" w:hAnsiTheme="minorHAnsi" w:cstheme="minorHAnsi"/>
+          <w:sz w:val="28"/>
+          <w:szCs w:val="28"/>
+        </w:rPr>
+        <w:t xml:space="preserve"> </w:t>
+      </w:r>
+      <w:r>
+        <w:rPr>
+          <w:rFonts w:asciiTheme="minorHAnsi" w:hAnsiTheme="minorHAnsi" w:cstheme="minorHAnsi"/>
+          <w:sz w:val="28"/>
+          <w:szCs w:val="28"/>
+        </w:rPr>
+        <w:t>(</w:t>
+      </w:r>
+      <w:r>
+        <w:rPr>
+          <w:rFonts w:asciiTheme="minorHAnsi" w:hAnsiTheme="minorHAnsi" w:cstheme="minorHAnsi"/>
+          <w:sz w:val="28"/>
+          <w:szCs w:val="28"/>
+          <w:u w:val="single"/>
+        </w:rPr>
+        <w:t>numConcours</w:t>
+      </w:r>
+      <w:r>
+        <w:rPr>
+          <w:rFonts w:asciiTheme="minorHAnsi" w:hAnsiTheme="minorHAnsi" w:cstheme="minorHAnsi"/>
+          <w:sz w:val="28"/>
+          <w:szCs w:val="28"/>
+        </w:rPr>
+        <w:t> ,thème, dateDebut, dateFin, etat: enum= 'pas commmencé', 'en cours', 'attente', 'résultat', 'évalué')</w:t>
+      </w:r>
+    </w:p>
+    <w:p>
+      <w:pPr>
+        <w:rPr>
+          <w:rFonts w:asciiTheme="minorHAnsi" w:hAnsiTheme="minorHAnsi" w:cstheme="minorHAnsi"/>
+          <w:sz w:val="28"/>
+          <w:szCs w:val="28"/>
+        </w:rPr>
+      </w:pPr>
+      <w:r>
+        <w:rPr>
+          <w:rFonts w:asciiTheme="minorHAnsi" w:hAnsiTheme="minorHAnsi" w:cstheme="minorHAnsi"/>
+          <w:sz w:val="28"/>
+          <w:szCs w:val="28"/>
+        </w:rPr>
+        <w:t>ParticipationClub</w:t>
+      </w:r>
+      <w:r>
+        <w:rPr>
+          <w:rFonts w:asciiTheme="minorHAnsi" w:hAnsiTheme="minorHAnsi" w:cstheme="minorHAnsi"/>
+          <w:sz w:val="28"/>
+          <w:szCs w:val="28"/>
+        </w:rPr>
+        <w:t xml:space="preserve"> </w:t>
+      </w:r>
+      <w:r>
+        <w:rPr>
+          <w:rFonts w:asciiTheme="minorHAnsi" w:hAnsiTheme="minorHAnsi" w:cstheme="minorHAnsi"/>
+          <w:sz w:val="28"/>
+          <w:szCs w:val="28"/>
+        </w:rPr>
+        <w:t>(</w:t>
+      </w:r>
+      <w:r>
+        <w:rPr>
+          <w:rFonts w:asciiTheme="minorHAnsi" w:hAnsiTheme="minorHAnsi" w:cstheme="minorHAnsi"/>
+          <w:sz w:val="28"/>
+          <w:szCs w:val="28"/>
+          <w:u w:val="single"/>
+        </w:rPr>
+        <w:t>numClub*</w:t>
+      </w:r>
+      <w:r>
+        <w:rPr>
+          <w:rFonts w:asciiTheme="minorHAnsi" w:hAnsiTheme="minorHAnsi" w:cstheme="minorHAnsi"/>
+          <w:sz w:val="28"/>
+          <w:szCs w:val="28"/>
+        </w:rPr>
+        <w:t>, </w:t>
+      </w:r>
+      <w:r>
+        <w:rPr>
+          <w:rFonts w:asciiTheme="minorHAnsi" w:hAnsiTheme="minorHAnsi" w:cstheme="minorHAnsi"/>
+          <w:sz w:val="28"/>
+          <w:szCs w:val="28"/>
+          <w:u w:val="single"/>
+        </w:rPr>
+        <w:t>numConcours*</w:t>
+      </w:r>
+      <w:r>
+        <w:rPr>
+          <w:rFonts w:asciiTheme="minorHAnsi" w:hAnsiTheme="minorHAnsi" w:cstheme="minorHAnsi"/>
+          <w:sz w:val="28"/>
+          <w:szCs w:val="28"/>
+        </w:rPr>
+        <w:t>)</w:t>
+      </w:r>
+    </w:p>
+    <w:p>
+      <w:pPr>
+        <w:rPr>
+          <w:rFonts w:asciiTheme="minorHAnsi" w:hAnsiTheme="minorHAnsi" w:cstheme="minorHAnsi"/>
+          <w:sz w:val="28"/>
+          <w:szCs w:val="28"/>
+        </w:rPr>
+      </w:pPr>
+      <w:r>
+        <w:rPr>
+          <w:rFonts w:asciiTheme="minorHAnsi" w:hAnsiTheme="minorHAnsi" w:cstheme="minorHAnsi"/>
+          <w:sz w:val="28"/>
+          <w:szCs w:val="28"/>
+        </w:rPr>
+        <w:t>ParticipationCompétiteur</w:t>
+      </w:r>
+      <w:r>
+        <w:rPr>
+          <w:rFonts w:asciiTheme="minorHAnsi" w:hAnsiTheme="minorHAnsi" w:cstheme="minorHAnsi"/>
+          <w:sz w:val="28"/>
+          <w:szCs w:val="28"/>
+        </w:rPr>
+        <w:t xml:space="preserve"> </w:t>
+      </w:r>
+      <w:r>
+        <w:rPr>
+          <w:rFonts w:asciiTheme="minorHAnsi" w:hAnsiTheme="minorHAnsi" w:cstheme="minorHAnsi"/>
+          <w:sz w:val="28"/>
+          <w:szCs w:val="28"/>
+        </w:rPr>
+        <w:t>(</w:t>
+      </w:r>
+      <w:r>
+        <w:rPr>
+          <w:rFonts w:asciiTheme="minorHAnsi" w:hAnsiTheme="minorHAnsi" w:cstheme="minorHAnsi"/>
+          <w:sz w:val="28"/>
+          <w:szCs w:val="28"/>
+          <w:u w:val="single"/>
+        </w:rPr>
+        <w:t>numCompetiteur*</w:t>
+      </w:r>
+      <w:r>
+        <w:rPr>
+          <w:rFonts w:asciiTheme="minorHAnsi" w:hAnsiTheme="minorHAnsi" w:cstheme="minorHAnsi"/>
+          <w:sz w:val="28"/>
+          <w:szCs w:val="28"/>
+        </w:rPr>
+        <w:t>, </w:t>
+      </w:r>
+      <w:r>
+        <w:rPr>
+          <w:rFonts w:asciiTheme="minorHAnsi" w:hAnsiTheme="minorHAnsi" w:cstheme="minorHAnsi"/>
+          <w:sz w:val="28"/>
+          <w:szCs w:val="28"/>
+          <w:u w:val="single"/>
+        </w:rPr>
+        <w:t>numConcours*</w:t>
+      </w:r>
+      <w:r>
+        <w:rPr>
+          <w:rFonts w:asciiTheme="minorHAnsi" w:hAnsiTheme="minorHAnsi" w:cstheme="minorHAnsi"/>
+          <w:sz w:val="28"/>
+          <w:szCs w:val="28"/>
+        </w:rPr>
+        <w:t>)</w:t>
+      </w:r>
+    </w:p>
+    <w:p>
+      <w:pPr>
+        <w:rPr>
+          <w:rFonts w:asciiTheme="minorHAnsi" w:hAnsiTheme="minorHAnsi" w:cstheme="minorHAnsi"/>
+          <w:sz w:val="28"/>
+          <w:szCs w:val="28"/>
+        </w:rPr>
+      </w:pPr>
+      <w:r>
+        <w:rPr>
+          <w:rFonts w:asciiTheme="minorHAnsi" w:hAnsiTheme="minorHAnsi" w:cstheme="minorHAnsi"/>
+          <w:sz w:val="28"/>
+          <w:szCs w:val="28"/>
+        </w:rPr>
+        <w:t>ParticipationEvaluateur</w:t>
+      </w:r>
+      <w:r>
+        <w:rPr>
+          <w:rFonts w:asciiTheme="minorHAnsi" w:hAnsiTheme="minorHAnsi" w:cstheme="minorHAnsi"/>
+          <w:sz w:val="28"/>
+          <w:szCs w:val="28"/>
+        </w:rPr>
+        <w:t xml:space="preserve"> </w:t>
+      </w:r>
+      <w:r>
+        <w:rPr>
+          <w:rFonts w:asciiTheme="minorHAnsi" w:hAnsiTheme="minorHAnsi" w:cstheme="minorHAnsi"/>
+          <w:sz w:val="28"/>
+          <w:szCs w:val="28"/>
+        </w:rPr>
+        <w:t>(</w:t>
+      </w:r>
+      <w:r>
+        <w:rPr>
+          <w:rFonts w:asciiTheme="minorHAnsi" w:hAnsiTheme="minorHAnsi" w:cstheme="minorHAnsi"/>
+          <w:sz w:val="28"/>
+          <w:szCs w:val="28"/>
+          <w:u w:val="single"/>
+        </w:rPr>
+        <w:t>numCompetiteur*</w:t>
+      </w:r>
+      <w:r>
+        <w:rPr>
+          <w:rFonts w:asciiTheme="minorHAnsi" w:hAnsiTheme="minorHAnsi" w:cstheme="minorHAnsi"/>
+          <w:sz w:val="28"/>
+          <w:szCs w:val="28"/>
+        </w:rPr>
+        <w:t>, </w:t>
+      </w:r>
+      <w:r>
+        <w:rPr>
+          <w:rFonts w:asciiTheme="minorHAnsi" w:hAnsiTheme="minorHAnsi" w:cstheme="minorHAnsi"/>
+          <w:sz w:val="28"/>
+          <w:szCs w:val="28"/>
+          <w:u w:val="single"/>
+        </w:rPr>
+        <w:t>numEvaluateur*</w:t>
+      </w:r>
+      <w:r>
+        <w:rPr>
+          <w:rFonts w:asciiTheme="minorHAnsi" w:hAnsiTheme="minorHAnsi" w:cstheme="minorHAnsi"/>
+          <w:sz w:val="28"/>
+          <w:szCs w:val="28"/>
+        </w:rPr>
+        <w:t>)</w:t>
+      </w:r>
+    </w:p>
+    <w:p>
+      <w:pPr>
+        <w:pStyle w:val="ListParagraph"/>
+        <w:pBdr>
+          <w:bottom w:val="single" w:sz="4" w:space="1" w:color="000000"/>
+        </w:pBdr>
+        <w:ind w:left="76" w:right="-720"/>
+        <w:jc w:val="both"/>
+        <w:rPr>
+          <w:b/>
+          <w:sz w:val="28"/>
+          <w:szCs w:val="28"/>
+        </w:rPr>
+      </w:pPr>
+    </w:p>
+    <w:p>
+      <w:pPr>
         <w:pageBreakBefore/>
         <w:suppressAutoHyphens w:val="0"/>
       </w:pPr>
     </w:p>
     <w:p>
       <w:pPr>
-        <w:pStyle w:val="Paragraphedeliste"/>
+        <w:pStyle w:val="ListParagraph"/>
         <w:numPr>
           <w:ilvl w:val="0"/>
           <w:numId w:val="33"/>
@@ -1848,6 +3060,43 @@
         <w:ind w:left="-284" w:right="-720"/>
         <w:jc w:val="both"/>
       </w:pPr>
+      <w:r>
+        <w:drawing>
+          <wp:inline distT="0" distB="0" distL="0" distR="0" wp14:anchorId="193C85F4" wp14:editId="6ECF545F">
+            <wp:extent cx="6120765" cy="4029075"/>
+            <wp:effectExtent l="0" t="0" r="0" b="9525"/>
+            <wp:docPr id="202994152" name="Picture 1" descr="A computer screen shot of a computer&#10;&#10;Description automatically generated"/>
+            <wp:cNvGraphicFramePr>
+              <a:graphicFrameLocks xmlns:a="http://schemas.openxmlformats.org/drawingml/2006/main" noChangeAspect="1"/>
+            </wp:cNvGraphicFramePr>
+            <a:graphic xmlns:a="http://schemas.openxmlformats.org/drawingml/2006/main">
+              <a:graphicData uri="http://schemas.openxmlformats.org/drawingml/2006/picture">
+                <pic:pic xmlns:pic="http://schemas.openxmlformats.org/drawingml/2006/picture">
+                  <pic:nvPicPr>
+                    <pic:cNvPr id="202994152" name="Picture 1" descr="A computer screen shot of a computer&#10;&#10;Description automatically generated"/>
+                    <pic:cNvPicPr/>
+                  </pic:nvPicPr>
+                  <pic:blipFill>
+                    <a:blip r:embed="rId9"/>
+                    <a:stretch>
+                      <a:fillRect/>
+                    </a:stretch>
+                  </pic:blipFill>
+                  <pic:spPr>
+                    <a:xfrm>
+                      <a:off x="0" y="0"/>
+                      <a:ext cx="6120765" cy="4029075"/>
+                    </a:xfrm>
+                    <a:prstGeom prst="rect">
+                      <a:avLst/>
+                    </a:prstGeom>
+                  </pic:spPr>
+                </pic:pic>
+              </a:graphicData>
+            </a:graphic>
+          </wp:inline>
+        </w:drawing>
+      </w:r>
     </w:p>
     <w:p>
       <w:pPr>
@@ -1989,67 +3238,7 @@
     </w:p>
     <w:p>
       <w:pPr>
-        <w:ind w:left="-284" w:right="-720"/>
-        <w:jc w:val="both"/>
-      </w:pPr>
-    </w:p>
-    <w:p>
-      <w:pPr>
-        <w:ind w:left="-284" w:right="-720"/>
-        <w:jc w:val="both"/>
-      </w:pPr>
-    </w:p>
-    <w:p>
-      <w:pPr>
-        <w:ind w:left="-284" w:right="-720"/>
-        <w:jc w:val="both"/>
-      </w:pPr>
-    </w:p>
-    <w:p>
-      <w:pPr>
-        <w:ind w:left="-284" w:right="-720"/>
-        <w:jc w:val="both"/>
-      </w:pPr>
-    </w:p>
-    <w:p>
-      <w:pPr>
-        <w:ind w:left="-284" w:right="-720"/>
-        <w:jc w:val="both"/>
-      </w:pPr>
-    </w:p>
-    <w:p>
-      <w:pPr>
-        <w:ind w:left="-284" w:right="-720"/>
-        <w:jc w:val="both"/>
-      </w:pPr>
-    </w:p>
-    <w:p>
-      <w:pPr>
-        <w:ind w:left="-284" w:right="-720"/>
-        <w:jc w:val="both"/>
-      </w:pPr>
-    </w:p>
-    <w:p>
-      <w:pPr>
-        <w:ind w:left="-284" w:right="-720"/>
-        <w:jc w:val="both"/>
-      </w:pPr>
-    </w:p>
-    <w:p>
-      <w:pPr>
-        <w:ind w:left="-284" w:right="-720"/>
-        <w:jc w:val="both"/>
-      </w:pPr>
-    </w:p>
-    <w:p>
-      <w:pPr>
-        <w:ind w:left="-284" w:right="-720"/>
-        <w:jc w:val="both"/>
-      </w:pPr>
-    </w:p>
-    <w:p>
-      <w:pPr>
-        <w:ind w:left="-284" w:right="-720"/>
+        <w:ind w:right="-720"/>
         <w:rPr>
           <w:rFonts w:ascii="Calibri" w:eastAsia="Times New Roman" w:hAnsi="Calibri" w:cs="Arial"/>
           <w:b/>
@@ -2189,6 +3378,7 @@
         </w:rPr>
         <w:t xml:space="preserve">À partir du schéma logique que vous avez proposé, déduire le schéma physique conforme à un SGBD AZURE. Les types des différents attributs doivent être judicieusement choisis. Vous devez exécuter votre schéma physique sous AZURE, et une fois validé, vous devez sauvegarder votre fichier </w:t>
       </w:r>
+      <w:proofErr w:type="spellStart"/>
       <w:r>
         <w:rPr>
           <w:rFonts w:ascii="Calibri" w:hAnsi="Calibri" w:cs="Arial"/>
@@ -2202,6 +3392,7 @@
         </w:rPr>
         <w:t>creationConcoursDessins.sql</w:t>
       </w:r>
+      <w:proofErr w:type="spellEnd"/>
       <w:r>
         <w:rPr>
           <w:rFonts w:ascii="Calibri" w:hAnsi="Calibri" w:cs="Arial"/>
@@ -2602,7 +3793,7 @@
     </w:p>
     <w:p>
       <w:pPr>
-        <w:pStyle w:val="Paragraphedeliste"/>
+        <w:pStyle w:val="ListParagraph"/>
         <w:numPr>
           <w:ilvl w:val="0"/>
           <w:numId w:val="32"/>
@@ -2628,7 +3819,7 @@
     </w:p>
     <w:p>
       <w:pPr>
-        <w:pStyle w:val="Paragraphedeliste"/>
+        <w:pStyle w:val="ListParagraph"/>
         <w:numPr>
           <w:ilvl w:val="0"/>
           <w:numId w:val="32"/>
@@ -2654,7 +3845,7 @@
     </w:p>
     <w:p>
       <w:pPr>
-        <w:pStyle w:val="Paragraphedeliste"/>
+        <w:pStyle w:val="ListParagraph"/>
         <w:numPr>
           <w:ilvl w:val="0"/>
           <w:numId w:val="32"/>
@@ -2680,7 +3871,7 @@
     </w:p>
     <w:p>
       <w:pPr>
-        <w:pStyle w:val="Paragraphedeliste"/>
+        <w:pStyle w:val="ListParagraph"/>
         <w:numPr>
           <w:ilvl w:val="0"/>
           <w:numId w:val="32"/>
@@ -2706,7 +3897,7 @@
     </w:p>
     <w:p>
       <w:pPr>
-        <w:pStyle w:val="Paragraphedeliste"/>
+        <w:pStyle w:val="ListParagraph"/>
         <w:numPr>
           <w:ilvl w:val="0"/>
           <w:numId w:val="32"/>
@@ -2732,7 +3923,7 @@
     </w:p>
     <w:p>
       <w:pPr>
-        <w:pStyle w:val="Paragraphedeliste"/>
+        <w:pStyle w:val="ListParagraph"/>
         <w:numPr>
           <w:ilvl w:val="0"/>
           <w:numId w:val="32"/>
@@ -2758,7 +3949,7 @@
     </w:p>
     <w:p>
       <w:pPr>
-        <w:pStyle w:val="Paragraphedeliste"/>
+        <w:pStyle w:val="ListParagraph"/>
         <w:numPr>
           <w:ilvl w:val="0"/>
           <w:numId w:val="32"/>
@@ -2784,7 +3975,7 @@
     </w:p>
     <w:p>
       <w:pPr>
-        <w:pStyle w:val="Paragraphedeliste"/>
+        <w:pStyle w:val="ListParagraph"/>
         <w:numPr>
           <w:ilvl w:val="0"/>
           <w:numId w:val="32"/>
@@ -2810,7 +4001,7 @@
     </w:p>
     <w:p>
       <w:pPr>
-        <w:pStyle w:val="Paragraphedeliste"/>
+        <w:pStyle w:val="ListParagraph"/>
         <w:numPr>
           <w:ilvl w:val="0"/>
           <w:numId w:val="32"/>
@@ -2910,6 +4101,7 @@
         </w:rPr>
         <w:t xml:space="preserve">Un fichier </w:t>
       </w:r>
+      <w:proofErr w:type="spellStart"/>
       <w:r>
         <w:rPr>
           <w:rFonts w:cs="Arial"/>
@@ -2921,6 +4113,7 @@
         </w:rPr>
         <w:t>insertionConcoursDessins.sql</w:t>
       </w:r>
+      <w:proofErr w:type="spellEnd"/>
       <w:r>
         <w:rPr>
           <w:rFonts w:cs="Arial"/>
@@ -2994,13 +4187,25 @@
           <w:szCs w:val="28"/>
           <w:lang w:eastAsia="fr-FR"/>
         </w:rPr>
-        <w:t>Interrogation de la Bases de Données (Requêtes SQL)</w:t>
-      </w:r>
+        <w:t xml:space="preserve">Interrogation de la Bases de Données (Requêtes </w:t>
+      </w:r>
+      <w:proofErr w:type="gramStart"/>
       <w:r>
         <w:rPr>
           <w:rFonts w:ascii="Calibri" w:eastAsia="Times New Roman" w:hAnsi="Calibri" w:cs="Arial"/>
           <w:b/>
           <w:bCs/>
+          <w:sz w:val="28"/>
+          <w:szCs w:val="28"/>
+          <w:lang w:eastAsia="fr-FR"/>
+        </w:rPr>
+        <w:t>SQL)</w:t>
+      </w:r>
+      <w:r>
+        <w:rPr>
+          <w:rFonts w:ascii="Calibri" w:eastAsia="Times New Roman" w:hAnsi="Calibri" w:cs="Arial"/>
+          <w:b/>
+          <w:bCs/>
           <w:color w:val="000000"/>
           <w:sz w:val="28"/>
           <w:szCs w:val="28"/>
@@ -3008,6 +4213,7 @@
         </w:rPr>
         <w:t>   </w:t>
       </w:r>
+      <w:proofErr w:type="gramEnd"/>
       <w:r>
         <w:rPr>
           <w:rFonts w:ascii="Wingdings" w:eastAsia="Wingdings" w:hAnsi="Wingdings" w:cs="Wingdings"/>
@@ -3533,7 +4739,59 @@
           <w:szCs w:val="28"/>
           <w:lang w:eastAsia="fr-FR" w:bidi="ar-SA"/>
         </w:rPr>
-        <w:t xml:space="preserve">Écrire et exécuter sous AZURE/PhpMyAdmin les requêtes SQL permettant de répondre aux 5 questions ci-dessus. Ensuite, proposer vos 3 requêtes (en français) et leurs solutions en SQL. Toutes les requêtes SQL doivent être exécutées et validées sous AZURE/phpMyAdmin. L’archive à déposer doit comporter les 8 fichiers de requêtes SQL. Chaque requête SQL dans un fichier texte.sql (requete1.sql, requete2.sql,…). </w:t>
+        <w:t xml:space="preserve">Écrire et exécuter sous AZURE/PhpMyAdmin les requêtes SQL permettant de répondre aux 5 questions ci-dessus. Ensuite, proposer vos 3 requêtes (en français) et leurs solutions en SQL. Toutes les requêtes SQL doivent être exécutées et validées sous AZURE/phpMyAdmin. L’archive à déposer doit comporter les 8 fichiers de requêtes SQL. Chaque requête SQL dans un fichier </w:t>
+      </w:r>
+      <w:proofErr w:type="spellStart"/>
+      <w:r>
+        <w:rPr>
+          <w:rFonts w:ascii="Calibri" w:eastAsia="Times New Roman" w:hAnsi="Calibri" w:cs="Arial"/>
+          <w:b/>
+          <w:color w:val="000000"/>
+          <w:kern w:val="0"/>
+          <w:sz w:val="28"/>
+          <w:szCs w:val="28"/>
+          <w:lang w:eastAsia="fr-FR" w:bidi="ar-SA"/>
+        </w:rPr>
+        <w:t>texte.sql</w:t>
+      </w:r>
+      <w:proofErr w:type="spellEnd"/>
+      <w:r>
+        <w:rPr>
+          <w:rFonts w:ascii="Calibri" w:eastAsia="Times New Roman" w:hAnsi="Calibri" w:cs="Arial"/>
+          <w:b/>
+          <w:color w:val="000000"/>
+          <w:kern w:val="0"/>
+          <w:sz w:val="28"/>
+          <w:szCs w:val="28"/>
+          <w:lang w:eastAsia="fr-FR" w:bidi="ar-SA"/>
+        </w:rPr>
+        <w:t xml:space="preserve"> (requete1.sql, </w:t>
+      </w:r>
+      <w:proofErr w:type="gramStart"/>
+      <w:r>
+        <w:rPr>
+          <w:rFonts w:ascii="Calibri" w:eastAsia="Times New Roman" w:hAnsi="Calibri" w:cs="Arial"/>
+          <w:b/>
+          <w:color w:val="000000"/>
+          <w:kern w:val="0"/>
+          <w:sz w:val="28"/>
+          <w:szCs w:val="28"/>
+          <w:lang w:eastAsia="fr-FR" w:bidi="ar-SA"/>
+        </w:rPr>
+        <w:t>requete2.sql,…</w:t>
+      </w:r>
+      <w:proofErr w:type="gramEnd"/>
+      <w:r>
+        <w:rPr>
+          <w:rFonts w:ascii="Calibri" w:eastAsia="Times New Roman" w:hAnsi="Calibri" w:cs="Arial"/>
+          <w:b/>
+          <w:color w:val="000000"/>
+          <w:kern w:val="0"/>
+          <w:sz w:val="28"/>
+          <w:szCs w:val="28"/>
+          <w:lang w:eastAsia="fr-FR" w:bidi="ar-SA"/>
+        </w:rPr>
+        <w:t xml:space="preserve">). </w:t>
       </w:r>
     </w:p>
     <w:p>
@@ -4014,7 +5272,7 @@
                     <pic:cNvPicPr/>
                   </pic:nvPicPr>
                   <pic:blipFill>
-                    <a:blip r:embed="rId9"/>
+                    <a:blip r:embed="rId10"/>
                     <a:srcRect/>
                     <a:stretch>
                       <a:fillRect/>
@@ -4299,7 +5557,7 @@
       </w:pPr>
     </w:p>
     <w:sectPr>
-      <w:footerReference w:type="default" r:id="rId10"/>
+      <w:footerReference w:type="default" r:id="rId11"/>
       <w:pgSz w:w="12240" w:h="15840"/>
       <w:pgMar w:top="709" w:right="1467" w:bottom="851" w:left="1134" w:header="720" w:footer="284" w:gutter="0"/>
       <w:cols w:space="720"/>
@@ -4331,7 +5589,7 @@
 <w:ftr xmlns:wpc="http://schemas.microsoft.com/office/word/2010/wordprocessingCanvas" xmlns:cx="http://schemas.microsoft.com/office/drawing/2014/chartex" xmlns:cx1="http://schemas.microsoft.com/office/drawing/2015/9/8/chartex" xmlns:cx2="http://schemas.microsoft.com/office/drawing/2015/10/21/chartex" xmlns:cx3="http://schemas.microsoft.com/office/drawing/2016/5/9/chartex" xmlns:cx4="http://schemas.microsoft.com/office/drawing/2016/5/10/chartex" xmlns:cx5="http://schemas.microsoft.com/office/drawing/2016/5/11/chartex" xmlns:cx6="http://schemas.microsoft.com/office/drawing/2016/5/12/chartex" xmlns:cx7="http://schemas.microsoft.com/office/drawing/2016/5/13/chartex" xmlns:cx8="http://schemas.microsoft.com/office/drawing/2016/5/14/chartex" xmlns:mc="http://schemas.openxmlformats.org/markup-compatibility/2006" xmlns:aink="http://schemas.microsoft.com/office/drawing/2016/ink" xmlns:am3d="http://schemas.microsoft.com/office/drawing/2017/model3d" xmlns:o="urn:schemas-microsoft-com:office:office" xmlns:oel="http://schemas.microsoft.com/office/2019/extlst" xmlns:r="http://schemas.openxmlformats.org/officeDocument/2006/relationships" xmlns:m="http://schemas.openxmlformats.org/officeDocument/2006/math" xmlns:v="urn:schemas-microsoft-com:vml" xmlns:wp14="http://schemas.microsoft.com/office/word/2010/wordprocessingDrawing" xmlns:wp="http://schemas.openxmlformats.org/drawingml/2006/wordprocessingDrawing" xmlns:w10="urn:schemas-microsoft-com:office:word" xmlns:w="http://schemas.openxmlformats.org/wordprocessingml/2006/main" xmlns:w14="http://schemas.microsoft.com/office/word/2010/wordml" xmlns:w15="http://schemas.microsoft.com/office/word/2012/wordml" xmlns:w16cex="http://schemas.microsoft.com/office/word/2018/wordml/cex" xmlns:w16cid="http://schemas.microsoft.com/office/word/2016/wordml/cid" xmlns:w16="http://schemas.microsoft.com/office/word/2018/wordml" xmlns:w16sdtdh="http://schemas.microsoft.com/office/word/2020/wordml/sdtdatahash" xmlns:w16se="http://schemas.microsoft.com/office/word/2015/wordml/symex" xmlns:wpg="http://schemas.microsoft.com/office/word/2010/wordprocessingGroup" xmlns:wpi="http://schemas.microsoft.com/office/word/2010/wordprocessingInk" xmlns:wne="http://schemas.microsoft.com/office/word/2006/wordml" xmlns:wps="http://schemas.microsoft.com/office/word/2010/wordprocessingShape" mc:Ignorable="w14 w15 w16se w16cid w16 w16cex w16sdtdh wp14">
   <w:p>
     <w:pPr>
-      <w:pStyle w:val="Pieddepage"/>
+      <w:pStyle w:val="Footer"/>
       <w:pBdr>
         <w:top w:val="double" w:sz="12" w:space="1" w:color="622423"/>
       </w:pBdr>
@@ -4419,7 +5677,7 @@
   </w:p>
   <w:p>
     <w:pPr>
-      <w:pStyle w:val="Pieddepage"/>
+      <w:pStyle w:val="Footer"/>
     </w:pPr>
   </w:p>
 </w:ftr>
@@ -4447,12 +5705,12 @@
   <w:footnote w:id="1">
     <w:p>
       <w:pPr>
-        <w:pStyle w:val="Notedebasdepage"/>
+        <w:pStyle w:val="FootnoteText"/>
         <w:ind w:left="-567"/>
       </w:pPr>
       <w:r>
         <w:rPr>
-          <w:rStyle w:val="Appelnotedebasdep"/>
+          <w:rStyle w:val="FootnoteReference"/>
         </w:rPr>
         <w:footnoteRef/>
       </w:r>
@@ -4462,7 +5720,7 @@
       <w:hyperlink r:id="rId1" w:history="1">
         <w:r>
           <w:rPr>
-            <w:rStyle w:val="Lienhypertexte"/>
+            <w:rStyle w:val="Hyperlink"/>
           </w:rPr>
           <w:t>http://fr.plantuml.com/download.html</w:t>
         </w:r>
@@ -4475,16 +5733,24 @@
   <w:footnote w:id="2">
     <w:p>
       <w:pPr>
-        <w:pStyle w:val="Notedebasdepage"/>
-      </w:pPr>
-      <w:r>
-        <w:rPr>
-          <w:rStyle w:val="Appelnotedebasdep"/>
+        <w:pStyle w:val="FootnoteText"/>
+      </w:pPr>
+      <w:r>
+        <w:rPr>
+          <w:rStyle w:val="FootnoteReference"/>
         </w:rPr>
         <w:footnoteRef/>
       </w:r>
       <w:r>
-        <w:t xml:space="preserve"> Dans la perspective de proposer des requêtes SQL et faire une interface en PhP, il est souhaitable d’avoir une BD avec le plus de données possibles. Vous avez donc la liberté de remplir la BD par des données cohérentes.</w:t>
+        <w:t xml:space="preserve"> Dans la perspective de proposer des requêtes SQL et faire une interface en </w:t>
+      </w:r>
+      <w:proofErr w:type="spellStart"/>
+      <w:r>
+        <w:t>PhP</w:t>
+      </w:r>
+      <w:proofErr w:type="spellEnd"/>
+      <w:r>
+        <w:t>, il est souhaitable d’avoir une BD avec le plus de données possibles. Vous avez donc la liberté de remplir la BD par des données cohérentes.</w:t>
       </w:r>
     </w:p>
   </w:footnote>
@@ -6702,21 +7968,21 @@
     <w:lvl w:ilvl="0">
       <w:start w:val="1"/>
       <w:numFmt w:val="decimal"/>
-      <w:pStyle w:val="Titre1"/>
+      <w:pStyle w:val="Heading1"/>
       <w:lvlText w:val="Etape %1 : "/>
       <w:lvlJc w:val="left"/>
     </w:lvl>
     <w:lvl w:ilvl="1">
       <w:start w:val="1"/>
       <w:numFmt w:val="decimal"/>
-      <w:pStyle w:val="Titre2"/>
+      <w:pStyle w:val="Heading2"/>
       <w:lvlText w:val="%2."/>
       <w:lvlJc w:val="left"/>
     </w:lvl>
     <w:lvl w:ilvl="2">
       <w:start w:val="1"/>
       <w:numFmt w:val="lowerLetter"/>
-      <w:pStyle w:val="Titre3"/>
+      <w:pStyle w:val="Heading3"/>
       <w:lvlText w:val="%3)"/>
       <w:lvlJc w:val="left"/>
     </w:lvl>
@@ -7949,10 +9215,10 @@
       <w:suppressAutoHyphens/>
     </w:pPr>
   </w:style>
-  <w:style w:type="paragraph" w:styleId="Titre1">
+  <w:style w:type="paragraph" w:styleId="Heading1">
     <w:name w:val="heading 1"/>
     <w:basedOn w:val="Heading"/>
-    <w:next w:val="Titre2"/>
+    <w:next w:val="Heading2"/>
     <w:uiPriority w:val="9"/>
     <w:qFormat/>
     <w:pPr>
@@ -7966,7 +9232,7 @@
       <w:szCs w:val="32"/>
     </w:rPr>
   </w:style>
-  <w:style w:type="paragraph" w:styleId="Titre2">
+  <w:style w:type="paragraph" w:styleId="Heading2">
     <w:name w:val="heading 2"/>
     <w:basedOn w:val="Heading"/>
     <w:next w:val="Textbody"/>
@@ -7993,9 +9259,9 @@
       <w:szCs w:val="24"/>
     </w:rPr>
   </w:style>
-  <w:style w:type="paragraph" w:styleId="Titre3">
+  <w:style w:type="paragraph" w:styleId="Heading3">
     <w:name w:val="heading 3"/>
-    <w:basedOn w:val="Titre2"/>
+    <w:basedOn w:val="Heading2"/>
     <w:next w:val="WW-Textbody"/>
     <w:uiPriority w:val="9"/>
     <w:semiHidden/>
@@ -8014,7 +9280,7 @@
       <w:sz w:val="24"/>
     </w:rPr>
   </w:style>
-  <w:style w:type="paragraph" w:styleId="Titre4">
+  <w:style w:type="paragraph" w:styleId="Heading4">
     <w:name w:val="heading 4"/>
     <w:basedOn w:val="Heading"/>
     <w:next w:val="WW-Textbody"/>
@@ -8032,7 +9298,7 @@
       <w:szCs w:val="24"/>
     </w:rPr>
   </w:style>
-  <w:style w:type="paragraph" w:styleId="Titre5">
+  <w:style w:type="paragraph" w:styleId="Heading5">
     <w:name w:val="heading 5"/>
     <w:basedOn w:val="Heading"/>
     <w:next w:val="WW-Textbody"/>
@@ -8048,7 +9314,7 @@
       <w:szCs w:val="24"/>
     </w:rPr>
   </w:style>
-  <w:style w:type="paragraph" w:styleId="Titre6">
+  <w:style w:type="paragraph" w:styleId="Heading6">
     <w:name w:val="heading 6"/>
     <w:basedOn w:val="Heading"/>
     <w:next w:val="WW-Textbody"/>
@@ -8064,7 +9330,7 @@
       <w:szCs w:val="21"/>
     </w:rPr>
   </w:style>
-  <w:style w:type="paragraph" w:styleId="Titre7">
+  <w:style w:type="paragraph" w:styleId="Heading7">
     <w:name w:val="heading 7"/>
     <w:basedOn w:val="Heading"/>
     <w:next w:val="WW-Textbody"/>
@@ -8076,7 +9342,7 @@
       <w:szCs w:val="21"/>
     </w:rPr>
   </w:style>
-  <w:style w:type="paragraph" w:styleId="Titre8">
+  <w:style w:type="paragraph" w:styleId="Heading8">
     <w:name w:val="heading 8"/>
     <w:basedOn w:val="Heading"/>
     <w:next w:val="WW-Textbody"/>
@@ -8088,7 +9354,7 @@
       <w:szCs w:val="21"/>
     </w:rPr>
   </w:style>
-  <w:style w:type="paragraph" w:styleId="Titre9">
+  <w:style w:type="paragraph" w:styleId="Heading9">
     <w:name w:val="heading 9"/>
     <w:basedOn w:val="Heading"/>
     <w:next w:val="WW-Textbody"/>
@@ -8100,13 +9366,13 @@
       <w:szCs w:val="21"/>
     </w:rPr>
   </w:style>
-  <w:style w:type="character" w:default="1" w:styleId="Policepardfaut">
+  <w:style w:type="character" w:default="1" w:styleId="DefaultParagraphFont">
     <w:name w:val="Default Paragraph Font"/>
     <w:uiPriority w:val="1"/>
     <w:semiHidden/>
     <w:unhideWhenUsed/>
   </w:style>
-  <w:style w:type="table" w:default="1" w:styleId="TableauNormal">
+  <w:style w:type="table" w:default="1" w:styleId="TableNormal">
     <w:name w:val="Normal Table"/>
     <w:uiPriority w:val="99"/>
     <w:semiHidden/>
@@ -8121,7 +9387,7 @@
       </w:tblCellMar>
     </w:tblPr>
   </w:style>
-  <w:style w:type="numbering" w:default="1" w:styleId="Aucuneliste">
+  <w:style w:type="numbering" w:default="1" w:styleId="NoList">
     <w:name w:val="No List"/>
     <w:uiPriority w:val="99"/>
     <w:semiHidden/>
@@ -8129,7 +9395,7 @@
   </w:style>
   <w:style w:type="numbering" w:customStyle="1" w:styleId="WWOutlineListStyle19">
     <w:name w:val="WW_OutlineListStyle_19"/>
-    <w:basedOn w:val="Aucuneliste"/>
+    <w:basedOn w:val="NoList"/>
     <w:pPr>
       <w:numPr>
         <w:numId w:val="1"/>
@@ -8176,14 +9442,14 @@
       <w:rFonts w:ascii="Arial" w:hAnsi="Arial" w:cs="Arial"/>
     </w:rPr>
   </w:style>
-  <w:style w:type="paragraph" w:styleId="Liste">
+  <w:style w:type="paragraph" w:styleId="List">
     <w:name w:val="List"/>
     <w:basedOn w:val="Textbody"/>
     <w:rPr>
       <w:rFonts w:cs="Lohit Hindi"/>
     </w:rPr>
   </w:style>
-  <w:style w:type="paragraph" w:styleId="Lgende">
+  <w:style w:type="paragraph" w:styleId="Caption">
     <w:name w:val="caption"/>
     <w:basedOn w:val="Standard"/>
     <w:pPr>
@@ -8270,7 +9536,7 @@
       <w:suppressLineNumbers/>
     </w:pPr>
   </w:style>
-  <w:style w:type="paragraph" w:styleId="Pieddepage">
+  <w:style w:type="paragraph" w:styleId="Footer">
     <w:name w:val="footer"/>
     <w:basedOn w:val="Standard"/>
     <w:pPr>
@@ -8286,7 +9552,7 @@
       <w:iCs/>
     </w:rPr>
   </w:style>
-  <w:style w:type="paragraph" w:styleId="En-tte">
+  <w:style w:type="paragraph" w:styleId="Header">
     <w:name w:val="header"/>
     <w:basedOn w:val="Standard"/>
     <w:pPr>
@@ -8332,7 +9598,7 @@
       <w:szCs w:val="36"/>
     </w:rPr>
   </w:style>
-  <w:style w:type="paragraph" w:styleId="Citation">
+  <w:style w:type="paragraph" w:styleId="Quote">
     <w:name w:val="Quote"/>
     <w:basedOn w:val="Standard"/>
     <w:pPr>
@@ -8572,7 +9838,7 @@
   <w:style w:type="character" w:customStyle="1" w:styleId="IndexLink">
     <w:name w:val="Index Link"/>
   </w:style>
-  <w:style w:type="paragraph" w:styleId="Textedebulles">
+  <w:style w:type="paragraph" w:styleId="BalloonText">
     <w:name w:val="Balloon Text"/>
     <w:basedOn w:val="Normal"/>
     <w:rPr>
@@ -8583,14 +9849,14 @@
   </w:style>
   <w:style w:type="character" w:customStyle="1" w:styleId="TextedebullesCar">
     <w:name w:val="Texte de bulles Car"/>
-    <w:basedOn w:val="Policepardfaut"/>
+    <w:basedOn w:val="DefaultParagraphFont"/>
     <w:rPr>
       <w:rFonts w:ascii="Tahoma" w:hAnsi="Tahoma" w:cs="Mangal"/>
       <w:sz w:val="16"/>
       <w:szCs w:val="14"/>
     </w:rPr>
   </w:style>
-  <w:style w:type="paragraph" w:styleId="Paragraphedeliste">
+  <w:style w:type="paragraph" w:styleId="ListParagraph">
     <w:name w:val="List Paragraph"/>
     <w:basedOn w:val="Normal"/>
     <w:pPr>
@@ -8610,14 +9876,14 @@
   </w:style>
   <w:style w:type="character" w:customStyle="1" w:styleId="PieddepageCar">
     <w:name w:val="Pied de page Car"/>
-    <w:basedOn w:val="Policepardfaut"/>
+    <w:basedOn w:val="DefaultParagraphFont"/>
     <w:rPr>
       <w:rFonts w:ascii="Arial" w:hAnsi="Arial" w:cs="Arial"/>
       <w:i/>
       <w:iCs/>
     </w:rPr>
   </w:style>
-  <w:style w:type="paragraph" w:styleId="Notedebasdepage">
+  <w:style w:type="paragraph" w:styleId="FootnoteText">
     <w:name w:val="footnote text"/>
     <w:basedOn w:val="Normal"/>
     <w:rPr>
@@ -8628,24 +9894,24 @@
   </w:style>
   <w:style w:type="character" w:customStyle="1" w:styleId="NotedebasdepageCar">
     <w:name w:val="Note de bas de page Car"/>
-    <w:basedOn w:val="Policepardfaut"/>
+    <w:basedOn w:val="DefaultParagraphFont"/>
     <w:rPr>
       <w:rFonts w:cs="Mangal"/>
       <w:sz w:val="20"/>
       <w:szCs w:val="18"/>
     </w:rPr>
   </w:style>
-  <w:style w:type="character" w:styleId="Appelnotedebasdep">
+  <w:style w:type="character" w:styleId="FootnoteReference">
     <w:name w:val="footnote reference"/>
-    <w:basedOn w:val="Policepardfaut"/>
+    <w:basedOn w:val="DefaultParagraphFont"/>
     <w:rPr>
       <w:position w:val="0"/>
       <w:vertAlign w:val="superscript"/>
     </w:rPr>
   </w:style>
-  <w:style w:type="character" w:styleId="Lienhypertexte">
+  <w:style w:type="character" w:styleId="Hyperlink">
     <w:name w:val="Hyperlink"/>
-    <w:basedOn w:val="Policepardfaut"/>
+    <w:basedOn w:val="DefaultParagraphFont"/>
     <w:rPr>
       <w:color w:val="0000FF"/>
       <w:u w:val="single"/>
@@ -8654,6 +9920,7 @@
   <w:style w:type="paragraph" w:styleId="NormalWeb">
     <w:name w:val="Normal (Web)"/>
     <w:basedOn w:val="Normal"/>
+    <w:uiPriority w:val="99"/>
     <w:pPr>
       <w:widowControl/>
       <w:suppressAutoHyphens w:val="0"/>
@@ -8668,7 +9935,7 @@
   </w:style>
   <w:style w:type="numbering" w:customStyle="1" w:styleId="WWOutlineListStyle18">
     <w:name w:val="WW_OutlineListStyle_18"/>
-    <w:basedOn w:val="Aucuneliste"/>
+    <w:basedOn w:val="NoList"/>
     <w:pPr>
       <w:numPr>
         <w:numId w:val="2"/>
@@ -8677,7 +9944,7 @@
   </w:style>
   <w:style w:type="numbering" w:customStyle="1" w:styleId="WWOutlineListStyle17">
     <w:name w:val="WW_OutlineListStyle_17"/>
-    <w:basedOn w:val="Aucuneliste"/>
+    <w:basedOn w:val="NoList"/>
     <w:pPr>
       <w:numPr>
         <w:numId w:val="3"/>
@@ -8686,7 +9953,7 @@
   </w:style>
   <w:style w:type="numbering" w:customStyle="1" w:styleId="WWOutlineListStyle16">
     <w:name w:val="WW_OutlineListStyle_16"/>
-    <w:basedOn w:val="Aucuneliste"/>
+    <w:basedOn w:val="NoList"/>
     <w:pPr>
       <w:numPr>
         <w:numId w:val="4"/>
@@ -8695,7 +9962,7 @@
   </w:style>
   <w:style w:type="numbering" w:customStyle="1" w:styleId="WWOutlineListStyle15">
     <w:name w:val="WW_OutlineListStyle_15"/>
-    <w:basedOn w:val="Aucuneliste"/>
+    <w:basedOn w:val="NoList"/>
     <w:pPr>
       <w:numPr>
         <w:numId w:val="5"/>
@@ -8704,7 +9971,7 @@
   </w:style>
   <w:style w:type="numbering" w:customStyle="1" w:styleId="WWOutlineListStyle14">
     <w:name w:val="WW_OutlineListStyle_14"/>
-    <w:basedOn w:val="Aucuneliste"/>
+    <w:basedOn w:val="NoList"/>
     <w:pPr>
       <w:numPr>
         <w:numId w:val="6"/>
@@ -8713,7 +9980,7 @@
   </w:style>
   <w:style w:type="numbering" w:customStyle="1" w:styleId="WWOutlineListStyle13">
     <w:name w:val="WW_OutlineListStyle_13"/>
-    <w:basedOn w:val="Aucuneliste"/>
+    <w:basedOn w:val="NoList"/>
     <w:pPr>
       <w:numPr>
         <w:numId w:val="7"/>
@@ -8722,7 +9989,7 @@
   </w:style>
   <w:style w:type="numbering" w:customStyle="1" w:styleId="WWOutlineListStyle12">
     <w:name w:val="WW_OutlineListStyle_12"/>
-    <w:basedOn w:val="Aucuneliste"/>
+    <w:basedOn w:val="NoList"/>
     <w:pPr>
       <w:numPr>
         <w:numId w:val="8"/>
@@ -8731,7 +9998,7 @@
   </w:style>
   <w:style w:type="numbering" w:customStyle="1" w:styleId="WWOutlineListStyle11">
     <w:name w:val="WW_OutlineListStyle_11"/>
-    <w:basedOn w:val="Aucuneliste"/>
+    <w:basedOn w:val="NoList"/>
     <w:pPr>
       <w:numPr>
         <w:numId w:val="9"/>
@@ -8740,7 +10007,7 @@
   </w:style>
   <w:style w:type="numbering" w:customStyle="1" w:styleId="WWOutlineListStyle10">
     <w:name w:val="WW_OutlineListStyle_10"/>
-    <w:basedOn w:val="Aucuneliste"/>
+    <w:basedOn w:val="NoList"/>
     <w:pPr>
       <w:numPr>
         <w:numId w:val="10"/>
@@ -8749,7 +10016,7 @@
   </w:style>
   <w:style w:type="numbering" w:customStyle="1" w:styleId="WWOutlineListStyle9">
     <w:name w:val="WW_OutlineListStyle_9"/>
-    <w:basedOn w:val="Aucuneliste"/>
+    <w:basedOn w:val="NoList"/>
     <w:pPr>
       <w:numPr>
         <w:numId w:val="11"/>
@@ -8758,7 +10025,7 @@
   </w:style>
   <w:style w:type="numbering" w:customStyle="1" w:styleId="WWOutlineListStyle8">
     <w:name w:val="WW_OutlineListStyle_8"/>
-    <w:basedOn w:val="Aucuneliste"/>
+    <w:basedOn w:val="NoList"/>
     <w:pPr>
       <w:numPr>
         <w:numId w:val="12"/>
@@ -8767,7 +10034,7 @@
   </w:style>
   <w:style w:type="numbering" w:customStyle="1" w:styleId="WWOutlineListStyle7">
     <w:name w:val="WW_OutlineListStyle_7"/>
-    <w:basedOn w:val="Aucuneliste"/>
+    <w:basedOn w:val="NoList"/>
     <w:pPr>
       <w:numPr>
         <w:numId w:val="13"/>
@@ -8776,7 +10043,7 @@
   </w:style>
   <w:style w:type="numbering" w:customStyle="1" w:styleId="WWOutlineListStyle6">
     <w:name w:val="WW_OutlineListStyle_6"/>
-    <w:basedOn w:val="Aucuneliste"/>
+    <w:basedOn w:val="NoList"/>
     <w:pPr>
       <w:numPr>
         <w:numId w:val="14"/>
@@ -8785,7 +10052,7 @@
   </w:style>
   <w:style w:type="numbering" w:customStyle="1" w:styleId="WWOutlineListStyle5">
     <w:name w:val="WW_OutlineListStyle_5"/>
-    <w:basedOn w:val="Aucuneliste"/>
+    <w:basedOn w:val="NoList"/>
     <w:pPr>
       <w:numPr>
         <w:numId w:val="15"/>
@@ -8794,7 +10061,7 @@
   </w:style>
   <w:style w:type="numbering" w:customStyle="1" w:styleId="WWOutlineListStyle4">
     <w:name w:val="WW_OutlineListStyle_4"/>
-    <w:basedOn w:val="Aucuneliste"/>
+    <w:basedOn w:val="NoList"/>
     <w:pPr>
       <w:numPr>
         <w:numId w:val="16"/>
@@ -8803,7 +10070,7 @@
   </w:style>
   <w:style w:type="numbering" w:customStyle="1" w:styleId="WWOutlineListStyle3">
     <w:name w:val="WW_OutlineListStyle_3"/>
-    <w:basedOn w:val="Aucuneliste"/>
+    <w:basedOn w:val="NoList"/>
     <w:pPr>
       <w:numPr>
         <w:numId w:val="17"/>
@@ -8812,7 +10079,7 @@
   </w:style>
   <w:style w:type="numbering" w:customStyle="1" w:styleId="WWOutlineListStyle2">
     <w:name w:val="WW_OutlineListStyle_2"/>
-    <w:basedOn w:val="Aucuneliste"/>
+    <w:basedOn w:val="NoList"/>
     <w:pPr>
       <w:numPr>
         <w:numId w:val="18"/>
@@ -8821,7 +10088,7 @@
   </w:style>
   <w:style w:type="numbering" w:customStyle="1" w:styleId="WWOutlineListStyle1">
     <w:name w:val="WW_OutlineListStyle_1"/>
-    <w:basedOn w:val="Aucuneliste"/>
+    <w:basedOn w:val="NoList"/>
     <w:pPr>
       <w:numPr>
         <w:numId w:val="19"/>
@@ -8830,7 +10097,7 @@
   </w:style>
   <w:style w:type="numbering" w:customStyle="1" w:styleId="WWOutlineListStyle">
     <w:name w:val="WW_OutlineListStyle"/>
-    <w:basedOn w:val="Aucuneliste"/>
+    <w:basedOn w:val="NoList"/>
     <w:pPr>
       <w:numPr>
         <w:numId w:val="20"/>
@@ -8839,7 +10106,7 @@
   </w:style>
   <w:style w:type="numbering" w:customStyle="1" w:styleId="WW8Num1">
     <w:name w:val="WW8Num1"/>
-    <w:basedOn w:val="Aucuneliste"/>
+    <w:basedOn w:val="NoList"/>
     <w:pPr>
       <w:numPr>
         <w:numId w:val="21"/>
@@ -8848,7 +10115,7 @@
   </w:style>
   <w:style w:type="numbering" w:customStyle="1" w:styleId="WW8Num2">
     <w:name w:val="WW8Num2"/>
-    <w:basedOn w:val="Aucuneliste"/>
+    <w:basedOn w:val="NoList"/>
     <w:pPr>
       <w:numPr>
         <w:numId w:val="22"/>
@@ -8857,7 +10124,7 @@
   </w:style>
   <w:style w:type="numbering" w:customStyle="1" w:styleId="WW8Num3">
     <w:name w:val="WW8Num3"/>
-    <w:basedOn w:val="Aucuneliste"/>
+    <w:basedOn w:val="NoList"/>
     <w:pPr>
       <w:numPr>
         <w:numId w:val="23"/>
@@ -8866,7 +10133,7 @@
   </w:style>
   <w:style w:type="numbering" w:customStyle="1" w:styleId="WW8Num4">
     <w:name w:val="WW8Num4"/>
-    <w:basedOn w:val="Aucuneliste"/>
+    <w:basedOn w:val="NoList"/>
     <w:pPr>
       <w:numPr>
         <w:numId w:val="24"/>
@@ -8875,7 +10142,7 @@
   </w:style>
   <w:style w:type="numbering" w:customStyle="1" w:styleId="WW8Num5">
     <w:name w:val="WW8Num5"/>
-    <w:basedOn w:val="Aucuneliste"/>
+    <w:basedOn w:val="NoList"/>
     <w:pPr>
       <w:numPr>
         <w:numId w:val="25"/>
@@ -8884,7 +10151,7 @@
   </w:style>
   <w:style w:type="numbering" w:customStyle="1" w:styleId="WW8Num6">
     <w:name w:val="WW8Num6"/>
-    <w:basedOn w:val="Aucuneliste"/>
+    <w:basedOn w:val="NoList"/>
     <w:pPr>
       <w:numPr>
         <w:numId w:val="26"/>
@@ -8893,7 +10160,7 @@
   </w:style>
   <w:style w:type="numbering" w:customStyle="1" w:styleId="WW8Num7">
     <w:name w:val="WW8Num7"/>
-    <w:basedOn w:val="Aucuneliste"/>
+    <w:basedOn w:val="NoList"/>
     <w:pPr>
       <w:numPr>
         <w:numId w:val="27"/>
@@ -8902,7 +10169,7 @@
   </w:style>
   <w:style w:type="numbering" w:customStyle="1" w:styleId="WW8Num8">
     <w:name w:val="WW8Num8"/>
-    <w:basedOn w:val="Aucuneliste"/>
+    <w:basedOn w:val="NoList"/>
     <w:pPr>
       <w:numPr>
         <w:numId w:val="28"/>
@@ -8911,7 +10178,7 @@
   </w:style>
   <w:style w:type="numbering" w:customStyle="1" w:styleId="WW8Num9">
     <w:name w:val="WW8Num9"/>
-    <w:basedOn w:val="Aucuneliste"/>
+    <w:basedOn w:val="NoList"/>
     <w:pPr>
       <w:numPr>
         <w:numId w:val="29"/>
@@ -8920,7 +10187,7 @@
   </w:style>
   <w:style w:type="numbering" w:customStyle="1" w:styleId="WW8Num10">
     <w:name w:val="WW8Num10"/>
-    <w:basedOn w:val="Aucuneliste"/>
+    <w:basedOn w:val="NoList"/>
     <w:pPr>
       <w:numPr>
         <w:numId w:val="30"/>
@@ -8929,7 +10196,7 @@
   </w:style>
   <w:style w:type="numbering" w:customStyle="1" w:styleId="1ai1">
     <w:name w:val="1 / a / i1"/>
-    <w:basedOn w:val="Aucuneliste"/>
+    <w:basedOn w:val="NoList"/>
     <w:pPr>
       <w:numPr>
         <w:numId w:val="31"/>

</xml_diff>

<commit_message>
Answers to question in blue
</commit_message>
<xml_diff>
--- a/documentation/Documents_Réponses_Projet_2023_2024 (docx).docx
+++ b/documentation/Documents_Réponses_Projet_2023_2024 (docx).docx
@@ -371,7 +371,7 @@
     </w:p>
     <w:p>
       <w:pPr>
-        <w:pStyle w:val="ListParagraph"/>
+        <w:pStyle w:val="Paragraphedeliste"/>
         <w:spacing w:after="0" w:line="240" w:lineRule="auto"/>
         <w:ind w:left="135" w:right="-720"/>
         <w:jc w:val="center"/>
@@ -1156,6 +1156,9 @@
     <w:p/>
     <w:p>
       <w:r>
+        <w:rPr>
+          <w:noProof/>
+        </w:rPr>
         <w:drawing>
           <wp:inline distT="0" distB="0" distL="0" distR="0" wp14:anchorId="64F6B10F" wp14:editId="46CC194C">
             <wp:extent cx="6120765" cy="4646295"/>
@@ -1302,7 +1305,7 @@
     </w:p>
     <w:p>
       <w:pPr>
-        <w:pStyle w:val="ListParagraph"/>
+        <w:pStyle w:val="Paragraphedeliste"/>
         <w:numPr>
           <w:ilvl w:val="0"/>
           <w:numId w:val="32"/>
@@ -1327,7 +1330,7 @@
     </w:p>
     <w:p>
       <w:pPr>
-        <w:pStyle w:val="ListParagraph"/>
+        <w:pStyle w:val="Paragraphedeliste"/>
         <w:numPr>
           <w:ilvl w:val="0"/>
           <w:numId w:val="32"/>
@@ -1353,7 +1356,7 @@
     </w:p>
     <w:p>
       <w:pPr>
-        <w:pStyle w:val="ListParagraph"/>
+        <w:pStyle w:val="Paragraphedeliste"/>
         <w:numPr>
           <w:ilvl w:val="0"/>
           <w:numId w:val="32"/>
@@ -1379,7 +1382,7 @@
     </w:p>
     <w:p>
       <w:pPr>
-        <w:pStyle w:val="ListParagraph"/>
+        <w:pStyle w:val="Paragraphedeliste"/>
         <w:numPr>
           <w:ilvl w:val="0"/>
           <w:numId w:val="32"/>
@@ -1405,7 +1408,7 @@
     </w:p>
     <w:p>
       <w:pPr>
-        <w:pStyle w:val="ListParagraph"/>
+        <w:pStyle w:val="Paragraphedeliste"/>
         <w:numPr>
           <w:ilvl w:val="0"/>
           <w:numId w:val="32"/>
@@ -1431,7 +1434,7 @@
     </w:p>
     <w:p>
       <w:pPr>
-        <w:pStyle w:val="ListParagraph"/>
+        <w:pStyle w:val="Paragraphedeliste"/>
         <w:numPr>
           <w:ilvl w:val="0"/>
           <w:numId w:val="32"/>
@@ -1457,7 +1460,7 @@
     </w:p>
     <w:p>
       <w:pPr>
-        <w:pStyle w:val="ListParagraph"/>
+        <w:pStyle w:val="Paragraphedeliste"/>
         <w:numPr>
           <w:ilvl w:val="0"/>
           <w:numId w:val="32"/>
@@ -1483,7 +1486,7 @@
     </w:p>
     <w:p>
       <w:pPr>
-        <w:pStyle w:val="ListParagraph"/>
+        <w:pStyle w:val="Paragraphedeliste"/>
         <w:numPr>
           <w:ilvl w:val="0"/>
           <w:numId w:val="32"/>
@@ -1509,7 +1512,7 @@
     </w:p>
     <w:p>
       <w:pPr>
-        <w:pStyle w:val="ListParagraph"/>
+        <w:pStyle w:val="Paragraphedeliste"/>
         <w:numPr>
           <w:ilvl w:val="0"/>
           <w:numId w:val="32"/>
@@ -1540,7 +1543,7 @@
     </w:p>
     <w:p>
       <w:pPr>
-        <w:pStyle w:val="ListParagraph"/>
+        <w:pStyle w:val="Paragraphedeliste"/>
         <w:spacing w:after="0" w:line="240" w:lineRule="auto"/>
         <w:ind w:left="714"/>
         <w:rPr>
@@ -1688,7 +1691,7 @@
     </w:p>
     <w:p>
       <w:pPr>
-        <w:pStyle w:val="ListParagraph"/>
+        <w:pStyle w:val="Paragraphedeliste"/>
         <w:numPr>
           <w:ilvl w:val="0"/>
           <w:numId w:val="32"/>
@@ -1696,6 +1699,7 @@
         <w:spacing w:after="80"/>
         <w:rPr>
           <w:rFonts w:ascii="Constantia" w:hAnsi="Constantia"/>
+          <w:color w:val="4472C4" w:themeColor="accent1"/>
           <w:sz w:val="24"/>
           <w:szCs w:val="24"/>
           <w:lang w:eastAsia="fr-FR"/>
@@ -1704,6 +1708,7 @@
       <w:r>
         <w:rPr>
           <w:rFonts w:ascii="Constantia" w:hAnsi="Constantia"/>
+          <w:color w:val="4472C4" w:themeColor="accent1"/>
           <w:sz w:val="24"/>
           <w:szCs w:val="24"/>
           <w:lang w:eastAsia="fr-FR"/>
@@ -1717,12 +1722,14 @@
         <w:ind w:left="360"/>
         <w:rPr>
           <w:rFonts w:ascii="Constantia" w:hAnsi="Constantia"/>
+          <w:color w:val="4472C4" w:themeColor="accent1"/>
           <w:lang w:eastAsia="fr-FR"/>
         </w:rPr>
       </w:pPr>
       <w:r>
         <w:rPr>
           <w:rFonts w:ascii="Constantia" w:hAnsi="Constantia"/>
+          <w:color w:val="4472C4" w:themeColor="accent1"/>
           <w:lang w:eastAsia="fr-FR"/>
         </w:rPr>
         <w:t>Cette contrainte n’est pas définie dans le schéma il aurait fallu mettre une contrainte sur les dates ou mettre une classe année ou saison encadrant les concours</w:t>
@@ -1730,7 +1737,7 @@
     </w:p>
     <w:p>
       <w:pPr>
-        <w:pStyle w:val="ListParagraph"/>
+        <w:pStyle w:val="Paragraphedeliste"/>
         <w:numPr>
           <w:ilvl w:val="0"/>
           <w:numId w:val="32"/>
@@ -1739,6 +1746,7 @@
         <w:ind w:left="714" w:hanging="357"/>
         <w:rPr>
           <w:rFonts w:ascii="Constantia" w:hAnsi="Constantia"/>
+          <w:color w:val="4472C4" w:themeColor="accent1"/>
           <w:sz w:val="24"/>
           <w:szCs w:val="24"/>
           <w:lang w:eastAsia="fr-FR"/>
@@ -1747,6 +1755,7 @@
       <w:r>
         <w:rPr>
           <w:rFonts w:ascii="Constantia" w:hAnsi="Constantia"/>
+          <w:color w:val="4472C4" w:themeColor="accent1"/>
           <w:sz w:val="24"/>
           <w:szCs w:val="24"/>
           <w:lang w:eastAsia="fr-FR"/>
@@ -1761,6 +1770,7 @@
         </w:tabs>
         <w:rPr>
           <w:rFonts w:ascii="Calibri" w:eastAsia="Times New Roman" w:hAnsi="Calibri" w:cs="Times New Roman"/>
+          <w:color w:val="4472C4" w:themeColor="accent1"/>
           <w:sz w:val="28"/>
           <w:szCs w:val="28"/>
           <w:lang w:eastAsia="fr-FR"/>
@@ -1769,6 +1779,7 @@
       <w:r>
         <w:rPr>
           <w:rFonts w:ascii="Calibri" w:eastAsia="Times New Roman" w:hAnsi="Calibri" w:cs="Times New Roman"/>
+          <w:color w:val="4472C4" w:themeColor="accent1"/>
           <w:sz w:val="28"/>
           <w:szCs w:val="28"/>
           <w:lang w:eastAsia="fr-FR"/>
@@ -1778,7 +1789,7 @@
     </w:p>
     <w:p>
       <w:pPr>
-        <w:pStyle w:val="ListParagraph"/>
+        <w:pStyle w:val="Paragraphedeliste"/>
         <w:numPr>
           <w:ilvl w:val="0"/>
           <w:numId w:val="32"/>
@@ -1787,6 +1798,7 @@
         <w:ind w:left="714" w:hanging="357"/>
         <w:rPr>
           <w:rFonts w:ascii="Constantia" w:hAnsi="Constantia"/>
+          <w:color w:val="4472C4" w:themeColor="accent1"/>
           <w:sz w:val="24"/>
           <w:szCs w:val="24"/>
           <w:lang w:eastAsia="fr-FR"/>
@@ -1795,6 +1807,7 @@
       <w:r>
         <w:rPr>
           <w:rFonts w:ascii="Constantia" w:hAnsi="Constantia"/>
+          <w:color w:val="4472C4" w:themeColor="accent1"/>
           <w:sz w:val="24"/>
           <w:szCs w:val="24"/>
           <w:lang w:eastAsia="fr-FR"/>
@@ -1809,6 +1822,7 @@
         </w:tabs>
         <w:rPr>
           <w:rFonts w:ascii="Calibri" w:eastAsia="Times New Roman" w:hAnsi="Calibri" w:cs="Times New Roman"/>
+          <w:color w:val="4472C4" w:themeColor="accent1"/>
           <w:sz w:val="28"/>
           <w:szCs w:val="28"/>
           <w:lang w:eastAsia="fr-FR"/>
@@ -1817,6 +1831,7 @@
       <w:r>
         <w:rPr>
           <w:rFonts w:ascii="Calibri" w:eastAsia="Times New Roman" w:hAnsi="Calibri" w:cs="Times New Roman"/>
+          <w:color w:val="4472C4" w:themeColor="accent1"/>
           <w:sz w:val="28"/>
           <w:szCs w:val="28"/>
           <w:lang w:eastAsia="fr-FR"/>
@@ -1826,6 +1841,7 @@
       <w:r>
         <w:rPr>
           <w:rFonts w:ascii="Calibri" w:eastAsia="Times New Roman" w:hAnsi="Calibri" w:cs="Times New Roman"/>
+          <w:color w:val="4472C4" w:themeColor="accent1"/>
           <w:sz w:val="28"/>
           <w:szCs w:val="28"/>
           <w:lang w:eastAsia="fr-FR"/>
@@ -1835,6 +1851,7 @@
       <w:r>
         <w:rPr>
           <w:rFonts w:ascii="Calibri" w:eastAsia="Times New Roman" w:hAnsi="Calibri" w:cs="Times New Roman"/>
+          <w:color w:val="4472C4" w:themeColor="accent1"/>
           <w:sz w:val="28"/>
           <w:szCs w:val="28"/>
           <w:lang w:eastAsia="fr-FR"/>
@@ -1844,6 +1861,7 @@
       <w:r>
         <w:rPr>
           <w:rFonts w:ascii="Calibri" w:eastAsia="Times New Roman" w:hAnsi="Calibri" w:cs="Times New Roman"/>
+          <w:color w:val="4472C4" w:themeColor="accent1"/>
           <w:sz w:val="28"/>
           <w:szCs w:val="28"/>
           <w:lang w:eastAsia="fr-FR"/>
@@ -1853,7 +1871,7 @@
     </w:p>
     <w:p>
       <w:pPr>
-        <w:pStyle w:val="ListParagraph"/>
+        <w:pStyle w:val="Paragraphedeliste"/>
         <w:numPr>
           <w:ilvl w:val="0"/>
           <w:numId w:val="32"/>
@@ -1862,6 +1880,7 @@
         <w:ind w:left="714" w:hanging="357"/>
         <w:rPr>
           <w:rFonts w:ascii="Constantia" w:hAnsi="Constantia"/>
+          <w:color w:val="4472C4" w:themeColor="accent1"/>
           <w:sz w:val="24"/>
           <w:szCs w:val="24"/>
           <w:lang w:eastAsia="fr-FR"/>
@@ -1870,6 +1889,7 @@
       <w:r>
         <w:rPr>
           <w:rFonts w:ascii="Constantia" w:hAnsi="Constantia"/>
+          <w:color w:val="4472C4" w:themeColor="accent1"/>
           <w:sz w:val="24"/>
           <w:szCs w:val="24"/>
           <w:lang w:eastAsia="fr-FR"/>
@@ -1884,6 +1904,7 @@
         </w:tabs>
         <w:rPr>
           <w:rFonts w:ascii="Calibri" w:eastAsia="Times New Roman" w:hAnsi="Calibri" w:cs="Times New Roman"/>
+          <w:color w:val="4472C4" w:themeColor="accent1"/>
           <w:sz w:val="28"/>
           <w:szCs w:val="28"/>
           <w:lang w:eastAsia="fr-FR"/>
@@ -1892,34 +1913,17 @@
       <w:r>
         <w:rPr>
           <w:rFonts w:ascii="Calibri" w:eastAsia="Times New Roman" w:hAnsi="Calibri" w:cs="Times New Roman"/>
-          <w:sz w:val="28"/>
-          <w:szCs w:val="28"/>
-          <w:lang w:eastAsia="fr-FR"/>
-        </w:rPr>
-        <w:t xml:space="preserve">On a aucune contrainte de nombre sur le nombre de dessin déposer par un compétiteur dans un concours car * de </w:t>
-      </w:r>
-      <w:r>
-        <w:rPr>
-          <w:rFonts w:ascii="Calibri" w:eastAsia="Times New Roman" w:hAnsi="Calibri" w:cs="Times New Roman"/>
-          <w:sz w:val="28"/>
-          <w:szCs w:val="28"/>
-          <w:lang w:eastAsia="fr-FR"/>
-        </w:rPr>
-        <w:t>compétiteur</w:t>
-      </w:r>
-      <w:r>
-        <w:rPr>
-          <w:rFonts w:ascii="Calibri" w:eastAsia="Times New Roman" w:hAnsi="Calibri" w:cs="Times New Roman"/>
-          <w:sz w:val="28"/>
-          <w:szCs w:val="28"/>
-          <w:lang w:eastAsia="fr-FR"/>
-        </w:rPr>
-        <w:t xml:space="preserve"> à dessin et * de concours à dessin</w:t>
-      </w:r>
-    </w:p>
-    <w:p>
-      <w:pPr>
-        <w:pStyle w:val="ListParagraph"/>
+          <w:color w:val="4472C4" w:themeColor="accent1"/>
+          <w:sz w:val="28"/>
+          <w:szCs w:val="28"/>
+          <w:lang w:eastAsia="fr-FR"/>
+        </w:rPr>
+        <w:t>On a aucune contrainte de nombre sur le nombre de dessin déposer par un compétiteur dans un concours car * de compétiteur à dessin et * de concours à dessin</w:t>
+      </w:r>
+    </w:p>
+    <w:p>
+      <w:pPr>
+        <w:pStyle w:val="Paragraphedeliste"/>
         <w:numPr>
           <w:ilvl w:val="0"/>
           <w:numId w:val="32"/>
@@ -1928,6 +1932,7 @@
         <w:ind w:left="714" w:hanging="357"/>
         <w:rPr>
           <w:rFonts w:ascii="Constantia" w:hAnsi="Constantia"/>
+          <w:color w:val="4472C4" w:themeColor="accent1"/>
           <w:sz w:val="24"/>
           <w:szCs w:val="24"/>
           <w:lang w:eastAsia="fr-FR"/>
@@ -1936,6 +1941,7 @@
       <w:r>
         <w:rPr>
           <w:rFonts w:ascii="Constantia" w:hAnsi="Constantia"/>
+          <w:color w:val="4472C4" w:themeColor="accent1"/>
           <w:sz w:val="24"/>
           <w:szCs w:val="24"/>
           <w:lang w:eastAsia="fr-FR"/>
@@ -1950,6 +1956,7 @@
         </w:tabs>
         <w:rPr>
           <w:rFonts w:ascii="Calibri" w:eastAsia="Times New Roman" w:hAnsi="Calibri" w:cs="Times New Roman"/>
+          <w:color w:val="4472C4" w:themeColor="accent1"/>
           <w:sz w:val="28"/>
           <w:szCs w:val="28"/>
           <w:lang w:eastAsia="fr-FR"/>
@@ -1958,6 +1965,7 @@
       <w:r>
         <w:rPr>
           <w:rFonts w:ascii="Calibri" w:eastAsia="Times New Roman" w:hAnsi="Calibri" w:cs="Times New Roman"/>
+          <w:color w:val="4472C4" w:themeColor="accent1"/>
           <w:sz w:val="28"/>
           <w:szCs w:val="28"/>
           <w:lang w:eastAsia="fr-FR"/>
@@ -1967,6 +1975,7 @@
       <w:r>
         <w:rPr>
           <w:rFonts w:ascii="Calibri" w:eastAsia="Times New Roman" w:hAnsi="Calibri" w:cs="Times New Roman"/>
+          <w:color w:val="4472C4" w:themeColor="accent1"/>
           <w:sz w:val="28"/>
           <w:szCs w:val="28"/>
           <w:lang w:eastAsia="fr-FR"/>
@@ -1976,7 +1985,7 @@
     </w:p>
     <w:p>
       <w:pPr>
-        <w:pStyle w:val="ListParagraph"/>
+        <w:pStyle w:val="Paragraphedeliste"/>
         <w:numPr>
           <w:ilvl w:val="0"/>
           <w:numId w:val="32"/>
@@ -1985,6 +1994,7 @@
         <w:ind w:left="714" w:hanging="357"/>
         <w:rPr>
           <w:rFonts w:ascii="Constantia" w:hAnsi="Constantia"/>
+          <w:color w:val="4472C4" w:themeColor="accent1"/>
           <w:sz w:val="24"/>
           <w:szCs w:val="24"/>
           <w:lang w:eastAsia="fr-FR"/>
@@ -1993,6 +2003,7 @@
       <w:r>
         <w:rPr>
           <w:rFonts w:ascii="Constantia" w:hAnsi="Constantia"/>
+          <w:color w:val="4472C4" w:themeColor="accent1"/>
           <w:sz w:val="24"/>
           <w:szCs w:val="24"/>
           <w:lang w:eastAsia="fr-FR"/>
@@ -2007,6 +2018,7 @@
         </w:tabs>
         <w:rPr>
           <w:rFonts w:ascii="Calibri" w:eastAsia="Times New Roman" w:hAnsi="Calibri" w:cs="Times New Roman"/>
+          <w:color w:val="4472C4" w:themeColor="accent1"/>
           <w:sz w:val="28"/>
           <w:szCs w:val="28"/>
           <w:lang w:eastAsia="fr-FR"/>
@@ -2015,6 +2027,7 @@
       <w:r>
         <w:rPr>
           <w:rFonts w:ascii="Calibri" w:eastAsia="Times New Roman" w:hAnsi="Calibri" w:cs="Times New Roman"/>
+          <w:color w:val="4472C4" w:themeColor="accent1"/>
           <w:sz w:val="28"/>
           <w:szCs w:val="28"/>
           <w:lang w:eastAsia="fr-FR"/>
@@ -2024,7 +2037,7 @@
     </w:p>
     <w:p>
       <w:pPr>
-        <w:pStyle w:val="ListParagraph"/>
+        <w:pStyle w:val="Paragraphedeliste"/>
         <w:numPr>
           <w:ilvl w:val="0"/>
           <w:numId w:val="32"/>
@@ -2033,6 +2046,7 @@
         <w:ind w:left="714" w:hanging="357"/>
         <w:rPr>
           <w:rFonts w:ascii="Constantia" w:hAnsi="Constantia"/>
+          <w:color w:val="4472C4" w:themeColor="accent1"/>
           <w:sz w:val="24"/>
           <w:szCs w:val="24"/>
           <w:lang w:eastAsia="fr-FR"/>
@@ -2041,6 +2055,7 @@
       <w:r>
         <w:rPr>
           <w:rFonts w:ascii="Constantia" w:hAnsi="Constantia"/>
+          <w:color w:val="4472C4" w:themeColor="accent1"/>
           <w:sz w:val="24"/>
           <w:szCs w:val="24"/>
           <w:lang w:eastAsia="fr-FR"/>
@@ -2055,6 +2070,7 @@
         </w:tabs>
         <w:rPr>
           <w:rFonts w:ascii="Calibri" w:eastAsia="Times New Roman" w:hAnsi="Calibri" w:cs="Times New Roman"/>
+          <w:color w:val="4472C4" w:themeColor="accent1"/>
           <w:sz w:val="28"/>
           <w:szCs w:val="28"/>
           <w:lang w:eastAsia="fr-FR"/>
@@ -2063,6 +2079,7 @@
       <w:r>
         <w:rPr>
           <w:rFonts w:ascii="Calibri" w:eastAsia="Times New Roman" w:hAnsi="Calibri" w:cs="Times New Roman"/>
+          <w:color w:val="4472C4" w:themeColor="accent1"/>
           <w:sz w:val="28"/>
           <w:szCs w:val="28"/>
           <w:lang w:eastAsia="fr-FR"/>
@@ -2072,6 +2089,7 @@
       <w:r>
         <w:rPr>
           <w:rFonts w:ascii="Calibri" w:eastAsia="Times New Roman" w:hAnsi="Calibri" w:cs="Times New Roman"/>
+          <w:color w:val="4472C4" w:themeColor="accent1"/>
           <w:sz w:val="28"/>
           <w:szCs w:val="28"/>
           <w:lang w:eastAsia="fr-FR"/>
@@ -2081,7 +2099,7 @@
     </w:p>
     <w:p>
       <w:pPr>
-        <w:pStyle w:val="ListParagraph"/>
+        <w:pStyle w:val="Paragraphedeliste"/>
         <w:numPr>
           <w:ilvl w:val="0"/>
           <w:numId w:val="32"/>
@@ -2089,6 +2107,7 @@
         <w:spacing w:after="80"/>
         <w:rPr>
           <w:rFonts w:ascii="Constantia" w:hAnsi="Constantia"/>
+          <w:color w:val="4472C4" w:themeColor="accent1"/>
           <w:sz w:val="24"/>
           <w:szCs w:val="24"/>
         </w:rPr>
@@ -2096,18 +2115,11 @@
       <w:r>
         <w:rPr>
           <w:rFonts w:ascii="Constantia" w:hAnsi="Constantia"/>
+          <w:color w:val="4472C4" w:themeColor="accent1"/>
           <w:sz w:val="24"/>
           <w:szCs w:val="24"/>
         </w:rPr>
-        <w:t>U</w:t>
-      </w:r>
-      <w:r>
-        <w:rPr>
-          <w:rFonts w:ascii="Constantia" w:hAnsi="Constantia"/>
-          <w:sz w:val="24"/>
-          <w:szCs w:val="24"/>
-        </w:rPr>
-        <w:t xml:space="preserve">n évaluateur d’un concours ne peut pas concourir dans celui-ci </w:t>
+        <w:t xml:space="preserve">Un évaluateur d’un concours ne peut pas concourir dans celui-ci </w:t>
       </w:r>
     </w:p>
     <w:p>
@@ -2117,6 +2129,7 @@
         </w:tabs>
         <w:rPr>
           <w:rFonts w:ascii="Calibri" w:eastAsia="Times New Roman" w:hAnsi="Calibri" w:cs="Times New Roman"/>
+          <w:color w:val="4472C4" w:themeColor="accent1"/>
           <w:sz w:val="28"/>
           <w:szCs w:val="28"/>
           <w:lang w:eastAsia="fr-FR"/>
@@ -2125,6 +2138,7 @@
       <w:r>
         <w:rPr>
           <w:rFonts w:ascii="Calibri" w:eastAsia="Times New Roman" w:hAnsi="Calibri" w:cs="Times New Roman"/>
+          <w:color w:val="4472C4" w:themeColor="accent1"/>
           <w:sz w:val="28"/>
           <w:szCs w:val="28"/>
           <w:lang w:eastAsia="fr-FR"/>
@@ -2134,31 +2148,29 @@
     </w:p>
     <w:p>
       <w:pPr>
-        <w:pageBreakBefore/>
-        <w:suppressAutoHyphens w:val="0"/>
-        <w:ind w:left="-284"/>
-        <w:rPr>
-          <w:rFonts w:ascii="Calibri" w:eastAsia="Times New Roman" w:hAnsi="Calibri" w:cs="Times New Roman"/>
-          <w:sz w:val="28"/>
-          <w:szCs w:val="28"/>
-          <w:lang w:eastAsia="fr-FR"/>
-        </w:rPr>
-      </w:pPr>
-    </w:p>
-    <w:p>
-      <w:pPr>
-        <w:pageBreakBefore/>
         <w:suppressAutoHyphens w:val="0"/>
         <w:rPr>
           <w:rFonts w:ascii="Calibri" w:eastAsia="Times New Roman" w:hAnsi="Calibri" w:cs="Arial"/>
           <w:b/>
           <w:bCs/>
-          <w:color w:val="000000"/>
-          <w:sz w:val="28"/>
-          <w:szCs w:val="28"/>
-          <w:lang w:eastAsia="fr-FR"/>
-        </w:rPr>
-      </w:pPr>
+          <w:color w:val="4472C4" w:themeColor="accent1"/>
+          <w:sz w:val="28"/>
+          <w:szCs w:val="28"/>
+          <w:lang w:eastAsia="fr-FR"/>
+        </w:rPr>
+      </w:pPr>
+      <w:r>
+        <w:rPr>
+          <w:rFonts w:ascii="Calibri" w:eastAsia="Times New Roman" w:hAnsi="Calibri" w:cs="Arial"/>
+          <w:b/>
+          <w:bCs/>
+          <w:color w:val="4472C4" w:themeColor="accent1"/>
+          <w:sz w:val="28"/>
+          <w:szCs w:val="28"/>
+          <w:lang w:eastAsia="fr-FR"/>
+        </w:rPr>
+        <w:br w:type="page"/>
+      </w:r>
     </w:p>
     <w:p>
       <w:pPr>
@@ -2177,6 +2189,7 @@
           <w:szCs w:val="28"/>
           <w:lang w:eastAsia="fr-FR"/>
         </w:rPr>
+        <w:lastRenderedPageBreak/>
         <w:t xml:space="preserve">Question 3 : </w:t>
       </w:r>
       <w:r>
@@ -2277,7 +2290,7 @@
       <w:proofErr w:type="gramEnd"/>
       <w:r>
         <w:rPr>
-          <w:rStyle w:val="FootnoteReference"/>
+          <w:rStyle w:val="Appelnotedebasdep"/>
           <w:rFonts w:ascii="Calibri" w:eastAsia="Times New Roman" w:hAnsi="Calibri" w:cs="Arial"/>
           <w:color w:val="000000"/>
           <w:sz w:val="28"/>
@@ -2305,7 +2318,7 @@
     </w:p>
     <w:p>
       <w:pPr>
-        <w:pStyle w:val="ListParagraph"/>
+        <w:pStyle w:val="Paragraphedeliste"/>
         <w:numPr>
           <w:ilvl w:val="0"/>
           <w:numId w:val="33"/>
@@ -2334,6 +2347,7 @@
       <w:pPr>
         <w:rPr>
           <w:rFonts w:asciiTheme="minorHAnsi" w:hAnsiTheme="minorHAnsi" w:cstheme="minorHAnsi"/>
+          <w:color w:val="4472C4" w:themeColor="accent1"/>
           <w:sz w:val="28"/>
           <w:szCs w:val="28"/>
         </w:rPr>
@@ -2341,6 +2355,7 @@
       <w:r>
         <w:rPr>
           <w:rFonts w:asciiTheme="minorHAnsi" w:hAnsiTheme="minorHAnsi" w:cstheme="minorHAnsi"/>
+          <w:color w:val="4472C4" w:themeColor="accent1"/>
           <w:sz w:val="28"/>
           <w:szCs w:val="28"/>
         </w:rPr>
@@ -2349,6 +2364,7 @@
       <w:r>
         <w:rPr>
           <w:rFonts w:asciiTheme="minorHAnsi" w:hAnsiTheme="minorHAnsi" w:cstheme="minorHAnsi"/>
+          <w:color w:val="4472C4" w:themeColor="accent1"/>
           <w:sz w:val="28"/>
           <w:szCs w:val="28"/>
           <w:u w:val="single"/>
@@ -2358,6 +2374,7 @@
       <w:r>
         <w:rPr>
           <w:rFonts w:asciiTheme="minorHAnsi" w:hAnsiTheme="minorHAnsi" w:cstheme="minorHAnsi"/>
+          <w:color w:val="4472C4" w:themeColor="accent1"/>
           <w:sz w:val="28"/>
           <w:szCs w:val="28"/>
         </w:rPr>
@@ -2368,6 +2385,7 @@
       <w:pPr>
         <w:rPr>
           <w:rFonts w:asciiTheme="minorHAnsi" w:hAnsiTheme="minorHAnsi" w:cstheme="minorHAnsi"/>
+          <w:color w:val="4472C4" w:themeColor="accent1"/>
           <w:sz w:val="28"/>
           <w:szCs w:val="28"/>
         </w:rPr>
@@ -2375,6 +2393,7 @@
       <w:r>
         <w:rPr>
           <w:rFonts w:asciiTheme="minorHAnsi" w:hAnsiTheme="minorHAnsi" w:cstheme="minorHAnsi"/>
+          <w:color w:val="4472C4" w:themeColor="accent1"/>
           <w:sz w:val="28"/>
           <w:szCs w:val="28"/>
         </w:rPr>
@@ -2383,6 +2402,7 @@
       <w:r>
         <w:rPr>
           <w:rFonts w:asciiTheme="minorHAnsi" w:hAnsiTheme="minorHAnsi" w:cstheme="minorHAnsi"/>
+          <w:color w:val="4472C4" w:themeColor="accent1"/>
           <w:sz w:val="28"/>
           <w:szCs w:val="28"/>
         </w:rPr>
@@ -2391,6 +2411,7 @@
       <w:r>
         <w:rPr>
           <w:rFonts w:asciiTheme="minorHAnsi" w:hAnsiTheme="minorHAnsi" w:cstheme="minorHAnsi"/>
+          <w:color w:val="4472C4" w:themeColor="accent1"/>
           <w:sz w:val="28"/>
           <w:szCs w:val="28"/>
         </w:rPr>
@@ -2399,6 +2420,7 @@
       <w:r>
         <w:rPr>
           <w:rFonts w:asciiTheme="minorHAnsi" w:hAnsiTheme="minorHAnsi" w:cstheme="minorHAnsi"/>
+          <w:color w:val="4472C4" w:themeColor="accent1"/>
           <w:sz w:val="28"/>
           <w:szCs w:val="28"/>
           <w:u w:val="single"/>
@@ -2408,6 +2430,7 @@
       <w:r>
         <w:rPr>
           <w:rFonts w:asciiTheme="minorHAnsi" w:hAnsiTheme="minorHAnsi" w:cstheme="minorHAnsi"/>
+          <w:color w:val="4472C4" w:themeColor="accent1"/>
           <w:sz w:val="28"/>
           <w:szCs w:val="28"/>
         </w:rPr>
@@ -2418,6 +2441,7 @@
       <w:pPr>
         <w:rPr>
           <w:rFonts w:asciiTheme="minorHAnsi" w:hAnsiTheme="minorHAnsi" w:cstheme="minorHAnsi"/>
+          <w:color w:val="4472C4" w:themeColor="accent1"/>
           <w:sz w:val="28"/>
           <w:szCs w:val="28"/>
         </w:rPr>
@@ -2425,6 +2449,7 @@
       <w:r>
         <w:rPr>
           <w:rFonts w:asciiTheme="minorHAnsi" w:hAnsiTheme="minorHAnsi" w:cstheme="minorHAnsi"/>
+          <w:color w:val="4472C4" w:themeColor="accent1"/>
           <w:sz w:val="28"/>
           <w:szCs w:val="28"/>
         </w:rPr>
@@ -2433,6 +2458,7 @@
       <w:r>
         <w:rPr>
           <w:rFonts w:asciiTheme="minorHAnsi" w:hAnsiTheme="minorHAnsi" w:cstheme="minorHAnsi"/>
+          <w:color w:val="4472C4" w:themeColor="accent1"/>
           <w:sz w:val="28"/>
           <w:szCs w:val="28"/>
           <w:u w:val="single"/>
@@ -2442,6 +2468,7 @@
       <w:r>
         <w:rPr>
           <w:rFonts w:asciiTheme="minorHAnsi" w:hAnsiTheme="minorHAnsi" w:cstheme="minorHAnsi"/>
+          <w:color w:val="4472C4" w:themeColor="accent1"/>
           <w:sz w:val="28"/>
           <w:szCs w:val="28"/>
         </w:rPr>
@@ -2450,6 +2477,7 @@
       <w:r>
         <w:rPr>
           <w:rFonts w:asciiTheme="minorHAnsi" w:hAnsiTheme="minorHAnsi" w:cstheme="minorHAnsi"/>
+          <w:color w:val="4472C4" w:themeColor="accent1"/>
           <w:sz w:val="28"/>
           <w:szCs w:val="28"/>
           <w:u w:val="single"/>
@@ -2459,6 +2487,7 @@
       <w:r>
         <w:rPr>
           <w:rFonts w:asciiTheme="minorHAnsi" w:hAnsiTheme="minorHAnsi" w:cstheme="minorHAnsi"/>
+          <w:color w:val="4472C4" w:themeColor="accent1"/>
           <w:sz w:val="28"/>
           <w:szCs w:val="28"/>
         </w:rPr>
@@ -2469,6 +2498,7 @@
       <w:pPr>
         <w:rPr>
           <w:rFonts w:asciiTheme="minorHAnsi" w:hAnsiTheme="minorHAnsi" w:cstheme="minorHAnsi"/>
+          <w:color w:val="4472C4" w:themeColor="accent1"/>
           <w:sz w:val="28"/>
           <w:szCs w:val="28"/>
         </w:rPr>
@@ -2476,6 +2506,7 @@
       <w:r>
         <w:rPr>
           <w:rFonts w:asciiTheme="minorHAnsi" w:hAnsiTheme="minorHAnsi" w:cstheme="minorHAnsi"/>
+          <w:color w:val="4472C4" w:themeColor="accent1"/>
           <w:sz w:val="28"/>
           <w:szCs w:val="28"/>
         </w:rPr>
@@ -2484,6 +2515,7 @@
       <w:r>
         <w:rPr>
           <w:rFonts w:asciiTheme="minorHAnsi" w:hAnsiTheme="minorHAnsi" w:cstheme="minorHAnsi"/>
+          <w:color w:val="4472C4" w:themeColor="accent1"/>
           <w:sz w:val="28"/>
           <w:szCs w:val="28"/>
           <w:u w:val="single"/>
@@ -2493,6 +2525,7 @@
       <w:r>
         <w:rPr>
           <w:rFonts w:asciiTheme="minorHAnsi" w:hAnsiTheme="minorHAnsi" w:cstheme="minorHAnsi"/>
+          <w:color w:val="4472C4" w:themeColor="accent1"/>
           <w:sz w:val="28"/>
           <w:szCs w:val="28"/>
         </w:rPr>
@@ -2503,6 +2536,7 @@
       <w:pPr>
         <w:rPr>
           <w:rFonts w:asciiTheme="minorHAnsi" w:hAnsiTheme="minorHAnsi" w:cstheme="minorHAnsi"/>
+          <w:color w:val="4472C4" w:themeColor="accent1"/>
           <w:sz w:val="28"/>
           <w:szCs w:val="28"/>
         </w:rPr>
@@ -2511,6 +2545,7 @@
       <w:r>
         <w:rPr>
           <w:rFonts w:asciiTheme="minorHAnsi" w:hAnsiTheme="minorHAnsi" w:cstheme="minorHAnsi"/>
+          <w:color w:val="4472C4" w:themeColor="accent1"/>
           <w:sz w:val="28"/>
           <w:szCs w:val="28"/>
         </w:rPr>
@@ -2520,6 +2555,7 @@
       <w:r>
         <w:rPr>
           <w:rFonts w:asciiTheme="minorHAnsi" w:hAnsiTheme="minorHAnsi" w:cstheme="minorHAnsi"/>
+          <w:color w:val="4472C4" w:themeColor="accent1"/>
           <w:sz w:val="28"/>
           <w:szCs w:val="28"/>
           <w:u w:val="single"/>
@@ -2529,6 +2565,7 @@
       <w:r>
         <w:rPr>
           <w:rFonts w:asciiTheme="minorHAnsi" w:hAnsiTheme="minorHAnsi" w:cstheme="minorHAnsi"/>
+          <w:color w:val="4472C4" w:themeColor="accent1"/>
           <w:sz w:val="28"/>
           <w:szCs w:val="28"/>
         </w:rPr>
@@ -2537,6 +2574,7 @@
       <w:r>
         <w:rPr>
           <w:rFonts w:asciiTheme="minorHAnsi" w:hAnsiTheme="minorHAnsi" w:cstheme="minorHAnsi"/>
+          <w:color w:val="4472C4" w:themeColor="accent1"/>
           <w:sz w:val="28"/>
           <w:szCs w:val="28"/>
           <w:u w:val="single"/>
@@ -2546,6 +2584,7 @@
       <w:r>
         <w:rPr>
           <w:rFonts w:asciiTheme="minorHAnsi" w:hAnsiTheme="minorHAnsi" w:cstheme="minorHAnsi"/>
+          <w:color w:val="4472C4" w:themeColor="accent1"/>
           <w:sz w:val="28"/>
           <w:szCs w:val="28"/>
         </w:rPr>
@@ -2556,6 +2595,7 @@
       <w:pPr>
         <w:rPr>
           <w:rFonts w:asciiTheme="minorHAnsi" w:hAnsiTheme="minorHAnsi" w:cstheme="minorHAnsi"/>
+          <w:color w:val="4472C4" w:themeColor="accent1"/>
           <w:sz w:val="28"/>
           <w:szCs w:val="28"/>
         </w:rPr>
@@ -2563,6 +2603,7 @@
       <w:r>
         <w:rPr>
           <w:rFonts w:asciiTheme="minorHAnsi" w:hAnsiTheme="minorHAnsi" w:cstheme="minorHAnsi"/>
+          <w:color w:val="4472C4" w:themeColor="accent1"/>
           <w:sz w:val="28"/>
           <w:szCs w:val="28"/>
         </w:rPr>
@@ -2571,6 +2612,7 @@
       <w:r>
         <w:rPr>
           <w:rFonts w:asciiTheme="minorHAnsi" w:hAnsiTheme="minorHAnsi" w:cstheme="minorHAnsi"/>
+          <w:color w:val="4472C4" w:themeColor="accent1"/>
           <w:sz w:val="28"/>
           <w:szCs w:val="28"/>
           <w:u w:val="single"/>
@@ -2580,6 +2622,7 @@
       <w:r>
         <w:rPr>
           <w:rFonts w:asciiTheme="minorHAnsi" w:hAnsiTheme="minorHAnsi" w:cstheme="minorHAnsi"/>
+          <w:color w:val="4472C4" w:themeColor="accent1"/>
           <w:sz w:val="28"/>
           <w:szCs w:val="28"/>
         </w:rPr>
@@ -2590,6 +2633,7 @@
       <w:pPr>
         <w:rPr>
           <w:rFonts w:asciiTheme="minorHAnsi" w:hAnsiTheme="minorHAnsi" w:cstheme="minorHAnsi"/>
+          <w:color w:val="4472C4" w:themeColor="accent1"/>
           <w:sz w:val="28"/>
           <w:szCs w:val="28"/>
         </w:rPr>
@@ -2597,6 +2641,7 @@
       <w:r>
         <w:rPr>
           <w:rFonts w:asciiTheme="minorHAnsi" w:hAnsiTheme="minorHAnsi" w:cstheme="minorHAnsi"/>
+          <w:color w:val="4472C4" w:themeColor="accent1"/>
           <w:sz w:val="28"/>
           <w:szCs w:val="28"/>
         </w:rPr>
@@ -2605,6 +2650,7 @@
       <w:r>
         <w:rPr>
           <w:rFonts w:asciiTheme="minorHAnsi" w:hAnsiTheme="minorHAnsi" w:cstheme="minorHAnsi"/>
+          <w:color w:val="4472C4" w:themeColor="accent1"/>
           <w:sz w:val="28"/>
           <w:szCs w:val="28"/>
           <w:u w:val="single"/>
@@ -2614,6 +2660,7 @@
       <w:r>
         <w:rPr>
           <w:rFonts w:asciiTheme="minorHAnsi" w:hAnsiTheme="minorHAnsi" w:cstheme="minorHAnsi"/>
+          <w:color w:val="4472C4" w:themeColor="accent1"/>
           <w:sz w:val="28"/>
           <w:szCs w:val="28"/>
         </w:rPr>
@@ -2624,6 +2671,7 @@
       <w:pPr>
         <w:rPr>
           <w:rFonts w:asciiTheme="minorHAnsi" w:hAnsiTheme="minorHAnsi" w:cstheme="minorHAnsi"/>
+          <w:color w:val="4472C4" w:themeColor="accent1"/>
           <w:sz w:val="28"/>
           <w:szCs w:val="28"/>
         </w:rPr>
@@ -2631,6 +2679,7 @@
       <w:r>
         <w:rPr>
           <w:rFonts w:asciiTheme="minorHAnsi" w:hAnsiTheme="minorHAnsi" w:cstheme="minorHAnsi"/>
+          <w:color w:val="4472C4" w:themeColor="accent1"/>
           <w:sz w:val="28"/>
           <w:szCs w:val="28"/>
         </w:rPr>
@@ -2639,6 +2688,7 @@
       <w:r>
         <w:rPr>
           <w:rFonts w:asciiTheme="minorHAnsi" w:hAnsiTheme="minorHAnsi" w:cstheme="minorHAnsi"/>
+          <w:color w:val="4472C4" w:themeColor="accent1"/>
           <w:sz w:val="28"/>
           <w:szCs w:val="28"/>
           <w:u w:val="single"/>
@@ -2648,6 +2698,7 @@
       <w:r>
         <w:rPr>
           <w:rFonts w:asciiTheme="minorHAnsi" w:hAnsiTheme="minorHAnsi" w:cstheme="minorHAnsi"/>
+          <w:color w:val="4472C4" w:themeColor="accent1"/>
           <w:sz w:val="28"/>
           <w:szCs w:val="28"/>
         </w:rPr>
@@ -2656,6 +2707,7 @@
       <w:r>
         <w:rPr>
           <w:rFonts w:asciiTheme="minorHAnsi" w:hAnsiTheme="minorHAnsi" w:cstheme="minorHAnsi"/>
+          <w:color w:val="4472C4" w:themeColor="accent1"/>
           <w:sz w:val="28"/>
           <w:szCs w:val="28"/>
           <w:u w:val="single"/>
@@ -2665,6 +2717,7 @@
       <w:r>
         <w:rPr>
           <w:rFonts w:asciiTheme="minorHAnsi" w:hAnsiTheme="minorHAnsi" w:cstheme="minorHAnsi"/>
+          <w:color w:val="4472C4" w:themeColor="accent1"/>
           <w:sz w:val="28"/>
           <w:szCs w:val="28"/>
         </w:rPr>
@@ -2675,6 +2728,7 @@
       <w:pPr>
         <w:rPr>
           <w:rFonts w:asciiTheme="minorHAnsi" w:hAnsiTheme="minorHAnsi" w:cstheme="minorHAnsi"/>
+          <w:color w:val="4472C4" w:themeColor="accent1"/>
           <w:sz w:val="28"/>
           <w:szCs w:val="28"/>
         </w:rPr>
@@ -2682,6 +2736,7 @@
       <w:r>
         <w:rPr>
           <w:rFonts w:asciiTheme="minorHAnsi" w:hAnsiTheme="minorHAnsi" w:cstheme="minorHAnsi"/>
+          <w:color w:val="4472C4" w:themeColor="accent1"/>
           <w:sz w:val="28"/>
           <w:szCs w:val="28"/>
         </w:rPr>
@@ -2690,6 +2745,7 @@
       <w:r>
         <w:rPr>
           <w:rFonts w:asciiTheme="minorHAnsi" w:hAnsiTheme="minorHAnsi" w:cstheme="minorHAnsi"/>
+          <w:color w:val="4472C4" w:themeColor="accent1"/>
           <w:sz w:val="28"/>
           <w:szCs w:val="28"/>
           <w:u w:val="single"/>
@@ -2699,6 +2755,7 @@
       <w:r>
         <w:rPr>
           <w:rFonts w:asciiTheme="minorHAnsi" w:hAnsiTheme="minorHAnsi" w:cstheme="minorHAnsi"/>
+          <w:color w:val="4472C4" w:themeColor="accent1"/>
           <w:sz w:val="28"/>
           <w:szCs w:val="28"/>
         </w:rPr>
@@ -2707,6 +2764,7 @@
       <w:r>
         <w:rPr>
           <w:rFonts w:asciiTheme="minorHAnsi" w:hAnsiTheme="minorHAnsi" w:cstheme="minorHAnsi"/>
+          <w:color w:val="4472C4" w:themeColor="accent1"/>
           <w:sz w:val="28"/>
           <w:szCs w:val="28"/>
           <w:u w:val="single"/>
@@ -2716,6 +2774,7 @@
       <w:r>
         <w:rPr>
           <w:rFonts w:asciiTheme="minorHAnsi" w:hAnsiTheme="minorHAnsi" w:cstheme="minorHAnsi"/>
+          <w:color w:val="4472C4" w:themeColor="accent1"/>
           <w:sz w:val="28"/>
           <w:szCs w:val="28"/>
         </w:rPr>
@@ -2726,6 +2785,7 @@
       <w:pPr>
         <w:rPr>
           <w:rFonts w:asciiTheme="minorHAnsi" w:hAnsiTheme="minorHAnsi" w:cstheme="minorHAnsi"/>
+          <w:color w:val="4472C4" w:themeColor="accent1"/>
           <w:sz w:val="28"/>
           <w:szCs w:val="28"/>
         </w:rPr>
@@ -2733,6 +2793,7 @@
       <w:r>
         <w:rPr>
           <w:rFonts w:asciiTheme="minorHAnsi" w:hAnsiTheme="minorHAnsi" w:cstheme="minorHAnsi"/>
+          <w:color w:val="4472C4" w:themeColor="accent1"/>
           <w:sz w:val="28"/>
           <w:szCs w:val="28"/>
         </w:rPr>
@@ -2741,6 +2802,7 @@
       <w:r>
         <w:rPr>
           <w:rFonts w:asciiTheme="minorHAnsi" w:hAnsiTheme="minorHAnsi" w:cstheme="minorHAnsi"/>
+          <w:color w:val="4472C4" w:themeColor="accent1"/>
           <w:sz w:val="28"/>
           <w:szCs w:val="28"/>
           <w:u w:val="single"/>
@@ -2750,6 +2812,7 @@
       <w:r>
         <w:rPr>
           <w:rFonts w:asciiTheme="minorHAnsi" w:hAnsiTheme="minorHAnsi" w:cstheme="minorHAnsi"/>
+          <w:color w:val="4472C4" w:themeColor="accent1"/>
           <w:sz w:val="28"/>
           <w:szCs w:val="28"/>
         </w:rPr>
@@ -2760,6 +2823,7 @@
       <w:pPr>
         <w:rPr>
           <w:rFonts w:asciiTheme="minorHAnsi" w:hAnsiTheme="minorHAnsi" w:cstheme="minorHAnsi"/>
+          <w:color w:val="4472C4" w:themeColor="accent1"/>
           <w:sz w:val="28"/>
           <w:szCs w:val="28"/>
         </w:rPr>
@@ -2767,6 +2831,7 @@
       <w:r>
         <w:rPr>
           <w:rFonts w:asciiTheme="minorHAnsi" w:hAnsiTheme="minorHAnsi" w:cstheme="minorHAnsi"/>
+          <w:color w:val="4472C4" w:themeColor="accent1"/>
           <w:sz w:val="28"/>
           <w:szCs w:val="28"/>
         </w:rPr>
@@ -2775,6 +2840,7 @@
       <w:r>
         <w:rPr>
           <w:rFonts w:asciiTheme="minorHAnsi" w:hAnsiTheme="minorHAnsi" w:cstheme="minorHAnsi"/>
+          <w:color w:val="4472C4" w:themeColor="accent1"/>
           <w:sz w:val="28"/>
           <w:szCs w:val="28"/>
         </w:rPr>
@@ -2783,6 +2849,7 @@
       <w:r>
         <w:rPr>
           <w:rFonts w:asciiTheme="minorHAnsi" w:hAnsiTheme="minorHAnsi" w:cstheme="minorHAnsi"/>
+          <w:color w:val="4472C4" w:themeColor="accent1"/>
           <w:sz w:val="28"/>
           <w:szCs w:val="28"/>
         </w:rPr>
@@ -2791,6 +2858,7 @@
       <w:r>
         <w:rPr>
           <w:rFonts w:asciiTheme="minorHAnsi" w:hAnsiTheme="minorHAnsi" w:cstheme="minorHAnsi"/>
+          <w:color w:val="4472C4" w:themeColor="accent1"/>
           <w:sz w:val="28"/>
           <w:szCs w:val="28"/>
           <w:u w:val="single"/>
@@ -2800,6 +2868,7 @@
       <w:r>
         <w:rPr>
           <w:rFonts w:asciiTheme="minorHAnsi" w:hAnsiTheme="minorHAnsi" w:cstheme="minorHAnsi"/>
+          <w:color w:val="4472C4" w:themeColor="accent1"/>
           <w:sz w:val="28"/>
           <w:szCs w:val="28"/>
         </w:rPr>
@@ -2810,6 +2879,7 @@
       <w:pPr>
         <w:rPr>
           <w:rFonts w:asciiTheme="minorHAnsi" w:hAnsiTheme="minorHAnsi" w:cstheme="minorHAnsi"/>
+          <w:color w:val="4472C4" w:themeColor="accent1"/>
           <w:sz w:val="28"/>
           <w:szCs w:val="28"/>
         </w:rPr>
@@ -2817,6 +2887,7 @@
       <w:r>
         <w:rPr>
           <w:rFonts w:asciiTheme="minorHAnsi" w:hAnsiTheme="minorHAnsi" w:cstheme="minorHAnsi"/>
+          <w:color w:val="4472C4" w:themeColor="accent1"/>
           <w:sz w:val="28"/>
           <w:szCs w:val="28"/>
         </w:rPr>
@@ -2825,6 +2896,7 @@
       <w:r>
         <w:rPr>
           <w:rFonts w:asciiTheme="minorHAnsi" w:hAnsiTheme="minorHAnsi" w:cstheme="minorHAnsi"/>
+          <w:color w:val="4472C4" w:themeColor="accent1"/>
           <w:sz w:val="28"/>
           <w:szCs w:val="28"/>
         </w:rPr>
@@ -2833,6 +2905,7 @@
       <w:r>
         <w:rPr>
           <w:rFonts w:asciiTheme="minorHAnsi" w:hAnsiTheme="minorHAnsi" w:cstheme="minorHAnsi"/>
+          <w:color w:val="4472C4" w:themeColor="accent1"/>
           <w:sz w:val="28"/>
           <w:szCs w:val="28"/>
         </w:rPr>
@@ -2841,6 +2914,7 @@
       <w:r>
         <w:rPr>
           <w:rFonts w:asciiTheme="minorHAnsi" w:hAnsiTheme="minorHAnsi" w:cstheme="minorHAnsi"/>
+          <w:color w:val="4472C4" w:themeColor="accent1"/>
           <w:sz w:val="28"/>
           <w:szCs w:val="28"/>
           <w:u w:val="single"/>
@@ -2850,6 +2924,7 @@
       <w:r>
         <w:rPr>
           <w:rFonts w:asciiTheme="minorHAnsi" w:hAnsiTheme="minorHAnsi" w:cstheme="minorHAnsi"/>
+          <w:color w:val="4472C4" w:themeColor="accent1"/>
           <w:sz w:val="28"/>
           <w:szCs w:val="28"/>
         </w:rPr>
@@ -2858,6 +2933,7 @@
       <w:r>
         <w:rPr>
           <w:rFonts w:asciiTheme="minorHAnsi" w:hAnsiTheme="minorHAnsi" w:cstheme="minorHAnsi"/>
+          <w:color w:val="4472C4" w:themeColor="accent1"/>
           <w:sz w:val="28"/>
           <w:szCs w:val="28"/>
           <w:u w:val="single"/>
@@ -2867,6 +2943,7 @@
       <w:r>
         <w:rPr>
           <w:rFonts w:asciiTheme="minorHAnsi" w:hAnsiTheme="minorHAnsi" w:cstheme="minorHAnsi"/>
+          <w:color w:val="4472C4" w:themeColor="accent1"/>
           <w:sz w:val="28"/>
           <w:szCs w:val="28"/>
         </w:rPr>
@@ -2877,6 +2954,7 @@
       <w:pPr>
         <w:rPr>
           <w:rFonts w:asciiTheme="minorHAnsi" w:hAnsiTheme="minorHAnsi" w:cstheme="minorHAnsi"/>
+          <w:color w:val="4472C4" w:themeColor="accent1"/>
           <w:sz w:val="28"/>
           <w:szCs w:val="28"/>
         </w:rPr>
@@ -2884,6 +2962,7 @@
       <w:r>
         <w:rPr>
           <w:rFonts w:asciiTheme="minorHAnsi" w:hAnsiTheme="minorHAnsi" w:cstheme="minorHAnsi"/>
+          <w:color w:val="4472C4" w:themeColor="accent1"/>
           <w:sz w:val="28"/>
           <w:szCs w:val="28"/>
         </w:rPr>
@@ -2892,6 +2971,7 @@
       <w:r>
         <w:rPr>
           <w:rFonts w:asciiTheme="minorHAnsi" w:hAnsiTheme="minorHAnsi" w:cstheme="minorHAnsi"/>
+          <w:color w:val="4472C4" w:themeColor="accent1"/>
           <w:sz w:val="28"/>
           <w:szCs w:val="28"/>
         </w:rPr>
@@ -2900,6 +2980,7 @@
       <w:r>
         <w:rPr>
           <w:rFonts w:asciiTheme="minorHAnsi" w:hAnsiTheme="minorHAnsi" w:cstheme="minorHAnsi"/>
+          <w:color w:val="4472C4" w:themeColor="accent1"/>
           <w:sz w:val="28"/>
           <w:szCs w:val="28"/>
         </w:rPr>
@@ -2908,6 +2989,7 @@
       <w:r>
         <w:rPr>
           <w:rFonts w:asciiTheme="minorHAnsi" w:hAnsiTheme="minorHAnsi" w:cstheme="minorHAnsi"/>
+          <w:color w:val="4472C4" w:themeColor="accent1"/>
           <w:sz w:val="28"/>
           <w:szCs w:val="28"/>
           <w:u w:val="single"/>
@@ -2917,6 +2999,7 @@
       <w:r>
         <w:rPr>
           <w:rFonts w:asciiTheme="minorHAnsi" w:hAnsiTheme="minorHAnsi" w:cstheme="minorHAnsi"/>
+          <w:color w:val="4472C4" w:themeColor="accent1"/>
           <w:sz w:val="28"/>
           <w:szCs w:val="28"/>
         </w:rPr>
@@ -2925,6 +3008,7 @@
       <w:r>
         <w:rPr>
           <w:rFonts w:asciiTheme="minorHAnsi" w:hAnsiTheme="minorHAnsi" w:cstheme="minorHAnsi"/>
+          <w:color w:val="4472C4" w:themeColor="accent1"/>
           <w:sz w:val="28"/>
           <w:szCs w:val="28"/>
           <w:u w:val="single"/>
@@ -2934,6 +3018,7 @@
       <w:r>
         <w:rPr>
           <w:rFonts w:asciiTheme="minorHAnsi" w:hAnsiTheme="minorHAnsi" w:cstheme="minorHAnsi"/>
+          <w:color w:val="4472C4" w:themeColor="accent1"/>
           <w:sz w:val="28"/>
           <w:szCs w:val="28"/>
         </w:rPr>
@@ -2944,6 +3029,7 @@
       <w:pPr>
         <w:rPr>
           <w:rFonts w:asciiTheme="minorHAnsi" w:hAnsiTheme="minorHAnsi" w:cstheme="minorHAnsi"/>
+          <w:color w:val="4472C4" w:themeColor="accent1"/>
           <w:sz w:val="28"/>
           <w:szCs w:val="28"/>
         </w:rPr>
@@ -2951,6 +3037,7 @@
       <w:r>
         <w:rPr>
           <w:rFonts w:asciiTheme="minorHAnsi" w:hAnsiTheme="minorHAnsi" w:cstheme="minorHAnsi"/>
+          <w:color w:val="4472C4" w:themeColor="accent1"/>
           <w:sz w:val="28"/>
           <w:szCs w:val="28"/>
         </w:rPr>
@@ -2959,6 +3046,7 @@
       <w:r>
         <w:rPr>
           <w:rFonts w:asciiTheme="minorHAnsi" w:hAnsiTheme="minorHAnsi" w:cstheme="minorHAnsi"/>
+          <w:color w:val="4472C4" w:themeColor="accent1"/>
           <w:sz w:val="28"/>
           <w:szCs w:val="28"/>
         </w:rPr>
@@ -2967,6 +3055,7 @@
       <w:r>
         <w:rPr>
           <w:rFonts w:asciiTheme="minorHAnsi" w:hAnsiTheme="minorHAnsi" w:cstheme="minorHAnsi"/>
+          <w:color w:val="4472C4" w:themeColor="accent1"/>
           <w:sz w:val="28"/>
           <w:szCs w:val="28"/>
         </w:rPr>
@@ -2975,6 +3064,7 @@
       <w:r>
         <w:rPr>
           <w:rFonts w:asciiTheme="minorHAnsi" w:hAnsiTheme="minorHAnsi" w:cstheme="minorHAnsi"/>
+          <w:color w:val="4472C4" w:themeColor="accent1"/>
           <w:sz w:val="28"/>
           <w:szCs w:val="28"/>
           <w:u w:val="single"/>
@@ -2984,6 +3074,7 @@
       <w:r>
         <w:rPr>
           <w:rFonts w:asciiTheme="minorHAnsi" w:hAnsiTheme="minorHAnsi" w:cstheme="minorHAnsi"/>
+          <w:color w:val="4472C4" w:themeColor="accent1"/>
           <w:sz w:val="28"/>
           <w:szCs w:val="28"/>
         </w:rPr>
@@ -2992,6 +3083,7 @@
       <w:r>
         <w:rPr>
           <w:rFonts w:asciiTheme="minorHAnsi" w:hAnsiTheme="minorHAnsi" w:cstheme="minorHAnsi"/>
+          <w:color w:val="4472C4" w:themeColor="accent1"/>
           <w:sz w:val="28"/>
           <w:szCs w:val="28"/>
           <w:u w:val="single"/>
@@ -3001,6 +3093,7 @@
       <w:r>
         <w:rPr>
           <w:rFonts w:asciiTheme="minorHAnsi" w:hAnsiTheme="minorHAnsi" w:cstheme="minorHAnsi"/>
+          <w:color w:val="4472C4" w:themeColor="accent1"/>
           <w:sz w:val="28"/>
           <w:szCs w:val="28"/>
         </w:rPr>
@@ -3009,7 +3102,7 @@
     </w:p>
     <w:p>
       <w:pPr>
-        <w:pStyle w:val="ListParagraph"/>
+        <w:pStyle w:val="Paragraphedeliste"/>
         <w:pBdr>
           <w:bottom w:val="single" w:sz="4" w:space="1" w:color="000000"/>
         </w:pBdr>
@@ -3030,7 +3123,7 @@
     </w:p>
     <w:p>
       <w:pPr>
-        <w:pStyle w:val="ListParagraph"/>
+        <w:pStyle w:val="Paragraphedeliste"/>
         <w:numPr>
           <w:ilvl w:val="0"/>
           <w:numId w:val="33"/>
@@ -3061,6 +3154,9 @@
         <w:jc w:val="both"/>
       </w:pPr>
       <w:r>
+        <w:rPr>
+          <w:noProof/>
+        </w:rPr>
         <w:drawing>
           <wp:inline distT="0" distB="0" distL="0" distR="0" wp14:anchorId="193C85F4" wp14:editId="6ECF545F">
             <wp:extent cx="6120765" cy="4029075"/>
@@ -3793,7 +3889,7 @@
     </w:p>
     <w:p>
       <w:pPr>
-        <w:pStyle w:val="ListParagraph"/>
+        <w:pStyle w:val="Paragraphedeliste"/>
         <w:numPr>
           <w:ilvl w:val="0"/>
           <w:numId w:val="32"/>
@@ -3819,7 +3915,7 @@
     </w:p>
     <w:p>
       <w:pPr>
-        <w:pStyle w:val="ListParagraph"/>
+        <w:pStyle w:val="Paragraphedeliste"/>
         <w:numPr>
           <w:ilvl w:val="0"/>
           <w:numId w:val="32"/>
@@ -3845,7 +3941,7 @@
     </w:p>
     <w:p>
       <w:pPr>
-        <w:pStyle w:val="ListParagraph"/>
+        <w:pStyle w:val="Paragraphedeliste"/>
         <w:numPr>
           <w:ilvl w:val="0"/>
           <w:numId w:val="32"/>
@@ -3871,7 +3967,7 @@
     </w:p>
     <w:p>
       <w:pPr>
-        <w:pStyle w:val="ListParagraph"/>
+        <w:pStyle w:val="Paragraphedeliste"/>
         <w:numPr>
           <w:ilvl w:val="0"/>
           <w:numId w:val="32"/>
@@ -3897,7 +3993,7 @@
     </w:p>
     <w:p>
       <w:pPr>
-        <w:pStyle w:val="ListParagraph"/>
+        <w:pStyle w:val="Paragraphedeliste"/>
         <w:numPr>
           <w:ilvl w:val="0"/>
           <w:numId w:val="32"/>
@@ -3923,7 +4019,7 @@
     </w:p>
     <w:p>
       <w:pPr>
-        <w:pStyle w:val="ListParagraph"/>
+        <w:pStyle w:val="Paragraphedeliste"/>
         <w:numPr>
           <w:ilvl w:val="0"/>
           <w:numId w:val="32"/>
@@ -3949,7 +4045,7 @@
     </w:p>
     <w:p>
       <w:pPr>
-        <w:pStyle w:val="ListParagraph"/>
+        <w:pStyle w:val="Paragraphedeliste"/>
         <w:numPr>
           <w:ilvl w:val="0"/>
           <w:numId w:val="32"/>
@@ -3975,7 +4071,7 @@
     </w:p>
     <w:p>
       <w:pPr>
-        <w:pStyle w:val="ListParagraph"/>
+        <w:pStyle w:val="Paragraphedeliste"/>
         <w:numPr>
           <w:ilvl w:val="0"/>
           <w:numId w:val="32"/>
@@ -4001,7 +4097,7 @@
     </w:p>
     <w:p>
       <w:pPr>
-        <w:pStyle w:val="ListParagraph"/>
+        <w:pStyle w:val="Paragraphedeliste"/>
         <w:numPr>
           <w:ilvl w:val="0"/>
           <w:numId w:val="32"/>
@@ -5589,7 +5685,7 @@
 <w:ftr xmlns:wpc="http://schemas.microsoft.com/office/word/2010/wordprocessingCanvas" xmlns:cx="http://schemas.microsoft.com/office/drawing/2014/chartex" xmlns:cx1="http://schemas.microsoft.com/office/drawing/2015/9/8/chartex" xmlns:cx2="http://schemas.microsoft.com/office/drawing/2015/10/21/chartex" xmlns:cx3="http://schemas.microsoft.com/office/drawing/2016/5/9/chartex" xmlns:cx4="http://schemas.microsoft.com/office/drawing/2016/5/10/chartex" xmlns:cx5="http://schemas.microsoft.com/office/drawing/2016/5/11/chartex" xmlns:cx6="http://schemas.microsoft.com/office/drawing/2016/5/12/chartex" xmlns:cx7="http://schemas.microsoft.com/office/drawing/2016/5/13/chartex" xmlns:cx8="http://schemas.microsoft.com/office/drawing/2016/5/14/chartex" xmlns:mc="http://schemas.openxmlformats.org/markup-compatibility/2006" xmlns:aink="http://schemas.microsoft.com/office/drawing/2016/ink" xmlns:am3d="http://schemas.microsoft.com/office/drawing/2017/model3d" xmlns:o="urn:schemas-microsoft-com:office:office" xmlns:oel="http://schemas.microsoft.com/office/2019/extlst" xmlns:r="http://schemas.openxmlformats.org/officeDocument/2006/relationships" xmlns:m="http://schemas.openxmlformats.org/officeDocument/2006/math" xmlns:v="urn:schemas-microsoft-com:vml" xmlns:wp14="http://schemas.microsoft.com/office/word/2010/wordprocessingDrawing" xmlns:wp="http://schemas.openxmlformats.org/drawingml/2006/wordprocessingDrawing" xmlns:w10="urn:schemas-microsoft-com:office:word" xmlns:w="http://schemas.openxmlformats.org/wordprocessingml/2006/main" xmlns:w14="http://schemas.microsoft.com/office/word/2010/wordml" xmlns:w15="http://schemas.microsoft.com/office/word/2012/wordml" xmlns:w16cex="http://schemas.microsoft.com/office/word/2018/wordml/cex" xmlns:w16cid="http://schemas.microsoft.com/office/word/2016/wordml/cid" xmlns:w16="http://schemas.microsoft.com/office/word/2018/wordml" xmlns:w16sdtdh="http://schemas.microsoft.com/office/word/2020/wordml/sdtdatahash" xmlns:w16se="http://schemas.microsoft.com/office/word/2015/wordml/symex" xmlns:wpg="http://schemas.microsoft.com/office/word/2010/wordprocessingGroup" xmlns:wpi="http://schemas.microsoft.com/office/word/2010/wordprocessingInk" xmlns:wne="http://schemas.microsoft.com/office/word/2006/wordml" xmlns:wps="http://schemas.microsoft.com/office/word/2010/wordprocessingShape" mc:Ignorable="w14 w15 w16se w16cid w16 w16cex w16sdtdh wp14">
   <w:p>
     <w:pPr>
-      <w:pStyle w:val="Footer"/>
+      <w:pStyle w:val="Pieddepage"/>
       <w:pBdr>
         <w:top w:val="double" w:sz="12" w:space="1" w:color="622423"/>
       </w:pBdr>
@@ -5677,7 +5773,7 @@
   </w:p>
   <w:p>
     <w:pPr>
-      <w:pStyle w:val="Footer"/>
+      <w:pStyle w:val="Pieddepage"/>
     </w:pPr>
   </w:p>
 </w:ftr>
@@ -5705,12 +5801,12 @@
   <w:footnote w:id="1">
     <w:p>
       <w:pPr>
-        <w:pStyle w:val="FootnoteText"/>
+        <w:pStyle w:val="Notedebasdepage"/>
         <w:ind w:left="-567"/>
       </w:pPr>
       <w:r>
         <w:rPr>
-          <w:rStyle w:val="FootnoteReference"/>
+          <w:rStyle w:val="Appelnotedebasdep"/>
         </w:rPr>
         <w:footnoteRef/>
       </w:r>
@@ -5720,7 +5816,7 @@
       <w:hyperlink r:id="rId1" w:history="1">
         <w:r>
           <w:rPr>
-            <w:rStyle w:val="Hyperlink"/>
+            <w:rStyle w:val="Lienhypertexte"/>
           </w:rPr>
           <w:t>http://fr.plantuml.com/download.html</w:t>
         </w:r>
@@ -5733,11 +5829,11 @@
   <w:footnote w:id="2">
     <w:p>
       <w:pPr>
-        <w:pStyle w:val="FootnoteText"/>
-      </w:pPr>
-      <w:r>
-        <w:rPr>
-          <w:rStyle w:val="FootnoteReference"/>
+        <w:pStyle w:val="Notedebasdepage"/>
+      </w:pPr>
+      <w:r>
+        <w:rPr>
+          <w:rStyle w:val="Appelnotedebasdep"/>
         </w:rPr>
         <w:footnoteRef/>
       </w:r>
@@ -7968,21 +8064,21 @@
     <w:lvl w:ilvl="0">
       <w:start w:val="1"/>
       <w:numFmt w:val="decimal"/>
-      <w:pStyle w:val="Heading1"/>
+      <w:pStyle w:val="Titre1"/>
       <w:lvlText w:val="Etape %1 : "/>
       <w:lvlJc w:val="left"/>
     </w:lvl>
     <w:lvl w:ilvl="1">
       <w:start w:val="1"/>
       <w:numFmt w:val="decimal"/>
-      <w:pStyle w:val="Heading2"/>
+      <w:pStyle w:val="Titre2"/>
       <w:lvlText w:val="%2."/>
       <w:lvlJc w:val="left"/>
     </w:lvl>
     <w:lvl w:ilvl="2">
       <w:start w:val="1"/>
       <w:numFmt w:val="lowerLetter"/>
-      <w:pStyle w:val="Heading3"/>
+      <w:pStyle w:val="Titre3"/>
       <w:lvlText w:val="%3)"/>
       <w:lvlJc w:val="left"/>
     </w:lvl>
@@ -9215,10 +9311,10 @@
       <w:suppressAutoHyphens/>
     </w:pPr>
   </w:style>
-  <w:style w:type="paragraph" w:styleId="Heading1">
+  <w:style w:type="paragraph" w:styleId="Titre1">
     <w:name w:val="heading 1"/>
     <w:basedOn w:val="Heading"/>
-    <w:next w:val="Heading2"/>
+    <w:next w:val="Titre2"/>
     <w:uiPriority w:val="9"/>
     <w:qFormat/>
     <w:pPr>
@@ -9232,7 +9328,7 @@
       <w:szCs w:val="32"/>
     </w:rPr>
   </w:style>
-  <w:style w:type="paragraph" w:styleId="Heading2">
+  <w:style w:type="paragraph" w:styleId="Titre2">
     <w:name w:val="heading 2"/>
     <w:basedOn w:val="Heading"/>
     <w:next w:val="Textbody"/>
@@ -9259,9 +9355,9 @@
       <w:szCs w:val="24"/>
     </w:rPr>
   </w:style>
-  <w:style w:type="paragraph" w:styleId="Heading3">
+  <w:style w:type="paragraph" w:styleId="Titre3">
     <w:name w:val="heading 3"/>
-    <w:basedOn w:val="Heading2"/>
+    <w:basedOn w:val="Titre2"/>
     <w:next w:val="WW-Textbody"/>
     <w:uiPriority w:val="9"/>
     <w:semiHidden/>
@@ -9280,7 +9376,7 @@
       <w:sz w:val="24"/>
     </w:rPr>
   </w:style>
-  <w:style w:type="paragraph" w:styleId="Heading4">
+  <w:style w:type="paragraph" w:styleId="Titre4">
     <w:name w:val="heading 4"/>
     <w:basedOn w:val="Heading"/>
     <w:next w:val="WW-Textbody"/>
@@ -9298,7 +9394,7 @@
       <w:szCs w:val="24"/>
     </w:rPr>
   </w:style>
-  <w:style w:type="paragraph" w:styleId="Heading5">
+  <w:style w:type="paragraph" w:styleId="Titre5">
     <w:name w:val="heading 5"/>
     <w:basedOn w:val="Heading"/>
     <w:next w:val="WW-Textbody"/>
@@ -9314,7 +9410,7 @@
       <w:szCs w:val="24"/>
     </w:rPr>
   </w:style>
-  <w:style w:type="paragraph" w:styleId="Heading6">
+  <w:style w:type="paragraph" w:styleId="Titre6">
     <w:name w:val="heading 6"/>
     <w:basedOn w:val="Heading"/>
     <w:next w:val="WW-Textbody"/>
@@ -9330,7 +9426,7 @@
       <w:szCs w:val="21"/>
     </w:rPr>
   </w:style>
-  <w:style w:type="paragraph" w:styleId="Heading7">
+  <w:style w:type="paragraph" w:styleId="Titre7">
     <w:name w:val="heading 7"/>
     <w:basedOn w:val="Heading"/>
     <w:next w:val="WW-Textbody"/>
@@ -9342,7 +9438,7 @@
       <w:szCs w:val="21"/>
     </w:rPr>
   </w:style>
-  <w:style w:type="paragraph" w:styleId="Heading8">
+  <w:style w:type="paragraph" w:styleId="Titre8">
     <w:name w:val="heading 8"/>
     <w:basedOn w:val="Heading"/>
     <w:next w:val="WW-Textbody"/>
@@ -9354,7 +9450,7 @@
       <w:szCs w:val="21"/>
     </w:rPr>
   </w:style>
-  <w:style w:type="paragraph" w:styleId="Heading9">
+  <w:style w:type="paragraph" w:styleId="Titre9">
     <w:name w:val="heading 9"/>
     <w:basedOn w:val="Heading"/>
     <w:next w:val="WW-Textbody"/>
@@ -9366,13 +9462,13 @@
       <w:szCs w:val="21"/>
     </w:rPr>
   </w:style>
-  <w:style w:type="character" w:default="1" w:styleId="DefaultParagraphFont">
+  <w:style w:type="character" w:default="1" w:styleId="Policepardfaut">
     <w:name w:val="Default Paragraph Font"/>
     <w:uiPriority w:val="1"/>
     <w:semiHidden/>
     <w:unhideWhenUsed/>
   </w:style>
-  <w:style w:type="table" w:default="1" w:styleId="TableNormal">
+  <w:style w:type="table" w:default="1" w:styleId="TableauNormal">
     <w:name w:val="Normal Table"/>
     <w:uiPriority w:val="99"/>
     <w:semiHidden/>
@@ -9387,7 +9483,7 @@
       </w:tblCellMar>
     </w:tblPr>
   </w:style>
-  <w:style w:type="numbering" w:default="1" w:styleId="NoList">
+  <w:style w:type="numbering" w:default="1" w:styleId="Aucuneliste">
     <w:name w:val="No List"/>
     <w:uiPriority w:val="99"/>
     <w:semiHidden/>
@@ -9395,7 +9491,7 @@
   </w:style>
   <w:style w:type="numbering" w:customStyle="1" w:styleId="WWOutlineListStyle19">
     <w:name w:val="WW_OutlineListStyle_19"/>
-    <w:basedOn w:val="NoList"/>
+    <w:basedOn w:val="Aucuneliste"/>
     <w:pPr>
       <w:numPr>
         <w:numId w:val="1"/>
@@ -9442,14 +9538,14 @@
       <w:rFonts w:ascii="Arial" w:hAnsi="Arial" w:cs="Arial"/>
     </w:rPr>
   </w:style>
-  <w:style w:type="paragraph" w:styleId="List">
+  <w:style w:type="paragraph" w:styleId="Liste">
     <w:name w:val="List"/>
     <w:basedOn w:val="Textbody"/>
     <w:rPr>
       <w:rFonts w:cs="Lohit Hindi"/>
     </w:rPr>
   </w:style>
-  <w:style w:type="paragraph" w:styleId="Caption">
+  <w:style w:type="paragraph" w:styleId="Lgende">
     <w:name w:val="caption"/>
     <w:basedOn w:val="Standard"/>
     <w:pPr>
@@ -9536,7 +9632,7 @@
       <w:suppressLineNumbers/>
     </w:pPr>
   </w:style>
-  <w:style w:type="paragraph" w:styleId="Footer">
+  <w:style w:type="paragraph" w:styleId="Pieddepage">
     <w:name w:val="footer"/>
     <w:basedOn w:val="Standard"/>
     <w:pPr>
@@ -9552,7 +9648,7 @@
       <w:iCs/>
     </w:rPr>
   </w:style>
-  <w:style w:type="paragraph" w:styleId="Header">
+  <w:style w:type="paragraph" w:styleId="En-tte">
     <w:name w:val="header"/>
     <w:basedOn w:val="Standard"/>
     <w:pPr>
@@ -9598,7 +9694,7 @@
       <w:szCs w:val="36"/>
     </w:rPr>
   </w:style>
-  <w:style w:type="paragraph" w:styleId="Quote">
+  <w:style w:type="paragraph" w:styleId="Citation">
     <w:name w:val="Quote"/>
     <w:basedOn w:val="Standard"/>
     <w:pPr>
@@ -9838,7 +9934,7 @@
   <w:style w:type="character" w:customStyle="1" w:styleId="IndexLink">
     <w:name w:val="Index Link"/>
   </w:style>
-  <w:style w:type="paragraph" w:styleId="BalloonText">
+  <w:style w:type="paragraph" w:styleId="Textedebulles">
     <w:name w:val="Balloon Text"/>
     <w:basedOn w:val="Normal"/>
     <w:rPr>
@@ -9849,14 +9945,14 @@
   </w:style>
   <w:style w:type="character" w:customStyle="1" w:styleId="TextedebullesCar">
     <w:name w:val="Texte de bulles Car"/>
-    <w:basedOn w:val="DefaultParagraphFont"/>
+    <w:basedOn w:val="Policepardfaut"/>
     <w:rPr>
       <w:rFonts w:ascii="Tahoma" w:hAnsi="Tahoma" w:cs="Mangal"/>
       <w:sz w:val="16"/>
       <w:szCs w:val="14"/>
     </w:rPr>
   </w:style>
-  <w:style w:type="paragraph" w:styleId="ListParagraph">
+  <w:style w:type="paragraph" w:styleId="Paragraphedeliste">
     <w:name w:val="List Paragraph"/>
     <w:basedOn w:val="Normal"/>
     <w:pPr>
@@ -9876,14 +9972,14 @@
   </w:style>
   <w:style w:type="character" w:customStyle="1" w:styleId="PieddepageCar">
     <w:name w:val="Pied de page Car"/>
-    <w:basedOn w:val="DefaultParagraphFont"/>
+    <w:basedOn w:val="Policepardfaut"/>
     <w:rPr>
       <w:rFonts w:ascii="Arial" w:hAnsi="Arial" w:cs="Arial"/>
       <w:i/>
       <w:iCs/>
     </w:rPr>
   </w:style>
-  <w:style w:type="paragraph" w:styleId="FootnoteText">
+  <w:style w:type="paragraph" w:styleId="Notedebasdepage">
     <w:name w:val="footnote text"/>
     <w:basedOn w:val="Normal"/>
     <w:rPr>
@@ -9894,24 +9990,24 @@
   </w:style>
   <w:style w:type="character" w:customStyle="1" w:styleId="NotedebasdepageCar">
     <w:name w:val="Note de bas de page Car"/>
-    <w:basedOn w:val="DefaultParagraphFont"/>
+    <w:basedOn w:val="Policepardfaut"/>
     <w:rPr>
       <w:rFonts w:cs="Mangal"/>
       <w:sz w:val="20"/>
       <w:szCs w:val="18"/>
     </w:rPr>
   </w:style>
-  <w:style w:type="character" w:styleId="FootnoteReference">
+  <w:style w:type="character" w:styleId="Appelnotedebasdep">
     <w:name w:val="footnote reference"/>
-    <w:basedOn w:val="DefaultParagraphFont"/>
+    <w:basedOn w:val="Policepardfaut"/>
     <w:rPr>
       <w:position w:val="0"/>
       <w:vertAlign w:val="superscript"/>
     </w:rPr>
   </w:style>
-  <w:style w:type="character" w:styleId="Hyperlink">
+  <w:style w:type="character" w:styleId="Lienhypertexte">
     <w:name w:val="Hyperlink"/>
-    <w:basedOn w:val="DefaultParagraphFont"/>
+    <w:basedOn w:val="Policepardfaut"/>
     <w:rPr>
       <w:color w:val="0000FF"/>
       <w:u w:val="single"/>
@@ -9935,7 +10031,7 @@
   </w:style>
   <w:style w:type="numbering" w:customStyle="1" w:styleId="WWOutlineListStyle18">
     <w:name w:val="WW_OutlineListStyle_18"/>
-    <w:basedOn w:val="NoList"/>
+    <w:basedOn w:val="Aucuneliste"/>
     <w:pPr>
       <w:numPr>
         <w:numId w:val="2"/>
@@ -9944,7 +10040,7 @@
   </w:style>
   <w:style w:type="numbering" w:customStyle="1" w:styleId="WWOutlineListStyle17">
     <w:name w:val="WW_OutlineListStyle_17"/>
-    <w:basedOn w:val="NoList"/>
+    <w:basedOn w:val="Aucuneliste"/>
     <w:pPr>
       <w:numPr>
         <w:numId w:val="3"/>
@@ -9953,7 +10049,7 @@
   </w:style>
   <w:style w:type="numbering" w:customStyle="1" w:styleId="WWOutlineListStyle16">
     <w:name w:val="WW_OutlineListStyle_16"/>
-    <w:basedOn w:val="NoList"/>
+    <w:basedOn w:val="Aucuneliste"/>
     <w:pPr>
       <w:numPr>
         <w:numId w:val="4"/>
@@ -9962,7 +10058,7 @@
   </w:style>
   <w:style w:type="numbering" w:customStyle="1" w:styleId="WWOutlineListStyle15">
     <w:name w:val="WW_OutlineListStyle_15"/>
-    <w:basedOn w:val="NoList"/>
+    <w:basedOn w:val="Aucuneliste"/>
     <w:pPr>
       <w:numPr>
         <w:numId w:val="5"/>
@@ -9971,7 +10067,7 @@
   </w:style>
   <w:style w:type="numbering" w:customStyle="1" w:styleId="WWOutlineListStyle14">
     <w:name w:val="WW_OutlineListStyle_14"/>
-    <w:basedOn w:val="NoList"/>
+    <w:basedOn w:val="Aucuneliste"/>
     <w:pPr>
       <w:numPr>
         <w:numId w:val="6"/>
@@ -9980,7 +10076,7 @@
   </w:style>
   <w:style w:type="numbering" w:customStyle="1" w:styleId="WWOutlineListStyle13">
     <w:name w:val="WW_OutlineListStyle_13"/>
-    <w:basedOn w:val="NoList"/>
+    <w:basedOn w:val="Aucuneliste"/>
     <w:pPr>
       <w:numPr>
         <w:numId w:val="7"/>
@@ -9989,7 +10085,7 @@
   </w:style>
   <w:style w:type="numbering" w:customStyle="1" w:styleId="WWOutlineListStyle12">
     <w:name w:val="WW_OutlineListStyle_12"/>
-    <w:basedOn w:val="NoList"/>
+    <w:basedOn w:val="Aucuneliste"/>
     <w:pPr>
       <w:numPr>
         <w:numId w:val="8"/>
@@ -9998,7 +10094,7 @@
   </w:style>
   <w:style w:type="numbering" w:customStyle="1" w:styleId="WWOutlineListStyle11">
     <w:name w:val="WW_OutlineListStyle_11"/>
-    <w:basedOn w:val="NoList"/>
+    <w:basedOn w:val="Aucuneliste"/>
     <w:pPr>
       <w:numPr>
         <w:numId w:val="9"/>
@@ -10007,7 +10103,7 @@
   </w:style>
   <w:style w:type="numbering" w:customStyle="1" w:styleId="WWOutlineListStyle10">
     <w:name w:val="WW_OutlineListStyle_10"/>
-    <w:basedOn w:val="NoList"/>
+    <w:basedOn w:val="Aucuneliste"/>
     <w:pPr>
       <w:numPr>
         <w:numId w:val="10"/>
@@ -10016,7 +10112,7 @@
   </w:style>
   <w:style w:type="numbering" w:customStyle="1" w:styleId="WWOutlineListStyle9">
     <w:name w:val="WW_OutlineListStyle_9"/>
-    <w:basedOn w:val="NoList"/>
+    <w:basedOn w:val="Aucuneliste"/>
     <w:pPr>
       <w:numPr>
         <w:numId w:val="11"/>
@@ -10025,7 +10121,7 @@
   </w:style>
   <w:style w:type="numbering" w:customStyle="1" w:styleId="WWOutlineListStyle8">
     <w:name w:val="WW_OutlineListStyle_8"/>
-    <w:basedOn w:val="NoList"/>
+    <w:basedOn w:val="Aucuneliste"/>
     <w:pPr>
       <w:numPr>
         <w:numId w:val="12"/>
@@ -10034,7 +10130,7 @@
   </w:style>
   <w:style w:type="numbering" w:customStyle="1" w:styleId="WWOutlineListStyle7">
     <w:name w:val="WW_OutlineListStyle_7"/>
-    <w:basedOn w:val="NoList"/>
+    <w:basedOn w:val="Aucuneliste"/>
     <w:pPr>
       <w:numPr>
         <w:numId w:val="13"/>
@@ -10043,7 +10139,7 @@
   </w:style>
   <w:style w:type="numbering" w:customStyle="1" w:styleId="WWOutlineListStyle6">
     <w:name w:val="WW_OutlineListStyle_6"/>
-    <w:basedOn w:val="NoList"/>
+    <w:basedOn w:val="Aucuneliste"/>
     <w:pPr>
       <w:numPr>
         <w:numId w:val="14"/>
@@ -10052,7 +10148,7 @@
   </w:style>
   <w:style w:type="numbering" w:customStyle="1" w:styleId="WWOutlineListStyle5">
     <w:name w:val="WW_OutlineListStyle_5"/>
-    <w:basedOn w:val="NoList"/>
+    <w:basedOn w:val="Aucuneliste"/>
     <w:pPr>
       <w:numPr>
         <w:numId w:val="15"/>
@@ -10061,7 +10157,7 @@
   </w:style>
   <w:style w:type="numbering" w:customStyle="1" w:styleId="WWOutlineListStyle4">
     <w:name w:val="WW_OutlineListStyle_4"/>
-    <w:basedOn w:val="NoList"/>
+    <w:basedOn w:val="Aucuneliste"/>
     <w:pPr>
       <w:numPr>
         <w:numId w:val="16"/>
@@ -10070,7 +10166,7 @@
   </w:style>
   <w:style w:type="numbering" w:customStyle="1" w:styleId="WWOutlineListStyle3">
     <w:name w:val="WW_OutlineListStyle_3"/>
-    <w:basedOn w:val="NoList"/>
+    <w:basedOn w:val="Aucuneliste"/>
     <w:pPr>
       <w:numPr>
         <w:numId w:val="17"/>
@@ -10079,7 +10175,7 @@
   </w:style>
   <w:style w:type="numbering" w:customStyle="1" w:styleId="WWOutlineListStyle2">
     <w:name w:val="WW_OutlineListStyle_2"/>
-    <w:basedOn w:val="NoList"/>
+    <w:basedOn w:val="Aucuneliste"/>
     <w:pPr>
       <w:numPr>
         <w:numId w:val="18"/>
@@ -10088,7 +10184,7 @@
   </w:style>
   <w:style w:type="numbering" w:customStyle="1" w:styleId="WWOutlineListStyle1">
     <w:name w:val="WW_OutlineListStyle_1"/>
-    <w:basedOn w:val="NoList"/>
+    <w:basedOn w:val="Aucuneliste"/>
     <w:pPr>
       <w:numPr>
         <w:numId w:val="19"/>
@@ -10097,7 +10193,7 @@
   </w:style>
   <w:style w:type="numbering" w:customStyle="1" w:styleId="WWOutlineListStyle">
     <w:name w:val="WW_OutlineListStyle"/>
-    <w:basedOn w:val="NoList"/>
+    <w:basedOn w:val="Aucuneliste"/>
     <w:pPr>
       <w:numPr>
         <w:numId w:val="20"/>
@@ -10106,7 +10202,7 @@
   </w:style>
   <w:style w:type="numbering" w:customStyle="1" w:styleId="WW8Num1">
     <w:name w:val="WW8Num1"/>
-    <w:basedOn w:val="NoList"/>
+    <w:basedOn w:val="Aucuneliste"/>
     <w:pPr>
       <w:numPr>
         <w:numId w:val="21"/>
@@ -10115,7 +10211,7 @@
   </w:style>
   <w:style w:type="numbering" w:customStyle="1" w:styleId="WW8Num2">
     <w:name w:val="WW8Num2"/>
-    <w:basedOn w:val="NoList"/>
+    <w:basedOn w:val="Aucuneliste"/>
     <w:pPr>
       <w:numPr>
         <w:numId w:val="22"/>
@@ -10124,7 +10220,7 @@
   </w:style>
   <w:style w:type="numbering" w:customStyle="1" w:styleId="WW8Num3">
     <w:name w:val="WW8Num3"/>
-    <w:basedOn w:val="NoList"/>
+    <w:basedOn w:val="Aucuneliste"/>
     <w:pPr>
       <w:numPr>
         <w:numId w:val="23"/>
@@ -10133,7 +10229,7 @@
   </w:style>
   <w:style w:type="numbering" w:customStyle="1" w:styleId="WW8Num4">
     <w:name w:val="WW8Num4"/>
-    <w:basedOn w:val="NoList"/>
+    <w:basedOn w:val="Aucuneliste"/>
     <w:pPr>
       <w:numPr>
         <w:numId w:val="24"/>
@@ -10142,7 +10238,7 @@
   </w:style>
   <w:style w:type="numbering" w:customStyle="1" w:styleId="WW8Num5">
     <w:name w:val="WW8Num5"/>
-    <w:basedOn w:val="NoList"/>
+    <w:basedOn w:val="Aucuneliste"/>
     <w:pPr>
       <w:numPr>
         <w:numId w:val="25"/>
@@ -10151,7 +10247,7 @@
   </w:style>
   <w:style w:type="numbering" w:customStyle="1" w:styleId="WW8Num6">
     <w:name w:val="WW8Num6"/>
-    <w:basedOn w:val="NoList"/>
+    <w:basedOn w:val="Aucuneliste"/>
     <w:pPr>
       <w:numPr>
         <w:numId w:val="26"/>
@@ -10160,7 +10256,7 @@
   </w:style>
   <w:style w:type="numbering" w:customStyle="1" w:styleId="WW8Num7">
     <w:name w:val="WW8Num7"/>
-    <w:basedOn w:val="NoList"/>
+    <w:basedOn w:val="Aucuneliste"/>
     <w:pPr>
       <w:numPr>
         <w:numId w:val="27"/>
@@ -10169,7 +10265,7 @@
   </w:style>
   <w:style w:type="numbering" w:customStyle="1" w:styleId="WW8Num8">
     <w:name w:val="WW8Num8"/>
-    <w:basedOn w:val="NoList"/>
+    <w:basedOn w:val="Aucuneliste"/>
     <w:pPr>
       <w:numPr>
         <w:numId w:val="28"/>
@@ -10178,7 +10274,7 @@
   </w:style>
   <w:style w:type="numbering" w:customStyle="1" w:styleId="WW8Num9">
     <w:name w:val="WW8Num9"/>
-    <w:basedOn w:val="NoList"/>
+    <w:basedOn w:val="Aucuneliste"/>
     <w:pPr>
       <w:numPr>
         <w:numId w:val="29"/>
@@ -10187,7 +10283,7 @@
   </w:style>
   <w:style w:type="numbering" w:customStyle="1" w:styleId="WW8Num10">
     <w:name w:val="WW8Num10"/>
-    <w:basedOn w:val="NoList"/>
+    <w:basedOn w:val="Aucuneliste"/>
     <w:pPr>
       <w:numPr>
         <w:numId w:val="30"/>
@@ -10196,7 +10292,7 @@
   </w:style>
   <w:style w:type="numbering" w:customStyle="1" w:styleId="1ai1">
     <w:name w:val="1 / a / i1"/>
-    <w:basedOn w:val="NoList"/>
+    <w:basedOn w:val="Aucuneliste"/>
     <w:pPr>
       <w:numPr>
         <w:numId w:val="31"/>

</xml_diff>

<commit_message>
Modif des schémas logiques et modification clé primaire jury
</commit_message>
<xml_diff>
--- a/documentation/Documents_Réponses_Projet_2023_2024 (docx).docx
+++ b/documentation/Documents_Réponses_Projet_2023_2024 (docx).docx
@@ -371,7 +371,7 @@
     </w:p>
     <w:p>
       <w:pPr>
-        <w:pStyle w:val="Paragraphedeliste"/>
+        <w:pStyle w:val="ListParagraph"/>
         <w:spacing w:after="0" w:line="240" w:lineRule="auto"/>
         <w:ind w:left="135" w:right="-720"/>
         <w:jc w:val="center"/>
@@ -1305,7 +1305,7 @@
     </w:p>
     <w:p>
       <w:pPr>
-        <w:pStyle w:val="Paragraphedeliste"/>
+        <w:pStyle w:val="ListParagraph"/>
         <w:numPr>
           <w:ilvl w:val="0"/>
           <w:numId w:val="32"/>
@@ -1330,7 +1330,7 @@
     </w:p>
     <w:p>
       <w:pPr>
-        <w:pStyle w:val="Paragraphedeliste"/>
+        <w:pStyle w:val="ListParagraph"/>
         <w:numPr>
           <w:ilvl w:val="0"/>
           <w:numId w:val="32"/>
@@ -1356,7 +1356,7 @@
     </w:p>
     <w:p>
       <w:pPr>
-        <w:pStyle w:val="Paragraphedeliste"/>
+        <w:pStyle w:val="ListParagraph"/>
         <w:numPr>
           <w:ilvl w:val="0"/>
           <w:numId w:val="32"/>
@@ -1382,7 +1382,7 @@
     </w:p>
     <w:p>
       <w:pPr>
-        <w:pStyle w:val="Paragraphedeliste"/>
+        <w:pStyle w:val="ListParagraph"/>
         <w:numPr>
           <w:ilvl w:val="0"/>
           <w:numId w:val="32"/>
@@ -1408,7 +1408,7 @@
     </w:p>
     <w:p>
       <w:pPr>
-        <w:pStyle w:val="Paragraphedeliste"/>
+        <w:pStyle w:val="ListParagraph"/>
         <w:numPr>
           <w:ilvl w:val="0"/>
           <w:numId w:val="32"/>
@@ -1434,7 +1434,7 @@
     </w:p>
     <w:p>
       <w:pPr>
-        <w:pStyle w:val="Paragraphedeliste"/>
+        <w:pStyle w:val="ListParagraph"/>
         <w:numPr>
           <w:ilvl w:val="0"/>
           <w:numId w:val="32"/>
@@ -1460,7 +1460,7 @@
     </w:p>
     <w:p>
       <w:pPr>
-        <w:pStyle w:val="Paragraphedeliste"/>
+        <w:pStyle w:val="ListParagraph"/>
         <w:numPr>
           <w:ilvl w:val="0"/>
           <w:numId w:val="32"/>
@@ -1486,7 +1486,7 @@
     </w:p>
     <w:p>
       <w:pPr>
-        <w:pStyle w:val="Paragraphedeliste"/>
+        <w:pStyle w:val="ListParagraph"/>
         <w:numPr>
           <w:ilvl w:val="0"/>
           <w:numId w:val="32"/>
@@ -1512,7 +1512,7 @@
     </w:p>
     <w:p>
       <w:pPr>
-        <w:pStyle w:val="Paragraphedeliste"/>
+        <w:pStyle w:val="ListParagraph"/>
         <w:numPr>
           <w:ilvl w:val="0"/>
           <w:numId w:val="32"/>
@@ -1543,7 +1543,7 @@
     </w:p>
     <w:p>
       <w:pPr>
-        <w:pStyle w:val="Paragraphedeliste"/>
+        <w:pStyle w:val="ListParagraph"/>
         <w:spacing w:after="0" w:line="240" w:lineRule="auto"/>
         <w:ind w:left="714"/>
         <w:rPr>
@@ -1691,7 +1691,7 @@
     </w:p>
     <w:p>
       <w:pPr>
-        <w:pStyle w:val="Paragraphedeliste"/>
+        <w:pStyle w:val="ListParagraph"/>
         <w:numPr>
           <w:ilvl w:val="0"/>
           <w:numId w:val="32"/>
@@ -1737,7 +1737,7 @@
     </w:p>
     <w:p>
       <w:pPr>
-        <w:pStyle w:val="Paragraphedeliste"/>
+        <w:pStyle w:val="ListParagraph"/>
         <w:numPr>
           <w:ilvl w:val="0"/>
           <w:numId w:val="32"/>
@@ -1789,7 +1789,7 @@
     </w:p>
     <w:p>
       <w:pPr>
-        <w:pStyle w:val="Paragraphedeliste"/>
+        <w:pStyle w:val="ListParagraph"/>
         <w:numPr>
           <w:ilvl w:val="0"/>
           <w:numId w:val="32"/>
@@ -1871,7 +1871,7 @@
     </w:p>
     <w:p>
       <w:pPr>
-        <w:pStyle w:val="Paragraphedeliste"/>
+        <w:pStyle w:val="ListParagraph"/>
         <w:numPr>
           <w:ilvl w:val="0"/>
           <w:numId w:val="32"/>
@@ -1923,7 +1923,7 @@
     </w:p>
     <w:p>
       <w:pPr>
-        <w:pStyle w:val="Paragraphedeliste"/>
+        <w:pStyle w:val="ListParagraph"/>
         <w:numPr>
           <w:ilvl w:val="0"/>
           <w:numId w:val="32"/>
@@ -1985,7 +1985,7 @@
     </w:p>
     <w:p>
       <w:pPr>
-        <w:pStyle w:val="Paragraphedeliste"/>
+        <w:pStyle w:val="ListParagraph"/>
         <w:numPr>
           <w:ilvl w:val="0"/>
           <w:numId w:val="32"/>
@@ -2037,7 +2037,7 @@
     </w:p>
     <w:p>
       <w:pPr>
-        <w:pStyle w:val="Paragraphedeliste"/>
+        <w:pStyle w:val="ListParagraph"/>
         <w:numPr>
           <w:ilvl w:val="0"/>
           <w:numId w:val="32"/>
@@ -2099,7 +2099,7 @@
     </w:p>
     <w:p>
       <w:pPr>
-        <w:pStyle w:val="Paragraphedeliste"/>
+        <w:pStyle w:val="ListParagraph"/>
         <w:numPr>
           <w:ilvl w:val="0"/>
           <w:numId w:val="32"/>
@@ -2290,7 +2290,7 @@
       <w:proofErr w:type="gramEnd"/>
       <w:r>
         <w:rPr>
-          <w:rStyle w:val="Appelnotedebasdep"/>
+          <w:rStyle w:val="FootnoteReference"/>
           <w:rFonts w:ascii="Calibri" w:eastAsia="Times New Roman" w:hAnsi="Calibri" w:cs="Arial"/>
           <w:color w:val="000000"/>
           <w:sz w:val="28"/>
@@ -2318,7 +2318,7 @@
     </w:p>
     <w:p>
       <w:pPr>
-        <w:pStyle w:val="Paragraphedeliste"/>
+        <w:pStyle w:val="ListParagraph"/>
         <w:numPr>
           <w:ilvl w:val="0"/>
           <w:numId w:val="33"/>
@@ -2560,7 +2560,7 @@
           <w:szCs w:val="28"/>
           <w:u w:val="single"/>
         </w:rPr>
-        <w:t>numEvaluateur1*</w:t>
+        <w:t>numEvaluateur*</w:t>
       </w:r>
       <w:r>
         <w:rPr>
@@ -2579,7 +2579,7 @@
           <w:szCs w:val="28"/>
           <w:u w:val="single"/>
         </w:rPr>
-        <w:t>numEvaluateur2*</w:t>
+        <w:t>numDessin</w:t>
       </w:r>
       <w:r>
         <w:rPr>
@@ -2587,26 +2587,36 @@
           <w:color w:val="4472C4" w:themeColor="accent1"/>
           <w:sz w:val="28"/>
           <w:szCs w:val="28"/>
-        </w:rPr>
-        <w:t>, numDessin*, dateEvaluation, note, commentaire)</w:t>
-      </w:r>
-    </w:p>
-    <w:p>
-      <w:pPr>
+          <w:u w:val="single"/>
+        </w:rPr>
+        <w:t>*</w:t>
+      </w:r>
+      <w:r>
         <w:rPr>
           <w:rFonts w:asciiTheme="minorHAnsi" w:hAnsiTheme="minorHAnsi" w:cstheme="minorHAnsi"/>
           <w:color w:val="4472C4" w:themeColor="accent1"/>
           <w:sz w:val="28"/>
           <w:szCs w:val="28"/>
         </w:rPr>
-      </w:pPr>
-      <w:r>
+        <w:t>, dateEvaluation, note, commentaire)</w:t>
+      </w:r>
+    </w:p>
+    <w:p>
+      <w:pPr>
         <w:rPr>
           <w:rFonts w:asciiTheme="minorHAnsi" w:hAnsiTheme="minorHAnsi" w:cstheme="minorHAnsi"/>
           <w:color w:val="4472C4" w:themeColor="accent1"/>
           <w:sz w:val="28"/>
           <w:szCs w:val="28"/>
         </w:rPr>
+      </w:pPr>
+      <w:r>
+        <w:rPr>
+          <w:rFonts w:asciiTheme="minorHAnsi" w:hAnsiTheme="minorHAnsi" w:cstheme="minorHAnsi"/>
+          <w:color w:val="4472C4" w:themeColor="accent1"/>
+          <w:sz w:val="28"/>
+          <w:szCs w:val="28"/>
+        </w:rPr>
         <w:t>Compétiteur (</w:t>
       </w:r>
       <w:r>
@@ -3102,16 +3112,90 @@
     </w:p>
     <w:p>
       <w:pPr>
-        <w:pStyle w:val="Paragraphedeliste"/>
+        <w:rPr>
+          <w:rFonts w:asciiTheme="minorHAnsi" w:hAnsiTheme="minorHAnsi" w:cstheme="minorHAnsi"/>
+          <w:color w:val="4472C4" w:themeColor="accent1"/>
+          <w:sz w:val="28"/>
+          <w:szCs w:val="28"/>
+          <w:lang w:val="en-US"/>
+        </w:rPr>
+      </w:pPr>
+      <w:proofErr w:type="gramStart"/>
+      <w:r>
+        <w:rPr>
+          <w:rFonts w:asciiTheme="minorHAnsi" w:hAnsiTheme="minorHAnsi" w:cstheme="minorHAnsi"/>
+          <w:color w:val="4472C4" w:themeColor="accent1"/>
+          <w:sz w:val="28"/>
+          <w:szCs w:val="28"/>
+          <w:lang w:val="en-US"/>
+        </w:rPr>
+        <w:t>Jury(</w:t>
+      </w:r>
+      <w:proofErr w:type="gramEnd"/>
+      <w:r>
+        <w:rPr>
+          <w:rFonts w:asciiTheme="minorHAnsi" w:hAnsiTheme="minorHAnsi" w:cstheme="minorHAnsi"/>
+          <w:color w:val="4472C4" w:themeColor="accent1"/>
+          <w:sz w:val="28"/>
+          <w:szCs w:val="28"/>
+          <w:u w:val="single"/>
+          <w:lang w:val="en-US"/>
+        </w:rPr>
+        <w:t>numJury</w:t>
+      </w:r>
+      <w:r>
+        <w:rPr>
+          <w:rFonts w:asciiTheme="minorHAnsi" w:hAnsiTheme="minorHAnsi" w:cstheme="minorHAnsi"/>
+          <w:color w:val="4472C4" w:themeColor="accent1"/>
+          <w:sz w:val="28"/>
+          <w:szCs w:val="28"/>
+          <w:lang w:val="en-US"/>
+        </w:rPr>
+        <w:t>, undressing</w:t>
+      </w:r>
+      <w:r>
+        <w:rPr>
+          <w:rFonts w:asciiTheme="minorHAnsi" w:hAnsiTheme="minorHAnsi" w:cstheme="minorHAnsi"/>
+          <w:color w:val="4472C4" w:themeColor="accent1"/>
+          <w:sz w:val="28"/>
+          <w:szCs w:val="28"/>
+          <w:lang w:val="en-US"/>
+        </w:rPr>
+        <w:t>*</w:t>
+      </w:r>
+      <w:r>
+        <w:rPr>
+          <w:rFonts w:asciiTheme="minorHAnsi" w:hAnsiTheme="minorHAnsi" w:cstheme="minorHAnsi"/>
+          <w:color w:val="4472C4" w:themeColor="accent1"/>
+          <w:sz w:val="28"/>
+          <w:szCs w:val="28"/>
+          <w:lang w:val="en-US"/>
+        </w:rPr>
+        <w:t xml:space="preserve"> numEvaluateur1*, n</w:t>
+      </w:r>
+      <w:r>
+        <w:rPr>
+          <w:rFonts w:asciiTheme="minorHAnsi" w:hAnsiTheme="minorHAnsi" w:cstheme="minorHAnsi"/>
+          <w:color w:val="4472C4" w:themeColor="accent1"/>
+          <w:sz w:val="28"/>
+          <w:szCs w:val="28"/>
+          <w:lang w:val="en-US"/>
+        </w:rPr>
+        <w:t>umEvaluateur2*)</w:t>
+      </w:r>
+    </w:p>
+    <w:p>
+      <w:pPr>
         <w:pBdr>
           <w:bottom w:val="single" w:sz="4" w:space="1" w:color="000000"/>
         </w:pBdr>
-        <w:ind w:left="76" w:right="-720"/>
+        <w:ind w:right="-720"/>
         <w:jc w:val="both"/>
         <w:rPr>
           <w:b/>
           <w:sz w:val="28"/>
           <w:szCs w:val="28"/>
+          <w:lang w:val="en-US"/>
         </w:rPr>
       </w:pPr>
     </w:p>
@@ -3119,11 +3203,14 @@
       <w:pPr>
         <w:pageBreakBefore/>
         <w:suppressAutoHyphens w:val="0"/>
-      </w:pPr>
-    </w:p>
-    <w:p>
-      <w:pPr>
-        <w:pStyle w:val="Paragraphedeliste"/>
+        <w:rPr>
+          <w:lang w:val="en-US"/>
+        </w:rPr>
+      </w:pPr>
+    </w:p>
+    <w:p>
+      <w:pPr>
+        <w:pStyle w:val="ListParagraph"/>
         <w:numPr>
           <w:ilvl w:val="0"/>
           <w:numId w:val="33"/>
@@ -3154,14 +3241,11 @@
         <w:jc w:val="both"/>
       </w:pPr>
       <w:r>
-        <w:rPr>
-          <w:noProof/>
-        </w:rPr>
         <w:drawing>
-          <wp:inline distT="0" distB="0" distL="0" distR="0" wp14:anchorId="193C85F4" wp14:editId="6ECF545F">
-            <wp:extent cx="6120765" cy="4029075"/>
-            <wp:effectExtent l="0" t="0" r="0" b="9525"/>
-            <wp:docPr id="202994152" name="Picture 1" descr="A computer screen shot of a computer&#10;&#10;Description automatically generated"/>
+          <wp:inline distT="0" distB="0" distL="0" distR="0" wp14:anchorId="0613D61F" wp14:editId="17D29485">
+            <wp:extent cx="6120765" cy="4240530"/>
+            <wp:effectExtent l="0" t="0" r="0" b="7620"/>
+            <wp:docPr id="215453146" name="Picture 1" descr="A black screen with white text&#10;&#10;Description automatically generated"/>
             <wp:cNvGraphicFramePr>
               <a:graphicFrameLocks xmlns:a="http://schemas.openxmlformats.org/drawingml/2006/main" noChangeAspect="1"/>
             </wp:cNvGraphicFramePr>
@@ -3169,7 +3253,7 @@
               <a:graphicData uri="http://schemas.openxmlformats.org/drawingml/2006/picture">
                 <pic:pic xmlns:pic="http://schemas.openxmlformats.org/drawingml/2006/picture">
                   <pic:nvPicPr>
-                    <pic:cNvPr id="202994152" name="Picture 1" descr="A computer screen shot of a computer&#10;&#10;Description automatically generated"/>
+                    <pic:cNvPr id="215453146" name="Picture 1" descr="A black screen with white text&#10;&#10;Description automatically generated"/>
                     <pic:cNvPicPr/>
                   </pic:nvPicPr>
                   <pic:blipFill>
@@ -3181,7 +3265,7 @@
                   <pic:spPr>
                     <a:xfrm>
                       <a:off x="0" y="0"/>
-                      <a:ext cx="6120765" cy="4029075"/>
+                      <a:ext cx="6120765" cy="4240530"/>
                     </a:xfrm>
                     <a:prstGeom prst="rect">
                       <a:avLst/>
@@ -3889,7 +3973,7 @@
     </w:p>
     <w:p>
       <w:pPr>
-        <w:pStyle w:val="Paragraphedeliste"/>
+        <w:pStyle w:val="ListParagraph"/>
         <w:numPr>
           <w:ilvl w:val="0"/>
           <w:numId w:val="32"/>
@@ -3915,7 +3999,7 @@
     </w:p>
     <w:p>
       <w:pPr>
-        <w:pStyle w:val="Paragraphedeliste"/>
+        <w:pStyle w:val="ListParagraph"/>
         <w:numPr>
           <w:ilvl w:val="0"/>
           <w:numId w:val="32"/>
@@ -3941,7 +4025,7 @@
     </w:p>
     <w:p>
       <w:pPr>
-        <w:pStyle w:val="Paragraphedeliste"/>
+        <w:pStyle w:val="ListParagraph"/>
         <w:numPr>
           <w:ilvl w:val="0"/>
           <w:numId w:val="32"/>
@@ -3967,7 +4051,7 @@
     </w:p>
     <w:p>
       <w:pPr>
-        <w:pStyle w:val="Paragraphedeliste"/>
+        <w:pStyle w:val="ListParagraph"/>
         <w:numPr>
           <w:ilvl w:val="0"/>
           <w:numId w:val="32"/>
@@ -3993,7 +4077,7 @@
     </w:p>
     <w:p>
       <w:pPr>
-        <w:pStyle w:val="Paragraphedeliste"/>
+        <w:pStyle w:val="ListParagraph"/>
         <w:numPr>
           <w:ilvl w:val="0"/>
           <w:numId w:val="32"/>
@@ -4019,7 +4103,7 @@
     </w:p>
     <w:p>
       <w:pPr>
-        <w:pStyle w:val="Paragraphedeliste"/>
+        <w:pStyle w:val="ListParagraph"/>
         <w:numPr>
           <w:ilvl w:val="0"/>
           <w:numId w:val="32"/>
@@ -4045,7 +4129,7 @@
     </w:p>
     <w:p>
       <w:pPr>
-        <w:pStyle w:val="Paragraphedeliste"/>
+        <w:pStyle w:val="ListParagraph"/>
         <w:numPr>
           <w:ilvl w:val="0"/>
           <w:numId w:val="32"/>
@@ -4071,7 +4155,7 @@
     </w:p>
     <w:p>
       <w:pPr>
-        <w:pStyle w:val="Paragraphedeliste"/>
+        <w:pStyle w:val="ListParagraph"/>
         <w:numPr>
           <w:ilvl w:val="0"/>
           <w:numId w:val="32"/>
@@ -4097,7 +4181,7 @@
     </w:p>
     <w:p>
       <w:pPr>
-        <w:pStyle w:val="Paragraphedeliste"/>
+        <w:pStyle w:val="ListParagraph"/>
         <w:numPr>
           <w:ilvl w:val="0"/>
           <w:numId w:val="32"/>
@@ -5685,7 +5769,7 @@
 <w:ftr xmlns:wpc="http://schemas.microsoft.com/office/word/2010/wordprocessingCanvas" xmlns:cx="http://schemas.microsoft.com/office/drawing/2014/chartex" xmlns:cx1="http://schemas.microsoft.com/office/drawing/2015/9/8/chartex" xmlns:cx2="http://schemas.microsoft.com/office/drawing/2015/10/21/chartex" xmlns:cx3="http://schemas.microsoft.com/office/drawing/2016/5/9/chartex" xmlns:cx4="http://schemas.microsoft.com/office/drawing/2016/5/10/chartex" xmlns:cx5="http://schemas.microsoft.com/office/drawing/2016/5/11/chartex" xmlns:cx6="http://schemas.microsoft.com/office/drawing/2016/5/12/chartex" xmlns:cx7="http://schemas.microsoft.com/office/drawing/2016/5/13/chartex" xmlns:cx8="http://schemas.microsoft.com/office/drawing/2016/5/14/chartex" xmlns:mc="http://schemas.openxmlformats.org/markup-compatibility/2006" xmlns:aink="http://schemas.microsoft.com/office/drawing/2016/ink" xmlns:am3d="http://schemas.microsoft.com/office/drawing/2017/model3d" xmlns:o="urn:schemas-microsoft-com:office:office" xmlns:oel="http://schemas.microsoft.com/office/2019/extlst" xmlns:r="http://schemas.openxmlformats.org/officeDocument/2006/relationships" xmlns:m="http://schemas.openxmlformats.org/officeDocument/2006/math" xmlns:v="urn:schemas-microsoft-com:vml" xmlns:wp14="http://schemas.microsoft.com/office/word/2010/wordprocessingDrawing" xmlns:wp="http://schemas.openxmlformats.org/drawingml/2006/wordprocessingDrawing" xmlns:w10="urn:schemas-microsoft-com:office:word" xmlns:w="http://schemas.openxmlformats.org/wordprocessingml/2006/main" xmlns:w14="http://schemas.microsoft.com/office/word/2010/wordml" xmlns:w15="http://schemas.microsoft.com/office/word/2012/wordml" xmlns:w16cex="http://schemas.microsoft.com/office/word/2018/wordml/cex" xmlns:w16cid="http://schemas.microsoft.com/office/word/2016/wordml/cid" xmlns:w16="http://schemas.microsoft.com/office/word/2018/wordml" xmlns:w16sdtdh="http://schemas.microsoft.com/office/word/2020/wordml/sdtdatahash" xmlns:w16se="http://schemas.microsoft.com/office/word/2015/wordml/symex" xmlns:wpg="http://schemas.microsoft.com/office/word/2010/wordprocessingGroup" xmlns:wpi="http://schemas.microsoft.com/office/word/2010/wordprocessingInk" xmlns:wne="http://schemas.microsoft.com/office/word/2006/wordml" xmlns:wps="http://schemas.microsoft.com/office/word/2010/wordprocessingShape" mc:Ignorable="w14 w15 w16se w16cid w16 w16cex w16sdtdh wp14">
   <w:p>
     <w:pPr>
-      <w:pStyle w:val="Pieddepage"/>
+      <w:pStyle w:val="Footer"/>
       <w:pBdr>
         <w:top w:val="double" w:sz="12" w:space="1" w:color="622423"/>
       </w:pBdr>
@@ -5773,7 +5857,7 @@
   </w:p>
   <w:p>
     <w:pPr>
-      <w:pStyle w:val="Pieddepage"/>
+      <w:pStyle w:val="Footer"/>
     </w:pPr>
   </w:p>
 </w:ftr>
@@ -5801,12 +5885,12 @@
   <w:footnote w:id="1">
     <w:p>
       <w:pPr>
-        <w:pStyle w:val="Notedebasdepage"/>
+        <w:pStyle w:val="FootnoteText"/>
         <w:ind w:left="-567"/>
       </w:pPr>
       <w:r>
         <w:rPr>
-          <w:rStyle w:val="Appelnotedebasdep"/>
+          <w:rStyle w:val="FootnoteReference"/>
         </w:rPr>
         <w:footnoteRef/>
       </w:r>
@@ -5816,7 +5900,7 @@
       <w:hyperlink r:id="rId1" w:history="1">
         <w:r>
           <w:rPr>
-            <w:rStyle w:val="Lienhypertexte"/>
+            <w:rStyle w:val="Hyperlink"/>
           </w:rPr>
           <w:t>http://fr.plantuml.com/download.html</w:t>
         </w:r>
@@ -5829,11 +5913,11 @@
   <w:footnote w:id="2">
     <w:p>
       <w:pPr>
-        <w:pStyle w:val="Notedebasdepage"/>
-      </w:pPr>
-      <w:r>
-        <w:rPr>
-          <w:rStyle w:val="Appelnotedebasdep"/>
+        <w:pStyle w:val="FootnoteText"/>
+      </w:pPr>
+      <w:r>
+        <w:rPr>
+          <w:rStyle w:val="FootnoteReference"/>
         </w:rPr>
         <w:footnoteRef/>
       </w:r>
@@ -8064,21 +8148,21 @@
     <w:lvl w:ilvl="0">
       <w:start w:val="1"/>
       <w:numFmt w:val="decimal"/>
-      <w:pStyle w:val="Titre1"/>
+      <w:pStyle w:val="Heading1"/>
       <w:lvlText w:val="Etape %1 : "/>
       <w:lvlJc w:val="left"/>
     </w:lvl>
     <w:lvl w:ilvl="1">
       <w:start w:val="1"/>
       <w:numFmt w:val="decimal"/>
-      <w:pStyle w:val="Titre2"/>
+      <w:pStyle w:val="Heading2"/>
       <w:lvlText w:val="%2."/>
       <w:lvlJc w:val="left"/>
     </w:lvl>
     <w:lvl w:ilvl="2">
       <w:start w:val="1"/>
       <w:numFmt w:val="lowerLetter"/>
-      <w:pStyle w:val="Titre3"/>
+      <w:pStyle w:val="Heading3"/>
       <w:lvlText w:val="%3)"/>
       <w:lvlJc w:val="left"/>
     </w:lvl>
@@ -9311,10 +9395,10 @@
       <w:suppressAutoHyphens/>
     </w:pPr>
   </w:style>
-  <w:style w:type="paragraph" w:styleId="Titre1">
+  <w:style w:type="paragraph" w:styleId="Heading1">
     <w:name w:val="heading 1"/>
     <w:basedOn w:val="Heading"/>
-    <w:next w:val="Titre2"/>
+    <w:next w:val="Heading2"/>
     <w:uiPriority w:val="9"/>
     <w:qFormat/>
     <w:pPr>
@@ -9328,7 +9412,7 @@
       <w:szCs w:val="32"/>
     </w:rPr>
   </w:style>
-  <w:style w:type="paragraph" w:styleId="Titre2">
+  <w:style w:type="paragraph" w:styleId="Heading2">
     <w:name w:val="heading 2"/>
     <w:basedOn w:val="Heading"/>
     <w:next w:val="Textbody"/>
@@ -9355,9 +9439,9 @@
       <w:szCs w:val="24"/>
     </w:rPr>
   </w:style>
-  <w:style w:type="paragraph" w:styleId="Titre3">
+  <w:style w:type="paragraph" w:styleId="Heading3">
     <w:name w:val="heading 3"/>
-    <w:basedOn w:val="Titre2"/>
+    <w:basedOn w:val="Heading2"/>
     <w:next w:val="WW-Textbody"/>
     <w:uiPriority w:val="9"/>
     <w:semiHidden/>
@@ -9376,7 +9460,7 @@
       <w:sz w:val="24"/>
     </w:rPr>
   </w:style>
-  <w:style w:type="paragraph" w:styleId="Titre4">
+  <w:style w:type="paragraph" w:styleId="Heading4">
     <w:name w:val="heading 4"/>
     <w:basedOn w:val="Heading"/>
     <w:next w:val="WW-Textbody"/>
@@ -9394,7 +9478,7 @@
       <w:szCs w:val="24"/>
     </w:rPr>
   </w:style>
-  <w:style w:type="paragraph" w:styleId="Titre5">
+  <w:style w:type="paragraph" w:styleId="Heading5">
     <w:name w:val="heading 5"/>
     <w:basedOn w:val="Heading"/>
     <w:next w:val="WW-Textbody"/>
@@ -9410,7 +9494,7 @@
       <w:szCs w:val="24"/>
     </w:rPr>
   </w:style>
-  <w:style w:type="paragraph" w:styleId="Titre6">
+  <w:style w:type="paragraph" w:styleId="Heading6">
     <w:name w:val="heading 6"/>
     <w:basedOn w:val="Heading"/>
     <w:next w:val="WW-Textbody"/>
@@ -9426,7 +9510,7 @@
       <w:szCs w:val="21"/>
     </w:rPr>
   </w:style>
-  <w:style w:type="paragraph" w:styleId="Titre7">
+  <w:style w:type="paragraph" w:styleId="Heading7">
     <w:name w:val="heading 7"/>
     <w:basedOn w:val="Heading"/>
     <w:next w:val="WW-Textbody"/>
@@ -9438,7 +9522,7 @@
       <w:szCs w:val="21"/>
     </w:rPr>
   </w:style>
-  <w:style w:type="paragraph" w:styleId="Titre8">
+  <w:style w:type="paragraph" w:styleId="Heading8">
     <w:name w:val="heading 8"/>
     <w:basedOn w:val="Heading"/>
     <w:next w:val="WW-Textbody"/>
@@ -9450,7 +9534,7 @@
       <w:szCs w:val="21"/>
     </w:rPr>
   </w:style>
-  <w:style w:type="paragraph" w:styleId="Titre9">
+  <w:style w:type="paragraph" w:styleId="Heading9">
     <w:name w:val="heading 9"/>
     <w:basedOn w:val="Heading"/>
     <w:next w:val="WW-Textbody"/>
@@ -9462,13 +9546,13 @@
       <w:szCs w:val="21"/>
     </w:rPr>
   </w:style>
-  <w:style w:type="character" w:default="1" w:styleId="Policepardfaut">
+  <w:style w:type="character" w:default="1" w:styleId="DefaultParagraphFont">
     <w:name w:val="Default Paragraph Font"/>
     <w:uiPriority w:val="1"/>
     <w:semiHidden/>
     <w:unhideWhenUsed/>
   </w:style>
-  <w:style w:type="table" w:default="1" w:styleId="TableauNormal">
+  <w:style w:type="table" w:default="1" w:styleId="TableNormal">
     <w:name w:val="Normal Table"/>
     <w:uiPriority w:val="99"/>
     <w:semiHidden/>
@@ -9483,7 +9567,7 @@
       </w:tblCellMar>
     </w:tblPr>
   </w:style>
-  <w:style w:type="numbering" w:default="1" w:styleId="Aucuneliste">
+  <w:style w:type="numbering" w:default="1" w:styleId="NoList">
     <w:name w:val="No List"/>
     <w:uiPriority w:val="99"/>
     <w:semiHidden/>
@@ -9491,7 +9575,7 @@
   </w:style>
   <w:style w:type="numbering" w:customStyle="1" w:styleId="WWOutlineListStyle19">
     <w:name w:val="WW_OutlineListStyle_19"/>
-    <w:basedOn w:val="Aucuneliste"/>
+    <w:basedOn w:val="NoList"/>
     <w:pPr>
       <w:numPr>
         <w:numId w:val="1"/>
@@ -9538,14 +9622,14 @@
       <w:rFonts w:ascii="Arial" w:hAnsi="Arial" w:cs="Arial"/>
     </w:rPr>
   </w:style>
-  <w:style w:type="paragraph" w:styleId="Liste">
+  <w:style w:type="paragraph" w:styleId="List">
     <w:name w:val="List"/>
     <w:basedOn w:val="Textbody"/>
     <w:rPr>
       <w:rFonts w:cs="Lohit Hindi"/>
     </w:rPr>
   </w:style>
-  <w:style w:type="paragraph" w:styleId="Lgende">
+  <w:style w:type="paragraph" w:styleId="Caption">
     <w:name w:val="caption"/>
     <w:basedOn w:val="Standard"/>
     <w:pPr>
@@ -9632,7 +9716,7 @@
       <w:suppressLineNumbers/>
     </w:pPr>
   </w:style>
-  <w:style w:type="paragraph" w:styleId="Pieddepage">
+  <w:style w:type="paragraph" w:styleId="Footer">
     <w:name w:val="footer"/>
     <w:basedOn w:val="Standard"/>
     <w:pPr>
@@ -9648,7 +9732,7 @@
       <w:iCs/>
     </w:rPr>
   </w:style>
-  <w:style w:type="paragraph" w:styleId="En-tte">
+  <w:style w:type="paragraph" w:styleId="Header">
     <w:name w:val="header"/>
     <w:basedOn w:val="Standard"/>
     <w:pPr>
@@ -9694,7 +9778,7 @@
       <w:szCs w:val="36"/>
     </w:rPr>
   </w:style>
-  <w:style w:type="paragraph" w:styleId="Citation">
+  <w:style w:type="paragraph" w:styleId="Quote">
     <w:name w:val="Quote"/>
     <w:basedOn w:val="Standard"/>
     <w:pPr>
@@ -9934,7 +10018,7 @@
   <w:style w:type="character" w:customStyle="1" w:styleId="IndexLink">
     <w:name w:val="Index Link"/>
   </w:style>
-  <w:style w:type="paragraph" w:styleId="Textedebulles">
+  <w:style w:type="paragraph" w:styleId="BalloonText">
     <w:name w:val="Balloon Text"/>
     <w:basedOn w:val="Normal"/>
     <w:rPr>
@@ -9945,14 +10029,14 @@
   </w:style>
   <w:style w:type="character" w:customStyle="1" w:styleId="TextedebullesCar">
     <w:name w:val="Texte de bulles Car"/>
-    <w:basedOn w:val="Policepardfaut"/>
+    <w:basedOn w:val="DefaultParagraphFont"/>
     <w:rPr>
       <w:rFonts w:ascii="Tahoma" w:hAnsi="Tahoma" w:cs="Mangal"/>
       <w:sz w:val="16"/>
       <w:szCs w:val="14"/>
     </w:rPr>
   </w:style>
-  <w:style w:type="paragraph" w:styleId="Paragraphedeliste">
+  <w:style w:type="paragraph" w:styleId="ListParagraph">
     <w:name w:val="List Paragraph"/>
     <w:basedOn w:val="Normal"/>
     <w:pPr>
@@ -9972,14 +10056,14 @@
   </w:style>
   <w:style w:type="character" w:customStyle="1" w:styleId="PieddepageCar">
     <w:name w:val="Pied de page Car"/>
-    <w:basedOn w:val="Policepardfaut"/>
+    <w:basedOn w:val="DefaultParagraphFont"/>
     <w:rPr>
       <w:rFonts w:ascii="Arial" w:hAnsi="Arial" w:cs="Arial"/>
       <w:i/>
       <w:iCs/>
     </w:rPr>
   </w:style>
-  <w:style w:type="paragraph" w:styleId="Notedebasdepage">
+  <w:style w:type="paragraph" w:styleId="FootnoteText">
     <w:name w:val="footnote text"/>
     <w:basedOn w:val="Normal"/>
     <w:rPr>
@@ -9990,24 +10074,24 @@
   </w:style>
   <w:style w:type="character" w:customStyle="1" w:styleId="NotedebasdepageCar">
     <w:name w:val="Note de bas de page Car"/>
-    <w:basedOn w:val="Policepardfaut"/>
+    <w:basedOn w:val="DefaultParagraphFont"/>
     <w:rPr>
       <w:rFonts w:cs="Mangal"/>
       <w:sz w:val="20"/>
       <w:szCs w:val="18"/>
     </w:rPr>
   </w:style>
-  <w:style w:type="character" w:styleId="Appelnotedebasdep">
+  <w:style w:type="character" w:styleId="FootnoteReference">
     <w:name w:val="footnote reference"/>
-    <w:basedOn w:val="Policepardfaut"/>
+    <w:basedOn w:val="DefaultParagraphFont"/>
     <w:rPr>
       <w:position w:val="0"/>
       <w:vertAlign w:val="superscript"/>
     </w:rPr>
   </w:style>
-  <w:style w:type="character" w:styleId="Lienhypertexte">
+  <w:style w:type="character" w:styleId="Hyperlink">
     <w:name w:val="Hyperlink"/>
-    <w:basedOn w:val="Policepardfaut"/>
+    <w:basedOn w:val="DefaultParagraphFont"/>
     <w:rPr>
       <w:color w:val="0000FF"/>
       <w:u w:val="single"/>
@@ -10031,7 +10115,7 @@
   </w:style>
   <w:style w:type="numbering" w:customStyle="1" w:styleId="WWOutlineListStyle18">
     <w:name w:val="WW_OutlineListStyle_18"/>
-    <w:basedOn w:val="Aucuneliste"/>
+    <w:basedOn w:val="NoList"/>
     <w:pPr>
       <w:numPr>
         <w:numId w:val="2"/>
@@ -10040,7 +10124,7 @@
   </w:style>
   <w:style w:type="numbering" w:customStyle="1" w:styleId="WWOutlineListStyle17">
     <w:name w:val="WW_OutlineListStyle_17"/>
-    <w:basedOn w:val="Aucuneliste"/>
+    <w:basedOn w:val="NoList"/>
     <w:pPr>
       <w:numPr>
         <w:numId w:val="3"/>
@@ -10049,7 +10133,7 @@
   </w:style>
   <w:style w:type="numbering" w:customStyle="1" w:styleId="WWOutlineListStyle16">
     <w:name w:val="WW_OutlineListStyle_16"/>
-    <w:basedOn w:val="Aucuneliste"/>
+    <w:basedOn w:val="NoList"/>
     <w:pPr>
       <w:numPr>
         <w:numId w:val="4"/>
@@ -10058,7 +10142,7 @@
   </w:style>
   <w:style w:type="numbering" w:customStyle="1" w:styleId="WWOutlineListStyle15">
     <w:name w:val="WW_OutlineListStyle_15"/>
-    <w:basedOn w:val="Aucuneliste"/>
+    <w:basedOn w:val="NoList"/>
     <w:pPr>
       <w:numPr>
         <w:numId w:val="5"/>
@@ -10067,7 +10151,7 @@
   </w:style>
   <w:style w:type="numbering" w:customStyle="1" w:styleId="WWOutlineListStyle14">
     <w:name w:val="WW_OutlineListStyle_14"/>
-    <w:basedOn w:val="Aucuneliste"/>
+    <w:basedOn w:val="NoList"/>
     <w:pPr>
       <w:numPr>
         <w:numId w:val="6"/>
@@ -10076,7 +10160,7 @@
   </w:style>
   <w:style w:type="numbering" w:customStyle="1" w:styleId="WWOutlineListStyle13">
     <w:name w:val="WW_OutlineListStyle_13"/>
-    <w:basedOn w:val="Aucuneliste"/>
+    <w:basedOn w:val="NoList"/>
     <w:pPr>
       <w:numPr>
         <w:numId w:val="7"/>
@@ -10085,7 +10169,7 @@
   </w:style>
   <w:style w:type="numbering" w:customStyle="1" w:styleId="WWOutlineListStyle12">
     <w:name w:val="WW_OutlineListStyle_12"/>
-    <w:basedOn w:val="Aucuneliste"/>
+    <w:basedOn w:val="NoList"/>
     <w:pPr>
       <w:numPr>
         <w:numId w:val="8"/>
@@ -10094,7 +10178,7 @@
   </w:style>
   <w:style w:type="numbering" w:customStyle="1" w:styleId="WWOutlineListStyle11">
     <w:name w:val="WW_OutlineListStyle_11"/>
-    <w:basedOn w:val="Aucuneliste"/>
+    <w:basedOn w:val="NoList"/>
     <w:pPr>
       <w:numPr>
         <w:numId w:val="9"/>
@@ -10103,7 +10187,7 @@
   </w:style>
   <w:style w:type="numbering" w:customStyle="1" w:styleId="WWOutlineListStyle10">
     <w:name w:val="WW_OutlineListStyle_10"/>
-    <w:basedOn w:val="Aucuneliste"/>
+    <w:basedOn w:val="NoList"/>
     <w:pPr>
       <w:numPr>
         <w:numId w:val="10"/>
@@ -10112,7 +10196,7 @@
   </w:style>
   <w:style w:type="numbering" w:customStyle="1" w:styleId="WWOutlineListStyle9">
     <w:name w:val="WW_OutlineListStyle_9"/>
-    <w:basedOn w:val="Aucuneliste"/>
+    <w:basedOn w:val="NoList"/>
     <w:pPr>
       <w:numPr>
         <w:numId w:val="11"/>
@@ -10121,7 +10205,7 @@
   </w:style>
   <w:style w:type="numbering" w:customStyle="1" w:styleId="WWOutlineListStyle8">
     <w:name w:val="WW_OutlineListStyle_8"/>
-    <w:basedOn w:val="Aucuneliste"/>
+    <w:basedOn w:val="NoList"/>
     <w:pPr>
       <w:numPr>
         <w:numId w:val="12"/>
@@ -10130,7 +10214,7 @@
   </w:style>
   <w:style w:type="numbering" w:customStyle="1" w:styleId="WWOutlineListStyle7">
     <w:name w:val="WW_OutlineListStyle_7"/>
-    <w:basedOn w:val="Aucuneliste"/>
+    <w:basedOn w:val="NoList"/>
     <w:pPr>
       <w:numPr>
         <w:numId w:val="13"/>
@@ -10139,7 +10223,7 @@
   </w:style>
   <w:style w:type="numbering" w:customStyle="1" w:styleId="WWOutlineListStyle6">
     <w:name w:val="WW_OutlineListStyle_6"/>
-    <w:basedOn w:val="Aucuneliste"/>
+    <w:basedOn w:val="NoList"/>
     <w:pPr>
       <w:numPr>
         <w:numId w:val="14"/>
@@ -10148,7 +10232,7 @@
   </w:style>
   <w:style w:type="numbering" w:customStyle="1" w:styleId="WWOutlineListStyle5">
     <w:name w:val="WW_OutlineListStyle_5"/>
-    <w:basedOn w:val="Aucuneliste"/>
+    <w:basedOn w:val="NoList"/>
     <w:pPr>
       <w:numPr>
         <w:numId w:val="15"/>
@@ -10157,7 +10241,7 @@
   </w:style>
   <w:style w:type="numbering" w:customStyle="1" w:styleId="WWOutlineListStyle4">
     <w:name w:val="WW_OutlineListStyle_4"/>
-    <w:basedOn w:val="Aucuneliste"/>
+    <w:basedOn w:val="NoList"/>
     <w:pPr>
       <w:numPr>
         <w:numId w:val="16"/>
@@ -10166,7 +10250,7 @@
   </w:style>
   <w:style w:type="numbering" w:customStyle="1" w:styleId="WWOutlineListStyle3">
     <w:name w:val="WW_OutlineListStyle_3"/>
-    <w:basedOn w:val="Aucuneliste"/>
+    <w:basedOn w:val="NoList"/>
     <w:pPr>
       <w:numPr>
         <w:numId w:val="17"/>
@@ -10175,7 +10259,7 @@
   </w:style>
   <w:style w:type="numbering" w:customStyle="1" w:styleId="WWOutlineListStyle2">
     <w:name w:val="WW_OutlineListStyle_2"/>
-    <w:basedOn w:val="Aucuneliste"/>
+    <w:basedOn w:val="NoList"/>
     <w:pPr>
       <w:numPr>
         <w:numId w:val="18"/>
@@ -10184,7 +10268,7 @@
   </w:style>
   <w:style w:type="numbering" w:customStyle="1" w:styleId="WWOutlineListStyle1">
     <w:name w:val="WW_OutlineListStyle_1"/>
-    <w:basedOn w:val="Aucuneliste"/>
+    <w:basedOn w:val="NoList"/>
     <w:pPr>
       <w:numPr>
         <w:numId w:val="19"/>
@@ -10193,7 +10277,7 @@
   </w:style>
   <w:style w:type="numbering" w:customStyle="1" w:styleId="WWOutlineListStyle">
     <w:name w:val="WW_OutlineListStyle"/>
-    <w:basedOn w:val="Aucuneliste"/>
+    <w:basedOn w:val="NoList"/>
     <w:pPr>
       <w:numPr>
         <w:numId w:val="20"/>
@@ -10202,7 +10286,7 @@
   </w:style>
   <w:style w:type="numbering" w:customStyle="1" w:styleId="WW8Num1">
     <w:name w:val="WW8Num1"/>
-    <w:basedOn w:val="Aucuneliste"/>
+    <w:basedOn w:val="NoList"/>
     <w:pPr>
       <w:numPr>
         <w:numId w:val="21"/>
@@ -10211,7 +10295,7 @@
   </w:style>
   <w:style w:type="numbering" w:customStyle="1" w:styleId="WW8Num2">
     <w:name w:val="WW8Num2"/>
-    <w:basedOn w:val="Aucuneliste"/>
+    <w:basedOn w:val="NoList"/>
     <w:pPr>
       <w:numPr>
         <w:numId w:val="22"/>
@@ -10220,7 +10304,7 @@
   </w:style>
   <w:style w:type="numbering" w:customStyle="1" w:styleId="WW8Num3">
     <w:name w:val="WW8Num3"/>
-    <w:basedOn w:val="Aucuneliste"/>
+    <w:basedOn w:val="NoList"/>
     <w:pPr>
       <w:numPr>
         <w:numId w:val="23"/>
@@ -10229,7 +10313,7 @@
   </w:style>
   <w:style w:type="numbering" w:customStyle="1" w:styleId="WW8Num4">
     <w:name w:val="WW8Num4"/>
-    <w:basedOn w:val="Aucuneliste"/>
+    <w:basedOn w:val="NoList"/>
     <w:pPr>
       <w:numPr>
         <w:numId w:val="24"/>
@@ -10238,7 +10322,7 @@
   </w:style>
   <w:style w:type="numbering" w:customStyle="1" w:styleId="WW8Num5">
     <w:name w:val="WW8Num5"/>
-    <w:basedOn w:val="Aucuneliste"/>
+    <w:basedOn w:val="NoList"/>
     <w:pPr>
       <w:numPr>
         <w:numId w:val="25"/>
@@ -10247,7 +10331,7 @@
   </w:style>
   <w:style w:type="numbering" w:customStyle="1" w:styleId="WW8Num6">
     <w:name w:val="WW8Num6"/>
-    <w:basedOn w:val="Aucuneliste"/>
+    <w:basedOn w:val="NoList"/>
     <w:pPr>
       <w:numPr>
         <w:numId w:val="26"/>
@@ -10256,7 +10340,7 @@
   </w:style>
   <w:style w:type="numbering" w:customStyle="1" w:styleId="WW8Num7">
     <w:name w:val="WW8Num7"/>
-    <w:basedOn w:val="Aucuneliste"/>
+    <w:basedOn w:val="NoList"/>
     <w:pPr>
       <w:numPr>
         <w:numId w:val="27"/>
@@ -10265,7 +10349,7 @@
   </w:style>
   <w:style w:type="numbering" w:customStyle="1" w:styleId="WW8Num8">
     <w:name w:val="WW8Num8"/>
-    <w:basedOn w:val="Aucuneliste"/>
+    <w:basedOn w:val="NoList"/>
     <w:pPr>
       <w:numPr>
         <w:numId w:val="28"/>
@@ -10274,7 +10358,7 @@
   </w:style>
   <w:style w:type="numbering" w:customStyle="1" w:styleId="WW8Num9">
     <w:name w:val="WW8Num9"/>
-    <w:basedOn w:val="Aucuneliste"/>
+    <w:basedOn w:val="NoList"/>
     <w:pPr>
       <w:numPr>
         <w:numId w:val="29"/>
@@ -10283,7 +10367,7 @@
   </w:style>
   <w:style w:type="numbering" w:customStyle="1" w:styleId="WW8Num10">
     <w:name w:val="WW8Num10"/>
-    <w:basedOn w:val="Aucuneliste"/>
+    <w:basedOn w:val="NoList"/>
     <w:pPr>
       <w:numPr>
         <w:numId w:val="30"/>
@@ -10292,7 +10376,7 @@
   </w:style>
   <w:style w:type="numbering" w:customStyle="1" w:styleId="1ai1">
     <w:name w:val="1 / a / i1"/>
-    <w:basedOn w:val="Aucuneliste"/>
+    <w:basedOn w:val="NoList"/>
     <w:pPr>
       <w:numPr>
         <w:numId w:val="31"/>

</xml_diff>